<commit_message>
Update Ontwerpdocument - webapplicatie.docx
</commit_message>
<xml_diff>
--- a/algemene documentatie/Ontwerpdocument - webapplicatie.docx
+++ b/algemene documentatie/Ontwerpdocument - webapplicatie.docx
@@ -1132,6 +1132,16 @@
           <w:szCs w:val="56"/>
         </w:rPr>
       </w:pPr>
+      <w:r>
+        <w:rPr>
+          <w:rFonts w:asciiTheme="majorHAnsi" w:hAnsiTheme="majorHAnsi" w:cstheme="majorHAnsi"/>
+          <w:b/>
+          <w:bCs/>
+          <w:sz w:val="56"/>
+          <w:szCs w:val="56"/>
+        </w:rPr>
+        <w:t>test</w:t>
+      </w:r>
       <w:r>
         <w:rPr>
           <w:rFonts w:asciiTheme="majorHAnsi" w:hAnsiTheme="majorHAnsi" w:cstheme="majorHAnsi"/>

</xml_diff>

<commit_message>
Wijzigingen word doc + nav bar preset
</commit_message>
<xml_diff>
--- a/algemene documentatie/Ontwerpdocument - webapplicatie.docx
+++ b/algemene documentatie/Ontwerpdocument - webapplicatie.docx
@@ -747,29 +747,7 @@
                 <w:color w:val="auto"/>
                 <w:u w:val="none"/>
               </w:rPr>
-              <w:t>4.3       Activitei</w:t>
-            </w:r>
-            <w:r>
-              <w:rPr>
-                <w:rStyle w:val="Hyperlink"/>
-                <w:b/>
-                <w:bCs/>
-                <w:noProof/>
-                <w:color w:val="auto"/>
-                <w:u w:val="none"/>
-              </w:rPr>
-              <w:t>t</w:t>
-            </w:r>
-            <w:r>
-              <w:rPr>
-                <w:rStyle w:val="Hyperlink"/>
-                <w:b/>
-                <w:bCs/>
-                <w:noProof/>
-                <w:color w:val="auto"/>
-                <w:u w:val="none"/>
-              </w:rPr>
-              <w:t>endiagram</w:t>
+              <w:t>4.3       Activiteitendiagram</w:t>
             </w:r>
             <w:r>
               <w:rPr>
@@ -1140,16 +1118,6 @@
           <w:sz w:val="56"/>
           <w:szCs w:val="56"/>
         </w:rPr>
-        <w:t>test</w:t>
-      </w:r>
-      <w:r>
-        <w:rPr>
-          <w:rFonts w:asciiTheme="majorHAnsi" w:hAnsiTheme="majorHAnsi" w:cstheme="majorHAnsi"/>
-          <w:b/>
-          <w:bCs/>
-          <w:sz w:val="56"/>
-          <w:szCs w:val="56"/>
-        </w:rPr>
         <w:br w:type="page"/>
       </w:r>
     </w:p>
@@ -1470,7 +1438,23 @@
           <w:rStyle w:val="normaltextrun"/>
           <w:rFonts w:asciiTheme="minorHAnsi" w:hAnsiTheme="minorHAnsi" w:cstheme="minorHAnsi"/>
         </w:rPr>
-        <w:t>Als admin wil ik producten kunnen aanmaken/aanpassen/verwijderen</w:t>
+        <w:t xml:space="preserve">Als </w:t>
+      </w:r>
+      <w:proofErr w:type="spellStart"/>
+      <w:r>
+        <w:rPr>
+          <w:rStyle w:val="normaltextrun"/>
+          <w:rFonts w:asciiTheme="minorHAnsi" w:hAnsiTheme="minorHAnsi" w:cstheme="minorHAnsi"/>
+        </w:rPr>
+        <w:t>admin</w:t>
+      </w:r>
+      <w:proofErr w:type="spellEnd"/>
+      <w:r>
+        <w:rPr>
+          <w:rStyle w:val="normaltextrun"/>
+          <w:rFonts w:asciiTheme="minorHAnsi" w:hAnsiTheme="minorHAnsi" w:cstheme="minorHAnsi"/>
+        </w:rPr>
+        <w:t xml:space="preserve"> wil ik producten kunnen aanmaken/aanpassen/verwijderen</w:t>
       </w:r>
       <w:r>
         <w:rPr>
@@ -1591,7 +1575,23 @@
           <w:rStyle w:val="normaltextrun"/>
           <w:rFonts w:asciiTheme="minorHAnsi" w:hAnsiTheme="minorHAnsi" w:cstheme="minorHAnsi"/>
         </w:rPr>
-        <w:t>Als admin wil ik aanvragen kunnen goed- of afkeuren</w:t>
+        <w:t xml:space="preserve">Als </w:t>
+      </w:r>
+      <w:proofErr w:type="spellStart"/>
+      <w:r>
+        <w:rPr>
+          <w:rStyle w:val="normaltextrun"/>
+          <w:rFonts w:asciiTheme="minorHAnsi" w:hAnsiTheme="minorHAnsi" w:cstheme="minorHAnsi"/>
+        </w:rPr>
+        <w:t>admin</w:t>
+      </w:r>
+      <w:proofErr w:type="spellEnd"/>
+      <w:r>
+        <w:rPr>
+          <w:rStyle w:val="normaltextrun"/>
+          <w:rFonts w:asciiTheme="minorHAnsi" w:hAnsiTheme="minorHAnsi" w:cstheme="minorHAnsi"/>
+        </w:rPr>
+        <w:t xml:space="preserve"> wil ik aanvragen kunnen goed- of afkeuren</w:t>
       </w:r>
       <w:r>
         <w:rPr>
@@ -1712,7 +1712,23 @@
           <w:rStyle w:val="normaltextrun"/>
           <w:rFonts w:asciiTheme="minorHAnsi" w:hAnsiTheme="minorHAnsi" w:cstheme="minorHAnsi"/>
         </w:rPr>
-        <w:t>Als admin wil ik aangeven dat de producten van een aanvraag zijn ingeleverd</w:t>
+        <w:t xml:space="preserve">Als </w:t>
+      </w:r>
+      <w:proofErr w:type="spellStart"/>
+      <w:r>
+        <w:rPr>
+          <w:rStyle w:val="normaltextrun"/>
+          <w:rFonts w:asciiTheme="minorHAnsi" w:hAnsiTheme="minorHAnsi" w:cstheme="minorHAnsi"/>
+        </w:rPr>
+        <w:t>admin</w:t>
+      </w:r>
+      <w:proofErr w:type="spellEnd"/>
+      <w:r>
+        <w:rPr>
+          <w:rStyle w:val="normaltextrun"/>
+          <w:rFonts w:asciiTheme="minorHAnsi" w:hAnsiTheme="minorHAnsi" w:cstheme="minorHAnsi"/>
+        </w:rPr>
+        <w:t xml:space="preserve"> wil ik aangeven dat de producten van een aanvraag zijn ingeleverd</w:t>
       </w:r>
       <w:r>
         <w:rPr>
@@ -1834,7 +1850,23 @@
           <w:rStyle w:val="normaltextrun"/>
           <w:rFonts w:asciiTheme="minorHAnsi" w:hAnsiTheme="minorHAnsi" w:cstheme="minorHAnsi"/>
         </w:rPr>
-        <w:t xml:space="preserve">Als admin wil ik een overzicht van producten met daarin wie als laatst een product </w:t>
+        <w:t xml:space="preserve">Als </w:t>
+      </w:r>
+      <w:proofErr w:type="spellStart"/>
+      <w:r>
+        <w:rPr>
+          <w:rStyle w:val="normaltextrun"/>
+          <w:rFonts w:asciiTheme="minorHAnsi" w:hAnsiTheme="minorHAnsi" w:cstheme="minorHAnsi"/>
+        </w:rPr>
+        <w:t>admin</w:t>
+      </w:r>
+      <w:proofErr w:type="spellEnd"/>
+      <w:r>
+        <w:rPr>
+          <w:rStyle w:val="normaltextrun"/>
+          <w:rFonts w:asciiTheme="minorHAnsi" w:hAnsiTheme="minorHAnsi" w:cstheme="minorHAnsi"/>
+        </w:rPr>
+        <w:t xml:space="preserve"> wil ik een overzicht van producten met daarin wie als laatst een product </w:t>
       </w:r>
     </w:p>
     <w:p>
@@ -2120,7 +2152,23 @@
           <w:sz w:val="24"/>
           <w:szCs w:val="24"/>
         </w:rPr>
-        <w:t>Als admin wil ik graag kunnen filteren aan de hand van de status(nog beoordelen, goed- afgekeurd, ingeleverd) van de aanvraag</w:t>
+        <w:t xml:space="preserve">Als </w:t>
+      </w:r>
+      <w:proofErr w:type="spellStart"/>
+      <w:r>
+        <w:rPr>
+          <w:sz w:val="24"/>
+          <w:szCs w:val="24"/>
+        </w:rPr>
+        <w:t>admin</w:t>
+      </w:r>
+      <w:proofErr w:type="spellEnd"/>
+      <w:r>
+        <w:rPr>
+          <w:sz w:val="24"/>
+          <w:szCs w:val="24"/>
+        </w:rPr>
+        <w:t xml:space="preserve"> wil ik graag kunnen filteren aan de hand van de status(nog beoordelen, goed- afgekeurd, ingeleverd) van de aanvraag</w:t>
       </w:r>
       <w:r>
         <w:rPr>
@@ -2193,7 +2241,23 @@
           <w:sz w:val="24"/>
           <w:szCs w:val="24"/>
         </w:rPr>
-        <w:t xml:space="preserve">Als admin zou ik graag een systeem willen zien mocht een student zijn aanvraag te laat inleveren dat er dan een mail word gestuurd. </w:t>
+        <w:t xml:space="preserve">Als </w:t>
+      </w:r>
+      <w:proofErr w:type="spellStart"/>
+      <w:r>
+        <w:rPr>
+          <w:sz w:val="24"/>
+          <w:szCs w:val="24"/>
+        </w:rPr>
+        <w:t>admin</w:t>
+      </w:r>
+      <w:proofErr w:type="spellEnd"/>
+      <w:r>
+        <w:rPr>
+          <w:sz w:val="24"/>
+          <w:szCs w:val="24"/>
+        </w:rPr>
+        <w:t xml:space="preserve"> zou ik graag een systeem willen zien mocht een student zijn aanvraag te laat inleveren dat er dan een mail word gestuurd. </w:t>
       </w:r>
     </w:p>
     <w:p>
@@ -2250,7 +2314,23 @@
           <w:sz w:val="24"/>
           <w:szCs w:val="24"/>
         </w:rPr>
-        <w:t>Graag zou ik als admin de nieuwste aanvragen als eerst willen zien en de oudste aanvragen als aller laatste in het overzicht</w:t>
+        <w:t xml:space="preserve">Graag zou ik als </w:t>
+      </w:r>
+      <w:proofErr w:type="spellStart"/>
+      <w:r>
+        <w:rPr>
+          <w:sz w:val="24"/>
+          <w:szCs w:val="24"/>
+        </w:rPr>
+        <w:t>admin</w:t>
+      </w:r>
+      <w:proofErr w:type="spellEnd"/>
+      <w:r>
+        <w:rPr>
+          <w:sz w:val="24"/>
+          <w:szCs w:val="24"/>
+        </w:rPr>
+        <w:t xml:space="preserve"> de nieuwste aanvragen als eerst willen zien en de oudste aanvragen als aller laatste in het overzicht</w:t>
       </w:r>
       <w:r>
         <w:rPr>
@@ -2323,7 +2403,23 @@
           <w:sz w:val="24"/>
           <w:szCs w:val="24"/>
         </w:rPr>
-        <w:t xml:space="preserve">Als admin wil ik graag op dezelfde pagina blijven wanneer ik een aanvraag verwijder. </w:t>
+        <w:t xml:space="preserve">Als </w:t>
+      </w:r>
+      <w:proofErr w:type="spellStart"/>
+      <w:r>
+        <w:rPr>
+          <w:sz w:val="24"/>
+          <w:szCs w:val="24"/>
+        </w:rPr>
+        <w:t>admin</w:t>
+      </w:r>
+      <w:proofErr w:type="spellEnd"/>
+      <w:r>
+        <w:rPr>
+          <w:sz w:val="24"/>
+          <w:szCs w:val="24"/>
+        </w:rPr>
+        <w:t xml:space="preserve"> wil ik graag op dezelfde pagina blijven wanneer ik een aanvraag verwijder. </w:t>
       </w:r>
     </w:p>
     <w:p>
@@ -2380,7 +2476,23 @@
           <w:sz w:val="24"/>
           <w:szCs w:val="24"/>
         </w:rPr>
-        <w:t xml:space="preserve">Als admin zou ik graag een gelijksoortig systeem willen zien met de kleuren zoals op de project overzicht pagina. </w:t>
+        <w:t xml:space="preserve">Als </w:t>
+      </w:r>
+      <w:proofErr w:type="spellStart"/>
+      <w:r>
+        <w:rPr>
+          <w:sz w:val="24"/>
+          <w:szCs w:val="24"/>
+        </w:rPr>
+        <w:t>admin</w:t>
+      </w:r>
+      <w:proofErr w:type="spellEnd"/>
+      <w:r>
+        <w:rPr>
+          <w:sz w:val="24"/>
+          <w:szCs w:val="24"/>
+        </w:rPr>
+        <w:t xml:space="preserve"> zou ik graag een gelijksoortig systeem willen zien met de kleuren zoals op de project overzicht pagina. </w:t>
       </w:r>
     </w:p>
     <w:p>
@@ -2437,7 +2549,23 @@
           <w:sz w:val="24"/>
           <w:szCs w:val="24"/>
         </w:rPr>
-        <w:t>Als admin zou ik graag kunnen filteren op naam.</w:t>
+        <w:t xml:space="preserve">Als </w:t>
+      </w:r>
+      <w:proofErr w:type="spellStart"/>
+      <w:r>
+        <w:rPr>
+          <w:sz w:val="24"/>
+          <w:szCs w:val="24"/>
+        </w:rPr>
+        <w:t>admin</w:t>
+      </w:r>
+      <w:proofErr w:type="spellEnd"/>
+      <w:r>
+        <w:rPr>
+          <w:sz w:val="24"/>
+          <w:szCs w:val="24"/>
+        </w:rPr>
+        <w:t xml:space="preserve"> zou ik graag kunnen filteren op naam.</w:t>
       </w:r>
     </w:p>
     <w:p>
@@ -2487,6 +2615,7 @@
         </w:rPr>
       </w:pPr>
       <w:bookmarkStart w:id="1" w:name="_Toc145593090"/>
+      <w:proofErr w:type="spellStart"/>
       <w:r>
         <w:rPr>
           <w:b/>
@@ -2499,6 +2628,7 @@
         <w:t>Wireframes</w:t>
       </w:r>
       <w:bookmarkEnd w:id="1"/>
+      <w:proofErr w:type="spellEnd"/>
     </w:p>
     <w:p/>
     <w:p>
@@ -2823,6 +2953,7 @@
         </w:rPr>
       </w:pPr>
       <w:bookmarkStart w:id="4" w:name="_Toc145593093"/>
+      <w:proofErr w:type="spellStart"/>
       <w:r>
         <w:rPr>
           <w:b/>
@@ -2831,7 +2962,18 @@
           <w:sz w:val="36"/>
           <w:szCs w:val="36"/>
         </w:rPr>
-        <w:t xml:space="preserve">Use </w:t>
+        <w:t>Use</w:t>
+      </w:r>
+      <w:proofErr w:type="spellEnd"/>
+      <w:r>
+        <w:rPr>
+          <w:b/>
+          <w:bCs/>
+          <w:color w:val="auto"/>
+          <w:sz w:val="36"/>
+          <w:szCs w:val="36"/>
+        </w:rPr>
+        <w:t xml:space="preserve"> </w:t>
       </w:r>
       <w:r>
         <w:rPr>
@@ -2905,6 +3047,7 @@
         </w:rPr>
       </w:pPr>
       <w:bookmarkStart w:id="5" w:name="_Toc145593094"/>
+      <w:proofErr w:type="spellStart"/>
       <w:r>
         <w:rPr>
           <w:b/>
@@ -2913,7 +3056,18 @@
           <w:sz w:val="36"/>
           <w:szCs w:val="36"/>
         </w:rPr>
-        <w:t>Use case beschrijving</w:t>
+        <w:t>Use</w:t>
+      </w:r>
+      <w:proofErr w:type="spellEnd"/>
+      <w:r>
+        <w:rPr>
+          <w:b/>
+          <w:bCs/>
+          <w:color w:val="auto"/>
+          <w:sz w:val="36"/>
+          <w:szCs w:val="36"/>
+        </w:rPr>
+        <w:t xml:space="preserve"> case beschrijving</w:t>
       </w:r>
       <w:r>
         <w:rPr>
@@ -5359,14 +5513,25 @@
                 <w14:ligatures w14:val="none"/>
               </w:rPr>
             </w:pPr>
-            <w:r>
-              <w:rPr>
-                <w:rFonts w:eastAsia="Times New Roman" w:cstheme="minorHAnsi"/>
-                <w:kern w:val="0"/>
-                <w:lang w:eastAsia="nl-NL"/>
-                <w14:ligatures w14:val="none"/>
-              </w:rPr>
-              <w:t>Admin </w:t>
+            <w:proofErr w:type="spellStart"/>
+            <w:r>
+              <w:rPr>
+                <w:rFonts w:eastAsia="Times New Roman" w:cstheme="minorHAnsi"/>
+                <w:kern w:val="0"/>
+                <w:lang w:eastAsia="nl-NL"/>
+                <w14:ligatures w14:val="none"/>
+              </w:rPr>
+              <w:t>Admin</w:t>
+            </w:r>
+            <w:proofErr w:type="spellEnd"/>
+            <w:r>
+              <w:rPr>
+                <w:rFonts w:eastAsia="Times New Roman" w:cstheme="minorHAnsi"/>
+                <w:kern w:val="0"/>
+                <w:lang w:eastAsia="nl-NL"/>
+                <w14:ligatures w14:val="none"/>
+              </w:rPr>
+              <w:t> </w:t>
             </w:r>
           </w:p>
         </w:tc>
@@ -5445,7 +5610,27 @@
                 <w:lang w:eastAsia="nl-NL"/>
                 <w14:ligatures w14:val="none"/>
               </w:rPr>
-              <w:t>De admin is ingelogd en bevindt zich op de producten pagina. </w:t>
+              <w:t xml:space="preserve">De </w:t>
+            </w:r>
+            <w:proofErr w:type="spellStart"/>
+            <w:r>
+              <w:rPr>
+                <w:rFonts w:eastAsia="Times New Roman" w:cstheme="minorHAnsi"/>
+                <w:kern w:val="0"/>
+                <w:lang w:eastAsia="nl-NL"/>
+                <w14:ligatures w14:val="none"/>
+              </w:rPr>
+              <w:t>admin</w:t>
+            </w:r>
+            <w:proofErr w:type="spellEnd"/>
+            <w:r>
+              <w:rPr>
+                <w:rFonts w:eastAsia="Times New Roman" w:cstheme="minorHAnsi"/>
+                <w:kern w:val="0"/>
+                <w:lang w:eastAsia="nl-NL"/>
+                <w14:ligatures w14:val="none"/>
+              </w:rPr>
+              <w:t xml:space="preserve"> is ingelogd en bevindt zich op de producten pagina. </w:t>
             </w:r>
           </w:p>
         </w:tc>
@@ -5547,7 +5732,27 @@
                 <w:lang w:eastAsia="nl-NL"/>
                 <w14:ligatures w14:val="none"/>
               </w:rPr>
-              <w:t>      1.   Vul de textbox in en druk op toevoegen. </w:t>
+              <w:t xml:space="preserve">      1.   Vul de </w:t>
+            </w:r>
+            <w:proofErr w:type="spellStart"/>
+            <w:r>
+              <w:rPr>
+                <w:rFonts w:eastAsia="Times New Roman" w:cstheme="minorHAnsi"/>
+                <w:kern w:val="0"/>
+                <w:lang w:eastAsia="nl-NL"/>
+                <w14:ligatures w14:val="none"/>
+              </w:rPr>
+              <w:t>textbox</w:t>
+            </w:r>
+            <w:proofErr w:type="spellEnd"/>
+            <w:r>
+              <w:rPr>
+                <w:rFonts w:eastAsia="Times New Roman" w:cstheme="minorHAnsi"/>
+                <w:kern w:val="0"/>
+                <w:lang w:eastAsia="nl-NL"/>
+                <w14:ligatures w14:val="none"/>
+              </w:rPr>
+              <w:t xml:space="preserve"> in en druk op toevoegen. </w:t>
             </w:r>
           </w:p>
           <w:p>
@@ -5616,7 +5821,27 @@
                 <w:lang w:eastAsia="nl-NL"/>
                 <w14:ligatures w14:val="none"/>
               </w:rPr>
-              <w:t>      1.   Type in de textbox van het product. </w:t>
+              <w:t xml:space="preserve">      1.   Type in de </w:t>
+            </w:r>
+            <w:proofErr w:type="spellStart"/>
+            <w:r>
+              <w:rPr>
+                <w:rFonts w:eastAsia="Times New Roman" w:cstheme="minorHAnsi"/>
+                <w:kern w:val="0"/>
+                <w:lang w:eastAsia="nl-NL"/>
+                <w14:ligatures w14:val="none"/>
+              </w:rPr>
+              <w:t>textbox</w:t>
+            </w:r>
+            <w:proofErr w:type="spellEnd"/>
+            <w:r>
+              <w:rPr>
+                <w:rFonts w:eastAsia="Times New Roman" w:cstheme="minorHAnsi"/>
+                <w:kern w:val="0"/>
+                <w:lang w:eastAsia="nl-NL"/>
+                <w14:ligatures w14:val="none"/>
+              </w:rPr>
+              <w:t xml:space="preserve"> van het product. </w:t>
             </w:r>
           </w:p>
           <w:p>
@@ -6634,14 +6859,25 @@
                 <w14:ligatures w14:val="none"/>
               </w:rPr>
             </w:pPr>
-            <w:r>
-              <w:rPr>
-                <w:rFonts w:eastAsia="Times New Roman" w:cstheme="minorHAnsi"/>
-                <w:kern w:val="0"/>
-                <w:lang w:eastAsia="nl-NL"/>
-                <w14:ligatures w14:val="none"/>
-              </w:rPr>
-              <w:t>Admin </w:t>
+            <w:proofErr w:type="spellStart"/>
+            <w:r>
+              <w:rPr>
+                <w:rFonts w:eastAsia="Times New Roman" w:cstheme="minorHAnsi"/>
+                <w:kern w:val="0"/>
+                <w:lang w:eastAsia="nl-NL"/>
+                <w14:ligatures w14:val="none"/>
+              </w:rPr>
+              <w:t>Admin</w:t>
+            </w:r>
+            <w:proofErr w:type="spellEnd"/>
+            <w:r>
+              <w:rPr>
+                <w:rFonts w:eastAsia="Times New Roman" w:cstheme="minorHAnsi"/>
+                <w:kern w:val="0"/>
+                <w:lang w:eastAsia="nl-NL"/>
+                <w14:ligatures w14:val="none"/>
+              </w:rPr>
+              <w:t> </w:t>
             </w:r>
           </w:p>
         </w:tc>
@@ -6720,7 +6956,27 @@
                 <w:lang w:eastAsia="nl-NL"/>
                 <w14:ligatures w14:val="none"/>
               </w:rPr>
-              <w:t>De admin is ingelogd en bevindt zich op de aanvragen pagina. </w:t>
+              <w:t xml:space="preserve">De </w:t>
+            </w:r>
+            <w:proofErr w:type="spellStart"/>
+            <w:r>
+              <w:rPr>
+                <w:rFonts w:eastAsia="Times New Roman" w:cstheme="minorHAnsi"/>
+                <w:kern w:val="0"/>
+                <w:lang w:eastAsia="nl-NL"/>
+                <w14:ligatures w14:val="none"/>
+              </w:rPr>
+              <w:t>admin</w:t>
+            </w:r>
+            <w:proofErr w:type="spellEnd"/>
+            <w:r>
+              <w:rPr>
+                <w:rFonts w:eastAsia="Times New Roman" w:cstheme="minorHAnsi"/>
+                <w:kern w:val="0"/>
+                <w:lang w:eastAsia="nl-NL"/>
+                <w14:ligatures w14:val="none"/>
+              </w:rPr>
+              <w:t xml:space="preserve"> is ingelogd en bevindt zich op de aanvragen pagina. </w:t>
             </w:r>
           </w:p>
         </w:tc>
@@ -6799,7 +7055,27 @@
                 <w:lang w:eastAsia="nl-NL"/>
                 <w14:ligatures w14:val="none"/>
               </w:rPr>
-              <w:t>A.  Admin keurt aanvraag goed. </w:t>
+              <w:t xml:space="preserve">A.  </w:t>
+            </w:r>
+            <w:proofErr w:type="spellStart"/>
+            <w:r>
+              <w:rPr>
+                <w:rFonts w:eastAsia="Times New Roman" w:cstheme="minorHAnsi"/>
+                <w:kern w:val="0"/>
+                <w:lang w:eastAsia="nl-NL"/>
+                <w14:ligatures w14:val="none"/>
+              </w:rPr>
+              <w:t>Admin</w:t>
+            </w:r>
+            <w:proofErr w:type="spellEnd"/>
+            <w:r>
+              <w:rPr>
+                <w:rFonts w:eastAsia="Times New Roman" w:cstheme="minorHAnsi"/>
+                <w:kern w:val="0"/>
+                <w:lang w:eastAsia="nl-NL"/>
+                <w14:ligatures w14:val="none"/>
+              </w:rPr>
+              <w:t xml:space="preserve"> keurt aanvraag goed. </w:t>
             </w:r>
           </w:p>
           <w:p>
@@ -6923,7 +7199,27 @@
                 <w:lang w:eastAsia="nl-NL"/>
                 <w14:ligatures w14:val="none"/>
               </w:rPr>
-              <w:t>B.  Admin keurt aanvraag af. </w:t>
+              <w:t xml:space="preserve">B.  </w:t>
+            </w:r>
+            <w:proofErr w:type="spellStart"/>
+            <w:r>
+              <w:rPr>
+                <w:rFonts w:eastAsia="Times New Roman" w:cstheme="minorHAnsi"/>
+                <w:kern w:val="0"/>
+                <w:lang w:eastAsia="nl-NL"/>
+                <w14:ligatures w14:val="none"/>
+              </w:rPr>
+              <w:t>Admin</w:t>
+            </w:r>
+            <w:proofErr w:type="spellEnd"/>
+            <w:r>
+              <w:rPr>
+                <w:rFonts w:eastAsia="Times New Roman" w:cstheme="minorHAnsi"/>
+                <w:kern w:val="0"/>
+                <w:lang w:eastAsia="nl-NL"/>
+                <w14:ligatures w14:val="none"/>
+              </w:rPr>
+              <w:t xml:space="preserve"> keurt aanvraag af. </w:t>
             </w:r>
           </w:p>
           <w:p>
@@ -7152,14 +7448,25 @@
                 <w14:ligatures w14:val="none"/>
               </w:rPr>
             </w:pPr>
-            <w:r>
-              <w:rPr>
-                <w:rFonts w:eastAsia="Times New Roman" w:cstheme="minorHAnsi"/>
-                <w:kern w:val="0"/>
-                <w:lang w:eastAsia="nl-NL"/>
-                <w14:ligatures w14:val="none"/>
-              </w:rPr>
-              <w:t>Use case moet op telefoon kunnen  </w:t>
+            <w:proofErr w:type="spellStart"/>
+            <w:r>
+              <w:rPr>
+                <w:rFonts w:eastAsia="Times New Roman" w:cstheme="minorHAnsi"/>
+                <w:kern w:val="0"/>
+                <w:lang w:eastAsia="nl-NL"/>
+                <w14:ligatures w14:val="none"/>
+              </w:rPr>
+              <w:t>Use</w:t>
+            </w:r>
+            <w:proofErr w:type="spellEnd"/>
+            <w:r>
+              <w:rPr>
+                <w:rFonts w:eastAsia="Times New Roman" w:cstheme="minorHAnsi"/>
+                <w:kern w:val="0"/>
+                <w:lang w:eastAsia="nl-NL"/>
+                <w14:ligatures w14:val="none"/>
+              </w:rPr>
+              <w:t xml:space="preserve"> case moet op telefoon kunnen  </w:t>
             </w:r>
           </w:p>
         </w:tc>
@@ -7686,14 +7993,25 @@
                 <w14:ligatures w14:val="none"/>
               </w:rPr>
             </w:pPr>
-            <w:r>
-              <w:rPr>
-                <w:rFonts w:eastAsia="Times New Roman" w:cstheme="minorHAnsi"/>
-                <w:kern w:val="0"/>
-                <w:lang w:eastAsia="nl-NL"/>
-                <w14:ligatures w14:val="none"/>
-              </w:rPr>
-              <w:t>Admin </w:t>
+            <w:proofErr w:type="spellStart"/>
+            <w:r>
+              <w:rPr>
+                <w:rFonts w:eastAsia="Times New Roman" w:cstheme="minorHAnsi"/>
+                <w:kern w:val="0"/>
+                <w:lang w:eastAsia="nl-NL"/>
+                <w14:ligatures w14:val="none"/>
+              </w:rPr>
+              <w:t>Admin</w:t>
+            </w:r>
+            <w:proofErr w:type="spellEnd"/>
+            <w:r>
+              <w:rPr>
+                <w:rFonts w:eastAsia="Times New Roman" w:cstheme="minorHAnsi"/>
+                <w:kern w:val="0"/>
+                <w:lang w:eastAsia="nl-NL"/>
+                <w14:ligatures w14:val="none"/>
+              </w:rPr>
+              <w:t> </w:t>
             </w:r>
           </w:p>
         </w:tc>
@@ -7772,7 +8090,27 @@
                 <w:lang w:eastAsia="nl-NL"/>
                 <w14:ligatures w14:val="none"/>
               </w:rPr>
-              <w:t>De admin is ingelogd en bevindt zich op de aanvragen pagina. </w:t>
+              <w:t xml:space="preserve">De </w:t>
+            </w:r>
+            <w:proofErr w:type="spellStart"/>
+            <w:r>
+              <w:rPr>
+                <w:rFonts w:eastAsia="Times New Roman" w:cstheme="minorHAnsi"/>
+                <w:kern w:val="0"/>
+                <w:lang w:eastAsia="nl-NL"/>
+                <w14:ligatures w14:val="none"/>
+              </w:rPr>
+              <w:t>admin</w:t>
+            </w:r>
+            <w:proofErr w:type="spellEnd"/>
+            <w:r>
+              <w:rPr>
+                <w:rFonts w:eastAsia="Times New Roman" w:cstheme="minorHAnsi"/>
+                <w:kern w:val="0"/>
+                <w:lang w:eastAsia="nl-NL"/>
+                <w14:ligatures w14:val="none"/>
+              </w:rPr>
+              <w:t xml:space="preserve"> is ingelogd en bevindt zich op de aanvragen pagina. </w:t>
             </w:r>
           </w:p>
         </w:tc>
@@ -7851,7 +8189,27 @@
                 <w:lang w:eastAsia="nl-NL"/>
                 <w14:ligatures w14:val="none"/>
               </w:rPr>
-              <w:t>A.  Admin geeft aan dat aanvraag-producten ingeleverd zijn. </w:t>
+              <w:t xml:space="preserve">A.  </w:t>
+            </w:r>
+            <w:proofErr w:type="spellStart"/>
+            <w:r>
+              <w:rPr>
+                <w:rFonts w:eastAsia="Times New Roman" w:cstheme="minorHAnsi"/>
+                <w:kern w:val="0"/>
+                <w:lang w:eastAsia="nl-NL"/>
+                <w14:ligatures w14:val="none"/>
+              </w:rPr>
+              <w:t>Admin</w:t>
+            </w:r>
+            <w:proofErr w:type="spellEnd"/>
+            <w:r>
+              <w:rPr>
+                <w:rFonts w:eastAsia="Times New Roman" w:cstheme="minorHAnsi"/>
+                <w:kern w:val="0"/>
+                <w:lang w:eastAsia="nl-NL"/>
+                <w14:ligatures w14:val="none"/>
+              </w:rPr>
+              <w:t xml:space="preserve"> geeft aan dat aanvraag-producten ingeleverd zijn. </w:t>
             </w:r>
           </w:p>
           <w:p>
@@ -8103,14 +8461,25 @@
                 <w14:ligatures w14:val="none"/>
               </w:rPr>
             </w:pPr>
-            <w:r>
-              <w:rPr>
-                <w:rFonts w:eastAsia="Times New Roman" w:cstheme="minorHAnsi"/>
-                <w:kern w:val="0"/>
-                <w:lang w:eastAsia="nl-NL"/>
-                <w14:ligatures w14:val="none"/>
-              </w:rPr>
-              <w:t>Use case moet op telefoon kunnen </w:t>
+            <w:proofErr w:type="spellStart"/>
+            <w:r>
+              <w:rPr>
+                <w:rFonts w:eastAsia="Times New Roman" w:cstheme="minorHAnsi"/>
+                <w:kern w:val="0"/>
+                <w:lang w:eastAsia="nl-NL"/>
+                <w14:ligatures w14:val="none"/>
+              </w:rPr>
+              <w:t>Use</w:t>
+            </w:r>
+            <w:proofErr w:type="spellEnd"/>
+            <w:r>
+              <w:rPr>
+                <w:rFonts w:eastAsia="Times New Roman" w:cstheme="minorHAnsi"/>
+                <w:kern w:val="0"/>
+                <w:lang w:eastAsia="nl-NL"/>
+                <w14:ligatures w14:val="none"/>
+              </w:rPr>
+              <w:t xml:space="preserve"> case moet op telefoon kunnen </w:t>
             </w:r>
           </w:p>
         </w:tc>
@@ -8647,14 +9016,25 @@
                 <w14:ligatures w14:val="none"/>
               </w:rPr>
             </w:pPr>
-            <w:r>
-              <w:rPr>
-                <w:rFonts w:eastAsia="Times New Roman" w:cstheme="minorHAnsi"/>
-                <w:kern w:val="0"/>
-                <w:lang w:eastAsia="nl-NL"/>
-                <w14:ligatures w14:val="none"/>
-              </w:rPr>
-              <w:t>Admin </w:t>
+            <w:proofErr w:type="spellStart"/>
+            <w:r>
+              <w:rPr>
+                <w:rFonts w:eastAsia="Times New Roman" w:cstheme="minorHAnsi"/>
+                <w:kern w:val="0"/>
+                <w:lang w:eastAsia="nl-NL"/>
+                <w14:ligatures w14:val="none"/>
+              </w:rPr>
+              <w:t>Admin</w:t>
+            </w:r>
+            <w:proofErr w:type="spellEnd"/>
+            <w:r>
+              <w:rPr>
+                <w:rFonts w:eastAsia="Times New Roman" w:cstheme="minorHAnsi"/>
+                <w:kern w:val="0"/>
+                <w:lang w:eastAsia="nl-NL"/>
+                <w14:ligatures w14:val="none"/>
+              </w:rPr>
+              <w:t> </w:t>
             </w:r>
           </w:p>
         </w:tc>
@@ -8733,7 +9113,27 @@
                 <w:lang w:eastAsia="nl-NL"/>
                 <w14:ligatures w14:val="none"/>
               </w:rPr>
-              <w:t>De admin is ingelogd en bevindt zich op de aanvr</w:t>
+              <w:t xml:space="preserve">De </w:t>
+            </w:r>
+            <w:proofErr w:type="spellStart"/>
+            <w:r>
+              <w:rPr>
+                <w:rFonts w:eastAsia="Times New Roman" w:cstheme="minorHAnsi"/>
+                <w:kern w:val="0"/>
+                <w:lang w:eastAsia="nl-NL"/>
+                <w14:ligatures w14:val="none"/>
+              </w:rPr>
+              <w:t>admin</w:t>
+            </w:r>
+            <w:proofErr w:type="spellEnd"/>
+            <w:r>
+              <w:rPr>
+                <w:rFonts w:eastAsia="Times New Roman" w:cstheme="minorHAnsi"/>
+                <w:kern w:val="0"/>
+                <w:lang w:eastAsia="nl-NL"/>
+                <w14:ligatures w14:val="none"/>
+              </w:rPr>
+              <w:t xml:space="preserve"> is ingelogd en bevindt zich op de aanvr</w:t>
             </w:r>
             <w:r>
               <w:rPr>
@@ -8830,7 +9230,27 @@
                 <w:lang w:eastAsia="nl-NL"/>
                 <w14:ligatures w14:val="none"/>
               </w:rPr>
-              <w:t xml:space="preserve">De admin </w:t>
+              <w:t xml:space="preserve">De </w:t>
+            </w:r>
+            <w:proofErr w:type="spellStart"/>
+            <w:r>
+              <w:rPr>
+                <w:rFonts w:eastAsia="Times New Roman" w:cstheme="minorHAnsi"/>
+                <w:kern w:val="0"/>
+                <w:lang w:eastAsia="nl-NL"/>
+                <w14:ligatures w14:val="none"/>
+              </w:rPr>
+              <w:t>admin</w:t>
+            </w:r>
+            <w:proofErr w:type="spellEnd"/>
+            <w:r>
+              <w:rPr>
+                <w:rFonts w:eastAsia="Times New Roman" w:cstheme="minorHAnsi"/>
+                <w:kern w:val="0"/>
+                <w:lang w:eastAsia="nl-NL"/>
+                <w14:ligatures w14:val="none"/>
+              </w:rPr>
+              <w:t xml:space="preserve"> </w:t>
             </w:r>
             <w:r>
               <w:rPr>
@@ -9017,14 +9437,25 @@
                 <w14:ligatures w14:val="none"/>
               </w:rPr>
             </w:pPr>
-            <w:r>
-              <w:rPr>
-                <w:rFonts w:eastAsia="Times New Roman" w:cstheme="minorHAnsi"/>
-                <w:kern w:val="0"/>
-                <w:lang w:eastAsia="nl-NL"/>
-                <w14:ligatures w14:val="none"/>
-              </w:rPr>
-              <w:t>Use case moet op telefoon kunnen</w:t>
+            <w:proofErr w:type="spellStart"/>
+            <w:r>
+              <w:rPr>
+                <w:rFonts w:eastAsia="Times New Roman" w:cstheme="minorHAnsi"/>
+                <w:kern w:val="0"/>
+                <w:lang w:eastAsia="nl-NL"/>
+                <w14:ligatures w14:val="none"/>
+              </w:rPr>
+              <w:t>Use</w:t>
+            </w:r>
+            <w:proofErr w:type="spellEnd"/>
+            <w:r>
+              <w:rPr>
+                <w:rFonts w:eastAsia="Times New Roman" w:cstheme="minorHAnsi"/>
+                <w:kern w:val="0"/>
+                <w:lang w:eastAsia="nl-NL"/>
+                <w14:ligatures w14:val="none"/>
+              </w:rPr>
+              <w:t xml:space="preserve"> case moet op telefoon kunnen</w:t>
             </w:r>
             <w:r>
               <w:rPr>
@@ -9859,14 +10290,9 @@
           <w:lang w:eastAsia="nl-NL"/>
           <w14:ligatures w14:val="none"/>
         </w:rPr>
-        <w:t>Hieronder het ERD van het uitleensysteem. Dit laat de databasestructuur zien. </w:t>
-      </w:r>
-    </w:p>
-    <w:p>
-      <w:pPr>
-        <w:shd w:val="clear" w:color="auto" w:fill="FFFFFF"/>
-        <w:spacing w:after="0" w:line="240" w:lineRule="auto"/>
-        <w:textAlignment w:val="baseline"/>
+        <w:t xml:space="preserve">Hieronder het ERD van </w:t>
+      </w:r>
+      <w:r>
         <w:rPr>
           <w:rFonts w:eastAsia="Times New Roman" w:cstheme="minorHAnsi"/>
           <w:color w:val="000000"/>
@@ -9876,6 +10302,35 @@
           <w:lang w:eastAsia="nl-NL"/>
           <w14:ligatures w14:val="none"/>
         </w:rPr>
+        <w:t>De webapplicatie</w:t>
+      </w:r>
+      <w:r>
+        <w:rPr>
+          <w:rFonts w:eastAsia="Times New Roman" w:cstheme="minorHAnsi"/>
+          <w:color w:val="000000"/>
+          <w:kern w:val="0"/>
+          <w:sz w:val="24"/>
+          <w:szCs w:val="24"/>
+          <w:lang w:eastAsia="nl-NL"/>
+          <w14:ligatures w14:val="none"/>
+        </w:rPr>
+        <w:t>. Dit laat de databasestructuur zien. </w:t>
+      </w:r>
+    </w:p>
+    <w:p>
+      <w:pPr>
+        <w:shd w:val="clear" w:color="auto" w:fill="FFFFFF"/>
+        <w:spacing w:after="0" w:line="240" w:lineRule="auto"/>
+        <w:textAlignment w:val="baseline"/>
+        <w:rPr>
+          <w:rFonts w:eastAsia="Times New Roman" w:cstheme="minorHAnsi"/>
+          <w:color w:val="000000"/>
+          <w:kern w:val="0"/>
+          <w:sz w:val="24"/>
+          <w:szCs w:val="24"/>
+          <w:lang w:eastAsia="nl-NL"/>
+          <w14:ligatures w14:val="none"/>
+        </w:rPr>
       </w:pPr>
     </w:p>
     <w:p>
@@ -9897,59 +10352,6 @@
       <w:pPr>
         <w:jc w:val="center"/>
       </w:pPr>
-      <w:r>
-        <w:rPr>
-          <w:noProof/>
-        </w:rPr>
-        <w:drawing>
-          <wp:inline distT="0" distB="0" distL="0" distR="0" wp14:anchorId="29C5D867" wp14:editId="51174BE7">
-            <wp:extent cx="5760720" cy="2979420"/>
-            <wp:effectExtent l="0" t="0" r="0" b="0"/>
-            <wp:docPr id="1811886735" name="Afbeelding 3" descr="Afbeelding met tekst, schermopname, lijn, Lettertype&#10;&#10;Automatisch gegenereerde beschrijving"/>
-            <wp:cNvGraphicFramePr>
-              <a:graphicFrameLocks xmlns:a="http://schemas.openxmlformats.org/drawingml/2006/main" noChangeAspect="1"/>
-            </wp:cNvGraphicFramePr>
-            <a:graphic xmlns:a="http://schemas.openxmlformats.org/drawingml/2006/main">
-              <a:graphicData uri="http://schemas.openxmlformats.org/drawingml/2006/picture">
-                <pic:pic xmlns:pic="http://schemas.openxmlformats.org/drawingml/2006/picture">
-                  <pic:nvPicPr>
-                    <pic:cNvPr id="1811886735" name="Afbeelding 3" descr="Afbeelding met tekst, schermopname, lijn, Lettertype&#10;&#10;Automatisch gegenereerde beschrijving"/>
-                    <pic:cNvPicPr>
-                      <a:picLocks noChangeAspect="1" noChangeArrowheads="1"/>
-                    </pic:cNvPicPr>
-                  </pic:nvPicPr>
-                  <pic:blipFill>
-                    <a:blip r:embed="rId20">
-                      <a:extLst>
-                        <a:ext uri="{28A0092B-C50C-407E-A947-70E740481C1C}">
-                          <a14:useLocalDpi xmlns:a14="http://schemas.microsoft.com/office/drawing/2010/main" val="0"/>
-                        </a:ext>
-                      </a:extLst>
-                    </a:blip>
-                    <a:srcRect/>
-                    <a:stretch>
-                      <a:fillRect/>
-                    </a:stretch>
-                  </pic:blipFill>
-                  <pic:spPr bwMode="auto">
-                    <a:xfrm>
-                      <a:off x="0" y="0"/>
-                      <a:ext cx="5760720" cy="2979420"/>
-                    </a:xfrm>
-                    <a:prstGeom prst="rect">
-                      <a:avLst/>
-                    </a:prstGeom>
-                    <a:noFill/>
-                    <a:ln>
-                      <a:noFill/>
-                    </a:ln>
-                  </pic:spPr>
-                </pic:pic>
-              </a:graphicData>
-            </a:graphic>
-          </wp:inline>
-        </w:drawing>
-      </w:r>
       <w:r>
         <w:rPr>
           <w:rFonts w:ascii="Segoe UI" w:eastAsia="Times New Roman" w:hAnsi="Segoe UI" w:cs="Segoe UI"/>
@@ -10027,7 +10429,25 @@
           <w:lang w:eastAsia="nl-NL"/>
           <w14:ligatures w14:val="none"/>
         </w:rPr>
-        <w:t>Hieronder de navigatiestructuur van het PMS met het uitleensysteem erin verwerkt. </w:t>
+        <w:t xml:space="preserve">Hieronder de navigatiestructuur van </w:t>
+      </w:r>
+      <w:r>
+        <w:rPr>
+          <w:rFonts w:ascii="Arial" w:eastAsia="Times New Roman" w:hAnsi="Arial" w:cs="Arial"/>
+          <w:kern w:val="0"/>
+          <w:lang w:eastAsia="nl-NL"/>
+          <w14:ligatures w14:val="none"/>
+        </w:rPr>
+        <w:t>de webapplicatie</w:t>
+      </w:r>
+      <w:r>
+        <w:rPr>
+          <w:rFonts w:ascii="Arial" w:eastAsia="Times New Roman" w:hAnsi="Arial" w:cs="Arial"/>
+          <w:kern w:val="0"/>
+          <w:lang w:eastAsia="nl-NL"/>
+          <w14:ligatures w14:val="none"/>
+        </w:rPr>
+        <w:t>. </w:t>
       </w:r>
     </w:p>
     <w:p>
@@ -10060,59 +10480,6 @@
       <w:pPr>
         <w:jc w:val="center"/>
       </w:pPr>
-      <w:r>
-        <w:rPr>
-          <w:noProof/>
-        </w:rPr>
-        <w:drawing>
-          <wp:inline distT="0" distB="0" distL="0" distR="0" wp14:anchorId="05142571" wp14:editId="0968B9B0">
-            <wp:extent cx="4716780" cy="5273040"/>
-            <wp:effectExtent l="0" t="0" r="7620" b="3810"/>
-            <wp:docPr id="1892008733" name="Afbeelding 4"/>
-            <wp:cNvGraphicFramePr>
-              <a:graphicFrameLocks xmlns:a="http://schemas.openxmlformats.org/drawingml/2006/main" noChangeAspect="1"/>
-            </wp:cNvGraphicFramePr>
-            <a:graphic xmlns:a="http://schemas.openxmlformats.org/drawingml/2006/main">
-              <a:graphicData uri="http://schemas.openxmlformats.org/drawingml/2006/picture">
-                <pic:pic xmlns:pic="http://schemas.openxmlformats.org/drawingml/2006/picture">
-                  <pic:nvPicPr>
-                    <pic:cNvPr id="0" name="Picture 7"/>
-                    <pic:cNvPicPr>
-                      <a:picLocks noChangeAspect="1" noChangeArrowheads="1"/>
-                    </pic:cNvPicPr>
-                  </pic:nvPicPr>
-                  <pic:blipFill>
-                    <a:blip r:embed="rId21">
-                      <a:extLst>
-                        <a:ext uri="{28A0092B-C50C-407E-A947-70E740481C1C}">
-                          <a14:useLocalDpi xmlns:a14="http://schemas.microsoft.com/office/drawing/2010/main" val="0"/>
-                        </a:ext>
-                      </a:extLst>
-                    </a:blip>
-                    <a:srcRect/>
-                    <a:stretch>
-                      <a:fillRect/>
-                    </a:stretch>
-                  </pic:blipFill>
-                  <pic:spPr bwMode="auto">
-                    <a:xfrm>
-                      <a:off x="0" y="0"/>
-                      <a:ext cx="4716780" cy="5273040"/>
-                    </a:xfrm>
-                    <a:prstGeom prst="rect">
-                      <a:avLst/>
-                    </a:prstGeom>
-                    <a:noFill/>
-                    <a:ln>
-                      <a:noFill/>
-                    </a:ln>
-                  </pic:spPr>
-                </pic:pic>
-              </a:graphicData>
-            </a:graphic>
-          </wp:inline>
-        </w:drawing>
-      </w:r>
       <w:r>
         <w:rPr>
           <w:rFonts w:ascii="Arial" w:eastAsia="Times New Roman" w:hAnsi="Arial" w:cs="Arial"/>
@@ -10495,130 +10862,44 @@
                 <w:lang w:eastAsia="nl-NL"/>
                 <w14:ligatures w14:val="none"/>
               </w:rPr>
-              <w:t>Vincent Brunings</w:t>
-            </w:r>
-            <w:r>
-              <w:rPr>
-                <w:rFonts w:eastAsia="Times New Roman" w:cstheme="minorHAnsi"/>
-                <w:kern w:val="0"/>
-                <w:sz w:val="24"/>
-                <w:szCs w:val="24"/>
-                <w:lang w:eastAsia="nl-NL"/>
-                <w14:ligatures w14:val="none"/>
-              </w:rPr>
-              <w:t>  </w:t>
-            </w:r>
-            <w:r>
-              <w:rPr>
-                <w:rFonts w:eastAsia="Times New Roman" w:cstheme="minorHAnsi"/>
-                <w:kern w:val="0"/>
-                <w:sz w:val="24"/>
-                <w:szCs w:val="24"/>
-                <w:lang w:eastAsia="nl-NL"/>
-                <w14:ligatures w14:val="none"/>
-              </w:rPr>
-              <w:t xml:space="preserve">            Naam: Cees-Jan Berman</w:t>
-            </w:r>
-          </w:p>
-          <w:p>
-            <w:pPr>
-              <w:spacing w:after="0" w:line="240" w:lineRule="auto"/>
-              <w:textAlignment w:val="baseline"/>
-              <w:rPr>
-                <w:rFonts w:eastAsia="Times New Roman" w:cstheme="minorHAnsi"/>
-                <w:kern w:val="0"/>
-                <w:sz w:val="24"/>
-                <w:szCs w:val="24"/>
-                <w:lang w:eastAsia="nl-NL"/>
-                <w14:ligatures w14:val="none"/>
-              </w:rPr>
-            </w:pPr>
-            <w:r>
-              <w:rPr>
-                <w:rFonts w:eastAsia="Times New Roman" w:cstheme="minorHAnsi"/>
-                <w:noProof/>
-                <w:kern w:val="0"/>
-                <w:sz w:val="24"/>
-                <w:szCs w:val="24"/>
-                <w:lang w:eastAsia="nl-NL"/>
-              </w:rPr>
-              <mc:AlternateContent>
-                <mc:Choice Requires="aink">
-                  <w:drawing>
-                    <wp:anchor distT="0" distB="0" distL="114300" distR="114300" simplePos="0" relativeHeight="251665412" behindDoc="0" locked="0" layoutInCell="1" allowOverlap="1" wp14:anchorId="4CDECE13" wp14:editId="01D40911">
-                      <wp:simplePos x="0" y="0"/>
-                      <wp:positionH relativeFrom="column">
-                        <wp:posOffset>2216785</wp:posOffset>
-                      </wp:positionH>
-                      <wp:positionV relativeFrom="paragraph">
-                        <wp:posOffset>551815</wp:posOffset>
-                      </wp:positionV>
-                      <wp:extent cx="1994735" cy="959795"/>
-                      <wp:effectExtent l="76200" t="76200" r="62865" b="69215"/>
-                      <wp:wrapNone/>
-                      <wp:docPr id="943722530" name="Inkt 9"/>
-                      <wp:cNvGraphicFramePr/>
-                      <a:graphic xmlns:a="http://schemas.openxmlformats.org/drawingml/2006/main">
-                        <a:graphicData uri="http://schemas.microsoft.com/office/word/2010/wordprocessingInk">
-                          <w14:contentPart bwMode="auto" r:id="rId22">
-                            <w14:nvContentPartPr>
-                              <w14:cNvContentPartPr/>
-                            </w14:nvContentPartPr>
-                            <w14:xfrm>
-                              <a:off x="0" y="0"/>
-                              <a:ext cx="1994735" cy="959795"/>
-                            </w14:xfrm>
-                          </w14:contentPart>
-                        </a:graphicData>
-                      </a:graphic>
-                    </wp:anchor>
-                  </w:drawing>
-                </mc:Choice>
-                <mc:Fallback>
-                  <w:drawing>
-                    <wp:anchor distT="0" distB="0" distL="114300" distR="114300" simplePos="0" relativeHeight="251665412" behindDoc="0" locked="0" layoutInCell="1" allowOverlap="1" wp14:anchorId="4CDECE13" wp14:editId="01D40911">
-                      <wp:simplePos x="0" y="0"/>
-                      <wp:positionH relativeFrom="column">
-                        <wp:posOffset>2216785</wp:posOffset>
-                      </wp:positionH>
-                      <wp:positionV relativeFrom="paragraph">
-                        <wp:posOffset>551815</wp:posOffset>
-                      </wp:positionV>
-                      <wp:extent cx="1994735" cy="959795"/>
-                      <wp:effectExtent l="76200" t="76200" r="62865" b="69215"/>
-                      <wp:wrapNone/>
-                      <wp:docPr id="943722530" name="Inkt 9"/>
-                      <wp:cNvGraphicFramePr/>
-                      <a:graphic xmlns:a="http://schemas.openxmlformats.org/drawingml/2006/main">
-                        <a:graphicData uri="http://schemas.openxmlformats.org/drawingml/2006/picture">
-                          <pic:pic xmlns:pic="http://schemas.openxmlformats.org/drawingml/2006/picture">
-                            <pic:nvPicPr>
-                              <pic:cNvPr id="943722530" name="Inkt 9"/>
-                              <pic:cNvPicPr/>
-                            </pic:nvPicPr>
-                            <pic:blipFill>
-                              <a:blip r:embed="rId23"/>
-                              <a:stretch>
-                                <a:fillRect/>
-                              </a:stretch>
-                            </pic:blipFill>
-                            <pic:spPr>
-                              <a:xfrm>
-                                <a:off x="0" y="0"/>
-                                <a:ext cx="2030381" cy="995423"/>
-                              </a:xfrm>
-                              <a:prstGeom prst="rect">
-                                <a:avLst/>
-                              </a:prstGeom>
-                            </pic:spPr>
-                          </pic:pic>
-                        </a:graphicData>
-                      </a:graphic>
-                    </wp:anchor>
-                  </w:drawing>
-                </mc:Fallback>
-              </mc:AlternateContent>
-            </w:r>
+              <w:t xml:space="preserve">Heinrich Bierman                  </w:t>
+            </w:r>
+            <w:r>
+              <w:rPr>
+                <w:rFonts w:eastAsia="Times New Roman" w:cstheme="minorHAnsi"/>
+                <w:kern w:val="0"/>
+                <w:sz w:val="24"/>
+                <w:szCs w:val="24"/>
+                <w:lang w:eastAsia="nl-NL"/>
+                <w14:ligatures w14:val="none"/>
+              </w:rPr>
+              <w:t xml:space="preserve">Naam: </w:t>
+            </w:r>
+            <w:r>
+              <w:rPr>
+                <w:rFonts w:eastAsia="Times New Roman" w:cstheme="minorHAnsi"/>
+                <w:kern w:val="0"/>
+                <w:sz w:val="24"/>
+                <w:szCs w:val="24"/>
+                <w:lang w:eastAsia="nl-NL"/>
+                <w14:ligatures w14:val="none"/>
+              </w:rPr>
+              <w:t xml:space="preserve">Niet toegekend    </w:t>
+            </w:r>
+          </w:p>
+          <w:p>
+            <w:pPr>
+              <w:spacing w:after="0" w:line="240" w:lineRule="auto"/>
+              <w:textAlignment w:val="baseline"/>
+              <w:rPr>
+                <w:rFonts w:eastAsia="Times New Roman" w:cstheme="minorHAnsi"/>
+                <w:kern w:val="0"/>
+                <w:sz w:val="24"/>
+                <w:szCs w:val="24"/>
+                <w:lang w:eastAsia="nl-NL"/>
+                <w14:ligatures w14:val="none"/>
+              </w:rPr>
+            </w:pPr>
             <w:r>
               <w:rPr>
                 <w:rFonts w:eastAsia="Times New Roman" w:cstheme="minorHAnsi"/>
@@ -10650,7 +10931,18 @@
                 <w:lang w:eastAsia="nl-NL"/>
                 <w14:ligatures w14:val="none"/>
               </w:rPr>
-              <w:t xml:space="preserve">                                          </w:t>
+              <w:t>??</w:t>
+            </w:r>
+            <w:r>
+              <w:rPr>
+                <w:rFonts w:eastAsia="Times New Roman" w:cstheme="minorHAnsi"/>
+                <w:kern w:val="0"/>
+                <w:sz w:val="24"/>
+                <w:szCs w:val="24"/>
+                <w:lang w:eastAsia="nl-NL"/>
+                <w14:ligatures w14:val="none"/>
+              </w:rPr>
+              <w:t xml:space="preserve">                                      </w:t>
             </w:r>
             <w:r>
               <w:rPr>
@@ -10672,6 +10964,17 @@
                 <w:lang w:eastAsia="nl-NL"/>
                 <w14:ligatures w14:val="none"/>
               </w:rPr>
+              <w:t xml:space="preserve">    </w:t>
+            </w:r>
+            <w:r>
+              <w:rPr>
+                <w:rFonts w:eastAsia="Times New Roman" w:cstheme="minorHAnsi"/>
+                <w:kern w:val="0"/>
+                <w:sz w:val="24"/>
+                <w:szCs w:val="24"/>
+                <w:lang w:eastAsia="nl-NL"/>
+                <w14:ligatures w14:val="none"/>
+              </w:rPr>
               <w:t>Datum:</w:t>
             </w:r>
             <w:r>
@@ -10683,7 +10986,7 @@
                 <w:lang w:eastAsia="nl-NL"/>
                 <w14:ligatures w14:val="none"/>
               </w:rPr>
-              <w:t xml:space="preserve"> 18-9-2023</w:t>
+              <w:t xml:space="preserve"> </w:t>
             </w:r>
           </w:p>
         </w:tc>
@@ -10776,7 +11079,7 @@
                       <wp:cNvGraphicFramePr/>
                       <a:graphic xmlns:a="http://schemas.openxmlformats.org/drawingml/2006/main">
                         <a:graphicData uri="http://schemas.microsoft.com/office/word/2010/wordprocessingInk">
-                          <w14:contentPart bwMode="auto" r:id="rId24">
+                          <w14:contentPart bwMode="auto" r:id="rId20">
                             <w14:nvContentPartPr>
                               <w14:cNvContentPartPr/>
                             </w14:nvContentPartPr>
@@ -10916,18 +11219,51 @@
                 <w:lang w:eastAsia="nl-NL"/>
                 <w14:ligatures w14:val="none"/>
               </w:rPr>
+              <w:t>5</w:t>
+            </w:r>
+            <w:r>
+              <w:rPr>
+                <w:rFonts w:eastAsia="Times New Roman" w:cstheme="minorHAnsi"/>
+                <w:kern w:val="0"/>
+                <w:sz w:val="24"/>
+                <w:szCs w:val="24"/>
+                <w:lang w:eastAsia="nl-NL"/>
+                <w14:ligatures w14:val="none"/>
+              </w:rPr>
+              <w:t>-</w:t>
+            </w:r>
+            <w:r>
+              <w:rPr>
+                <w:rFonts w:eastAsia="Times New Roman" w:cstheme="minorHAnsi"/>
+                <w:kern w:val="0"/>
+                <w:sz w:val="24"/>
+                <w:szCs w:val="24"/>
+                <w:lang w:eastAsia="nl-NL"/>
+                <w14:ligatures w14:val="none"/>
+              </w:rPr>
+              <w:t>1</w:t>
+            </w:r>
+            <w:r>
+              <w:rPr>
+                <w:rFonts w:eastAsia="Times New Roman" w:cstheme="minorHAnsi"/>
+                <w:kern w:val="0"/>
+                <w:sz w:val="24"/>
+                <w:szCs w:val="24"/>
+                <w:lang w:eastAsia="nl-NL"/>
+                <w14:ligatures w14:val="none"/>
+              </w:rPr>
+              <w:t>-202</w:t>
+            </w:r>
+            <w:r>
+              <w:rPr>
+                <w:rFonts w:eastAsia="Times New Roman" w:cstheme="minorHAnsi"/>
+                <w:kern w:val="0"/>
+                <w:sz w:val="24"/>
+                <w:szCs w:val="24"/>
+                <w:lang w:eastAsia="nl-NL"/>
+                <w14:ligatures w14:val="none"/>
+              </w:rPr>
               <w:t>4</w:t>
-            </w:r>
-            <w:r>
-              <w:rPr>
-                <w:rFonts w:eastAsia="Times New Roman" w:cstheme="minorHAnsi"/>
-                <w:kern w:val="0"/>
-                <w:sz w:val="24"/>
-                <w:szCs w:val="24"/>
-                <w:lang w:eastAsia="nl-NL"/>
-                <w14:ligatures w14:val="none"/>
-              </w:rPr>
-              <w:t>-9-2023</w:t>
             </w:r>
           </w:p>
         </w:tc>
@@ -15077,88 +15413,6 @@
           <inkml:channelProperty channel="F" name="resolution" value="0" units="1/dev"/>
         </inkml:channelProperties>
       </inkml:inkSource>
-      <inkml:timestamp xml:id="ts0" timeString="2023-09-18T11:28:38.156"/>
-    </inkml:context>
-    <inkml:brush xml:id="br0">
-      <inkml:brushProperty name="width" value="0.1" units="cm"/>
-      <inkml:brushProperty name="height" value="0.1" units="cm"/>
-      <inkml:brushProperty name="color" value="#AE198D"/>
-      <inkml:brushProperty name="inkEffects" value="galaxy"/>
-      <inkml:brushProperty name="anchorX" value="0"/>
-      <inkml:brushProperty name="anchorY" value="0"/>
-      <inkml:brushProperty name="scaleFactor" value="0.5"/>
-    </inkml:brush>
-    <inkml:brush xml:id="br1">
-      <inkml:brushProperty name="width" value="0.1" units="cm"/>
-      <inkml:brushProperty name="height" value="0.1" units="cm"/>
-      <inkml:brushProperty name="color" value="#AE198D"/>
-      <inkml:brushProperty name="inkEffects" value="galaxy"/>
-      <inkml:brushProperty name="anchorX" value="-2015.60059"/>
-      <inkml:brushProperty name="anchorY" value="-2030.6377"/>
-      <inkml:brushProperty name="scaleFactor" value="0.5"/>
-    </inkml:brush>
-    <inkml:brush xml:id="br2">
-      <inkml:brushProperty name="width" value="0.1" units="cm"/>
-      <inkml:brushProperty name="height" value="0.1" units="cm"/>
-      <inkml:brushProperty name="color" value="#AE198D"/>
-      <inkml:brushProperty name="inkEffects" value="galaxy"/>
-      <inkml:brushProperty name="anchorX" value="-3088.80127"/>
-      <inkml:brushProperty name="anchorY" value="-3046.6377"/>
-      <inkml:brushProperty name="scaleFactor" value="0.5"/>
-    </inkml:brush>
-    <inkml:brush xml:id="br3">
-      <inkml:brushProperty name="width" value="0.1" units="cm"/>
-      <inkml:brushProperty name="height" value="0.1" units="cm"/>
-      <inkml:brushProperty name="color" value="#AE198D"/>
-      <inkml:brushProperty name="inkEffects" value="galaxy"/>
-      <inkml:brushProperty name="anchorX" value="-3016.36646"/>
-      <inkml:brushProperty name="anchorY" value="-4869.90039"/>
-      <inkml:brushProperty name="scaleFactor" value="0.5"/>
-    </inkml:brush>
-    <inkml:brush xml:id="br4">
-      <inkml:brushProperty name="width" value="0.1" units="cm"/>
-      <inkml:brushProperty name="height" value="0.1" units="cm"/>
-      <inkml:brushProperty name="color" value="#AE198D"/>
-      <inkml:brushProperty name="inkEffects" value="galaxy"/>
-      <inkml:brushProperty name="anchorX" value="-4241.0542"/>
-      <inkml:brushProperty name="anchorY" value="-6098.2085"/>
-      <inkml:brushProperty name="scaleFactor" value="0.5"/>
-    </inkml:brush>
-    <inkml:brush xml:id="br5">
-      <inkml:brushProperty name="width" value="0.1" units="cm"/>
-      <inkml:brushProperty name="height" value="0.1" units="cm"/>
-      <inkml:brushProperty name="color" value="#AE198D"/>
-      <inkml:brushProperty name="inkEffects" value="galaxy"/>
-      <inkml:brushProperty name="anchorX" value="-6084.66895"/>
-      <inkml:brushProperty name="anchorY" value="-7496.96826"/>
-      <inkml:brushProperty name="scaleFactor" value="0.5"/>
-    </inkml:brush>
-  </inkml:definitions>
-  <inkml:trace contextRef="#ctx0" brushRef="#br0">1166 0 24575,'0'0'0,"-7"0"0,-7 0 0,-12 0 0,-3 0 0,-5 0 0,-9 0 0,3 0 0,-3 4 0,1 1 0,4 8 0,4-1 0,5-1 0,3-2 0,-1-3 0,-3-2 0,0 2 0,-2-1 0,1-1 0,6 4 0,-2-2 0,7 4 0,1-2 0,-4 3 0,-8-2 0,-2-1 0,-3 2 0,-2-2 0,6 2 0,3-1 0,4 2 0,2-2 0,2-1 0,1-3 0,4 2 0,0-1 0,0-1 0,3 3 0,-1-2 0,3 4 0,-1-2 0,2 3 0,-1-1 0,1 2 0,3 2 0,2 6 0,-2-1 0,1 0 0,1 5 0,-2 5 0,0 0 0,-3 0 0,2 3 0,1 2 0,2-2 0,2-2 0,1-2 0,1-2 0,1 1 0,1 0 0,-1-2 0,4 0 0,1-2 0,4 0 0,-1-2 0,3 0 0,3-4 0,-2 0 0,6-1 0,2-2 0,2-4 0,0 0 0,1 3 0,-1-3 0,1-2 0,3-2 0,0 2 0,8-2 0,-1-1 0,0-1 0,1-2 0,1-1 0,-1-1 0,-3-4 0,1 0 0,-7-5 0,3 1 0,1 1 0,0 1 0,-1-1 0,-2 0 0,3-2 0,-2 0 0,-1-2 0,-1 2 0,3 1 0,3-1 0,-1-3 0,4-3 0,-3-2 0,-1 3 0,-7-2 0,-3 3 0,-1-1 0,-5-1 0,0 3 0,-4-2 0,2-1 0,-2-1 0,1-3 0,-2-1 0,-2 0 0,-2-1 0,-2-1 0,-2 1 0,0-1 0,-5 5 0,-5 4 0,-9 5 0,-3 3 0,-3 3 0,0 1 0,-1 2 0,1-1 0,1 1 0,1 0 0,0 0 0,1-1 0,0 0 0,0 5 0,0-1 0,4 5 0,0-1 0,1-1 0,2 2 0,4 3 0,0-1 0,2 2 0,2 2 0,2 2 0,1 2 0,2 1 0,1 0 0,4 2 0,1-1 0,4 1 0,-1-1 0,4-3 0,-3-1 0,-1 0 0,2 0 0,2-3 0,3 1 0,2 1 0,2-2 0,2 0 0,0-3 0,0 1 0,5 2 0,0-2 0,0-2 0,-1-4 0,-1-2 0,-1-2 0,-1-1 0,0-1 0,-1-5 0,0 0 0,-4-4 0,-1-3 0,1-4 0,0 2 0,2-2 0,0-1 0,2-1 0,4 3 0,-4-1 0,0 4 0,4-1 0,-4-2 0,-1 3 0,4-1 0,0-2 0,0 2 0,0-1 0,-1-1 0,0-2 0,-1-2 0,-1-1 0,-4 0 0,-4-1 0,-1-1 0,-3 1 0,-3-1 0,-2 1 0,-2-1 0,-5 1 0,-5 4 0,-6 5 0,-3 3 0,-2 5 0,-7 2 0,4 5 0,0 6 0,1 1 0,0 3 0,0 2 0,0-1 0,5 1 0,3 1 0,1-2 0,3 0 0,-1-2 0,1 0 0,-2-2 0,3 2 0,-4 2 0,3 2 0,-3-3 0,3 2 0,1 2 0,3 0 0,2 2 0,2 1 0,0 1 0,1 4 0,0 1 0,1-1 0,-1 0 0,1-1 0,-1-1 0,4-5 0,1 0 0,3-6 0,8-3 0,4 1 0,16-3 0,9-2 0,4-1 0,-2-2 0,4-1 0,-3-1 0,0 0 0,-6-1 0,-6 1 0,-1 0 0,-4-5 0,-4-3 0,-6-5 0,-2 0 0,-2-1 0,-4-3 0,-3-1 0,0-1 0,2-2 0,-3 1 0,4-6 0,1 0 0,3-4 0,1 1 0,-2 0 0,-4-1 0,-4 1 0,1 5 0,-2 3 0,-2 1 0,3 5 0,-2 1 0,-1-2 0,3 4 0,-1-1 0,-1-2 0,2 2 0,0 8 0,-7 3 0,-1 6 0,-2 6 0,0 5 0,5-1 0,4 3 0,4-4 0,9-3 0,3-3 0,2-3 0,0-2 0,0-2 0,-6 4 0,0 4 0,-6 4 0,-3 4 0,-4 3 0,-3 1 0,-2 2 0,-1 0 0,-1-1 0,-4 1 0,0 0 0,0 0 0,-3-1 0,-4-4 0,2 0 0,-3 0 0,2 0 0,-2 2 0,-1 1 0,-3-4 0,-1 0 0,-2 1 0,0 0 0,3-2 0</inkml:trace>
-  <inkml:trace contextRef="#ctx0" brushRef="#br1" timeOffset="716.31">2584 700 24575,'0'0'0,"4"0"0,5 0 0,4 0 0,3 0 0,-1 0 0</inkml:trace>
-  <inkml:trace contextRef="#ctx0" brushRef="#br2" timeOffset="1861.24">2309 21 24575,'0'0'0,"7"0"0,12 0 0,11 0 0,15 0 0,15 0 0,2 5 0,8 3 0,1 1 0,-9-1 0,-1 2 0,-6-1 0,-9-2 0,-8-2 0,-6-2 0,-6-2 0,-3 0 0,-2-1 0,-2 0 0,-3 8 0,-5 4 0,-4 9 0,1 12 0,-2 6 0,-1 12 0,2 11 0,-1 14 0,3 20 0,4 16 0,2 16 0,7 2 0,2 3 0,2-9 0,-6-6 0,0-5 0,-5-13 0,-4-6 0,-5-6 0,-7-8 0,-10-10 0,-2-9 0,-9-4 0,-1-10 0,-6-3 0,-1-3 0,-3-2 0,-11 5 0,-11 1 0,-2 0 0,-22 4 0,-10-1 0,-22 5 0,-3-2 0,7-6 0,-4-6 0,2-6 0,-8-5 0,10-8 0,4-7 0,15-5 0,10-5 0,8-10 0,5-11 0,50 11 0,1 1 0,-19-13 0,-32-19 0,-1-10 0,1-2 0,8-1 0,9 1 0,9 3 0,8 9 0,10 3 0,7 4 0,3 9 0,3 2 0,4 2 0,1-4 0,7-8 0,12-11 0,2 5-3823</inkml:trace>
-  <inkml:trace contextRef="#ctx0" brushRef="#br3" timeOffset="10506.09">3811 466 24575,'0'0'0,"-4"0"0,-9-4 0,-4 0 0,-4-1 0,-2 2 0,-4-4 0,-1 1 0,-8 1 0,2 1 0,-4-3 0,3 1 0,4 1 0,2 1 0,4 1 0,1 2 0,2 0 0,1 1 0,1 0 0,-1 0 0,5 5 0,0 0 0,3 4 0,5 3 0,2 3 0,3 4 0,2 5 0,5-3 0,1 1 0,0-1 0,7 0 0,4-5 0,4 5 0,1 0 0,1-4 0,0 1 0,1 0 0,-1-4 0,0-4 0,-1-3 0,1-3 0,3-2 0,1-2 0,-1 0 0,0-1 0,-1 1 0,-2-5 0,1-4 0,-6-4 0,-5-4 0,1 2 0,-5-2 0,-1 0 0,-3-1 0,-2-1 0,-2-2 0,0 0 0,0 0 0,4 0 0,-1 0 0,6 3 0,3 6 0,3 8 0,3 7 0,-2 8 0,-4 5 0,1-1 0,1 2 0,-2 6 0,1-4 0,2 1 0,1-4 0,-2 0 0,2-5 0,0-2 0,-3 0 0,1-2 0,-2 3 0,-4 3 0,-2-3 0</inkml:trace>
-  <inkml:trace contextRef="#ctx0" brushRef="#br4" timeOffset="11337.63">4066 360 24575,'0'0'0,"4"0"0,1 8 0,3 1 0,4 4 0,-1 7 0,3 3 0,-3 1 0,2 0 0,-2 0 0,-3 0 0,2-6 0,-2 0 0,-2-1 0,2 1 0,-1-12 0,-2-17 0,-1-16 0,-2-15 0,4-6 0,3 5 0,0 0 0,-2 6 0,3 10 0,7 8 0,3 7 0,10 6 0,2 5 0,4 1 0,7 1 0,2 9 0,-3 9 0,4 8 0,3 11 0,5 9 0,-4-1 0,-3 1 0,-10-1 0,-6-6 0,-10-5 0,-4-4 0,-5-5 0,-5-3 0,-3-6 0</inkml:trace>
-  <inkml:trace contextRef="#ctx0" brushRef="#br5" timeOffset="12923.11">150 1652 24575,'0'0'0,"11"0"0,20 0 0,13-4 0,5 0 0,12-1 0,16 2 0,16-4 0,22-3 0,44-4 0,17-7 0,23-2 0,-17-2 0,8-4 0,4-4 0,4-4 0,-11 2 0,-10 3 0,-10-2 0,-9 3 0,-14 3 0,-16 6 0,-16 3 0,-11 5 0,-14 5 0,7-1 0,2-1 0,0-3 0,23-2 0,20-2 0,3-6 0,14-6 0,2 0 0,9 1 0,-14 1 0,-19 2 0,-17 2 0,-19 1 0,-24 6 0,-18 4 0,-8 1 0,-2 3 0,-6 3 0,-2-2 0,1 2 0,-9-3 0,1 1 0,-4 2 0,3 1 0,6-2 0,0 1 0,2 1 0,1 1 0,-3 2 0,-11 5 0,-25-2 0,1-1 0,0 0 0,-1 1 0,1-1 0,0 0 0,0 1 0,-1-1 0,1 1 0,-1-1 0,1 1 0,0 0 0,-1-1 0,1 1 0,-1-1 0,1 1 0,-1 0 0,1-1 0,-1 1 0,1 1 0,-1 11 0,-27 12 0,-19 10 0,-30 15 0,-42 17 0,-43 18 0,-23 12 0,-45 12 0,2-4-1015,8-3 1305,13-6-435,33-16 145,41-21 0,30-16 0,48-17 0,44-16 0,10-5 0,6-5 0,-2 1 0,1-1 0,-1 0 0,1-1 0,0 1 0,7-2 0,66-15 0,15-6 0,0-5 1015,-8 0-1305,-15 5 435,-28 9-145,-48 18 0,6-4 0,0 0 0,0 0 0,1 0 0,-1 1 0,0-1 0,0 0 0,0 0 0,0 0 0,0 0 0,0 0 0,0 0 0,0 0 0,0 0 0,0 0 0,0 1 0,0-1 0,0 0 0,1 0 0,-1 0 0,0 0 0,0 0 0,0 0 0,0 1 0,0-1 0,0 0 0,0 0 0,0 0 0,0 0 0,0 0 0,0 0 0,0 0 0,-1 1 0,1-1 0,0 0 0,0 0 0,0 0 0,0 0 0,0 0 0,0 0 0,0 0 0,0 0 0,0 1 0,0-1 0,0 0 0,0 0 0,-1 0 0,1 0 0,0 0 0,0 0 0,0 0 0,0 0 0,0 0 0,0 0 0,0 0 0,0 0 0,-1 0 0,1 0 0,-16 14 0,-65 43 0,-81 47 0,-37 22 0,-29 31-1527,5-3 1963,43-22-654,43-33 218,59-41 0,47-36 0,26-17 0,11-8 0,7 1 0,1 9 0,-5 9 0,-3 1 0</inkml:trace>
-</inkml:ink>
-</file>
-
-<file path=word/ink/ink5.xml><?xml version="1.0" encoding="utf-8"?>
-<inkml:ink xmlns:inkml="http://www.w3.org/2003/InkML">
-  <inkml:definitions>
-    <inkml:context xml:id="ctx0">
-      <inkml:inkSource xml:id="inkSrc0">
-        <inkml:traceFormat>
-          <inkml:channel name="X" type="integer" min="-2.14748E9" max="2.14748E9" units="cm"/>
-          <inkml:channel name="Y" type="integer" min="-2.14748E9" max="2.14748E9" units="cm"/>
-          <inkml:channel name="F" type="integer" max="32767" units="dev"/>
-        </inkml:traceFormat>
-        <inkml:channelProperties>
-          <inkml:channelProperty channel="X" name="resolution" value="1000" units="1/cm"/>
-          <inkml:channelProperty channel="Y" name="resolution" value="1000" units="1/cm"/>
-          <inkml:channelProperty channel="F" name="resolution" value="0" units="1/dev"/>
-        </inkml:channelProperties>
-      </inkml:inkSource>
       <inkml:timestamp xml:id="ts0" timeString="2023-09-13T11:14:03.256"/>
     </inkml:context>
     <inkml:brush xml:id="br0">
@@ -15176,7 +15430,7 @@
 </inkml:ink>
 </file>
 
-<file path=word/ink/ink6.xml><?xml version="1.0" encoding="utf-8"?>
+<file path=word/ink/ink5.xml><?xml version="1.0" encoding="utf-8"?>
 <inkml:ink xmlns:inkml="http://www.w3.org/2003/InkML">
   <inkml:definitions>
     <inkml:context xml:id="ctx0">

</xml_diff>

<commit_message>
navigatie structuur toegevoegd aan het document
</commit_message>
<xml_diff>
--- a/algemene documentatie/Ontwerpdocument - webapplicatie.docx
+++ b/algemene documentatie/Ontwerpdocument - webapplicatie.docx
@@ -10461,6 +10461,49 @@
           <w14:ligatures w14:val="none"/>
         </w:rPr>
       </w:pPr>
+      <w:r>
+        <w:rPr>
+          <w:rFonts w:ascii="Arial" w:eastAsia="Times New Roman" w:hAnsi="Arial" w:cs="Arial"/>
+          <w:kern w:val="0"/>
+          <w:lang w:eastAsia="nl-NL"/>
+          <w14:ligatures w14:val="none"/>
+        </w:rPr>
+        <w:drawing>
+          <wp:inline distT="0" distB="0" distL="0" distR="0" wp14:anchorId="7E34504B" wp14:editId="28B3B953">
+            <wp:extent cx="5760720" cy="2233930"/>
+            <wp:effectExtent l="0" t="0" r="0" b="0"/>
+            <wp:docPr id="1988049499" name="Afbeelding 1"/>
+            <wp:cNvGraphicFramePr>
+              <a:graphicFrameLocks xmlns:a="http://schemas.openxmlformats.org/drawingml/2006/main" noChangeAspect="1"/>
+            </wp:cNvGraphicFramePr>
+            <a:graphic xmlns:a="http://schemas.openxmlformats.org/drawingml/2006/main">
+              <a:graphicData uri="http://schemas.openxmlformats.org/drawingml/2006/picture">
+                <pic:pic xmlns:pic="http://schemas.openxmlformats.org/drawingml/2006/picture">
+                  <pic:nvPicPr>
+                    <pic:cNvPr id="1988049499" name=""/>
+                    <pic:cNvPicPr/>
+                  </pic:nvPicPr>
+                  <pic:blipFill>
+                    <a:blip r:embed="rId20"/>
+                    <a:stretch>
+                      <a:fillRect/>
+                    </a:stretch>
+                  </pic:blipFill>
+                  <pic:spPr>
+                    <a:xfrm>
+                      <a:off x="0" y="0"/>
+                      <a:ext cx="5760720" cy="2233930"/>
+                    </a:xfrm>
+                    <a:prstGeom prst="rect">
+                      <a:avLst/>
+                    </a:prstGeom>
+                  </pic:spPr>
+                </pic:pic>
+              </a:graphicData>
+            </a:graphic>
+          </wp:inline>
+        </w:drawing>
+      </w:r>
     </w:p>
     <w:p>
       <w:pPr>
@@ -11079,7 +11122,7 @@
                       <wp:cNvGraphicFramePr/>
                       <a:graphic xmlns:a="http://schemas.openxmlformats.org/drawingml/2006/main">
                         <a:graphicData uri="http://schemas.microsoft.com/office/word/2010/wordprocessingInk">
-                          <w14:contentPart bwMode="auto" r:id="rId20">
+                          <w14:contentPart bwMode="auto" r:id="rId21">
                             <w14:nvContentPartPr>
                               <w14:cNvContentPartPr/>
                             </w14:nvContentPartPr>

</xml_diff>

<commit_message>
ERD + wat coding dingetjes
</commit_message>
<xml_diff>
--- a/algemene documentatie/Ontwerpdocument - webapplicatie.docx
+++ b/algemene documentatie/Ontwerpdocument - webapplicatie.docx
@@ -259,7 +259,43 @@
           <w:sz w:val="24"/>
           <w:szCs w:val="24"/>
         </w:rPr>
-        <w:t>Auteurs: Jaffer Al-Jaralla, Lars Loois</w:t>
+        <w:t xml:space="preserve">Auteurs: </w:t>
+      </w:r>
+      <w:proofErr w:type="spellStart"/>
+      <w:r>
+        <w:rPr>
+          <w:rFonts w:cstheme="minorHAnsi"/>
+          <w:sz w:val="24"/>
+          <w:szCs w:val="24"/>
+        </w:rPr>
+        <w:t>Jaffer</w:t>
+      </w:r>
+      <w:proofErr w:type="spellEnd"/>
+      <w:r>
+        <w:rPr>
+          <w:rFonts w:cstheme="minorHAnsi"/>
+          <w:sz w:val="24"/>
+          <w:szCs w:val="24"/>
+        </w:rPr>
+        <w:t xml:space="preserve"> Al-</w:t>
+      </w:r>
+      <w:proofErr w:type="spellStart"/>
+      <w:r>
+        <w:rPr>
+          <w:rFonts w:cstheme="minorHAnsi"/>
+          <w:sz w:val="24"/>
+          <w:szCs w:val="24"/>
+        </w:rPr>
+        <w:t>Jaralla</w:t>
+      </w:r>
+      <w:proofErr w:type="spellEnd"/>
+      <w:r>
+        <w:rPr>
+          <w:rFonts w:cstheme="minorHAnsi"/>
+          <w:sz w:val="24"/>
+          <w:szCs w:val="24"/>
+        </w:rPr>
+        <w:t>, Lars Loois</w:t>
       </w:r>
     </w:p>
     <w:sdt>
@@ -1338,7 +1374,23 @@
           <w:sz w:val="24"/>
           <w:szCs w:val="24"/>
         </w:rPr>
-        <w:t>Als admin wil ik een grafiek zien met de overall score van ieder geregistreerde bedrijf, zodat ik snel inzicht heb in de prestaties van alle bedrijven en gerichte beslissingen kan nemen.</w:t>
+        <w:t xml:space="preserve">Als </w:t>
+      </w:r>
+      <w:proofErr w:type="spellStart"/>
+      <w:r>
+        <w:rPr>
+          <w:sz w:val="24"/>
+          <w:szCs w:val="24"/>
+        </w:rPr>
+        <w:t>admin</w:t>
+      </w:r>
+      <w:proofErr w:type="spellEnd"/>
+      <w:r>
+        <w:rPr>
+          <w:sz w:val="24"/>
+          <w:szCs w:val="24"/>
+        </w:rPr>
+        <w:t xml:space="preserve"> wil ik een grafiek zien met de overall score van ieder geregistreerde bedrijf, zodat ik snel inzicht heb in de prestaties van alle bedrijven en gerichte beslissingen kan nemen.</w:t>
       </w:r>
     </w:p>
     <w:p>
@@ -1364,7 +1416,23 @@
           <w:sz w:val="24"/>
           <w:szCs w:val="24"/>
         </w:rPr>
-        <w:t>Als admin wil ik een staafdiagram hebben waarin ik de overall score kan bekijken van Best Development en Best Marketing, om de sterke punten en gebieden voor verbetering van specifieke bedrijven te identificeren.</w:t>
+        <w:t xml:space="preserve">Als </w:t>
+      </w:r>
+      <w:proofErr w:type="spellStart"/>
+      <w:r>
+        <w:rPr>
+          <w:sz w:val="24"/>
+          <w:szCs w:val="24"/>
+        </w:rPr>
+        <w:t>admin</w:t>
+      </w:r>
+      <w:proofErr w:type="spellEnd"/>
+      <w:r>
+        <w:rPr>
+          <w:sz w:val="24"/>
+          <w:szCs w:val="24"/>
+        </w:rPr>
+        <w:t xml:space="preserve"> wil ik een staafdiagram hebben waarin ik de overall score kan bekijken van Best Development en Best Marketing, om de sterke punten en gebieden voor verbetering van specifieke bedrijven te identificeren.</w:t>
       </w:r>
     </w:p>
     <w:p>
@@ -1390,7 +1458,39 @@
           <w:sz w:val="24"/>
           <w:szCs w:val="24"/>
         </w:rPr>
-        <w:t>Als admin wil ik een overzicht van alle scores die de judges hebben gegeven, om een dieper inzicht te krijgen in de evaluaties en de beoordelingscriteria beter te begrijpen.</w:t>
+        <w:t xml:space="preserve">Als </w:t>
+      </w:r>
+      <w:proofErr w:type="spellStart"/>
+      <w:r>
+        <w:rPr>
+          <w:sz w:val="24"/>
+          <w:szCs w:val="24"/>
+        </w:rPr>
+        <w:t>admin</w:t>
+      </w:r>
+      <w:proofErr w:type="spellEnd"/>
+      <w:r>
+        <w:rPr>
+          <w:sz w:val="24"/>
+          <w:szCs w:val="24"/>
+        </w:rPr>
+        <w:t xml:space="preserve"> wil ik een overzicht van alle scores die de </w:t>
+      </w:r>
+      <w:proofErr w:type="spellStart"/>
+      <w:r>
+        <w:rPr>
+          <w:sz w:val="24"/>
+          <w:szCs w:val="24"/>
+        </w:rPr>
+        <w:t>judges</w:t>
+      </w:r>
+      <w:proofErr w:type="spellEnd"/>
+      <w:r>
+        <w:rPr>
+          <w:sz w:val="24"/>
+          <w:szCs w:val="24"/>
+        </w:rPr>
+        <w:t xml:space="preserve"> hebben gegeven, om een dieper inzicht te krijgen in de evaluaties en de beoordelingscriteria beter te begrijpen.</w:t>
       </w:r>
     </w:p>
     <w:p>
@@ -1416,7 +1516,39 @@
           <w:sz w:val="24"/>
           <w:szCs w:val="24"/>
         </w:rPr>
-        <w:t>Als admin wil ik een tabel voor de company overview, zodat ik snel essentiële informatie over elk bedrijf kan raadplegen.</w:t>
+        <w:t xml:space="preserve">Als </w:t>
+      </w:r>
+      <w:proofErr w:type="spellStart"/>
+      <w:r>
+        <w:rPr>
+          <w:sz w:val="24"/>
+          <w:szCs w:val="24"/>
+        </w:rPr>
+        <w:t>admin</w:t>
+      </w:r>
+      <w:proofErr w:type="spellEnd"/>
+      <w:r>
+        <w:rPr>
+          <w:sz w:val="24"/>
+          <w:szCs w:val="24"/>
+        </w:rPr>
+        <w:t xml:space="preserve"> wil ik een tabel voor de company </w:t>
+      </w:r>
+      <w:proofErr w:type="spellStart"/>
+      <w:r>
+        <w:rPr>
+          <w:sz w:val="24"/>
+          <w:szCs w:val="24"/>
+        </w:rPr>
+        <w:t>overview</w:t>
+      </w:r>
+      <w:proofErr w:type="spellEnd"/>
+      <w:r>
+        <w:rPr>
+          <w:sz w:val="24"/>
+          <w:szCs w:val="24"/>
+        </w:rPr>
+        <w:t>, zodat ik snel essentiële informatie over elk bedrijf kan raadplegen.</w:t>
       </w:r>
     </w:p>
     <w:p>
@@ -1442,7 +1574,39 @@
           <w:sz w:val="24"/>
           <w:szCs w:val="24"/>
         </w:rPr>
-        <w:t>Als admin wil ik linkjes naar alle social media accounts (HTML &lt;a&gt; anchor), om gemakkelijk verbonden te blijven met de online aanwezigheid van elk bedrijf.</w:t>
+        <w:t xml:space="preserve">Als </w:t>
+      </w:r>
+      <w:proofErr w:type="spellStart"/>
+      <w:r>
+        <w:rPr>
+          <w:sz w:val="24"/>
+          <w:szCs w:val="24"/>
+        </w:rPr>
+        <w:t>admin</w:t>
+      </w:r>
+      <w:proofErr w:type="spellEnd"/>
+      <w:r>
+        <w:rPr>
+          <w:sz w:val="24"/>
+          <w:szCs w:val="24"/>
+        </w:rPr>
+        <w:t xml:space="preserve"> wil ik linkjes naar alle </w:t>
+      </w:r>
+      <w:proofErr w:type="spellStart"/>
+      <w:r>
+        <w:rPr>
+          <w:sz w:val="24"/>
+          <w:szCs w:val="24"/>
+        </w:rPr>
+        <w:t>social</w:t>
+      </w:r>
+      <w:proofErr w:type="spellEnd"/>
+      <w:r>
+        <w:rPr>
+          <w:sz w:val="24"/>
+          <w:szCs w:val="24"/>
+        </w:rPr>
+        <w:t xml:space="preserve"> media accounts (HTML &lt;a&gt; anchor), om gemakkelijk verbonden te blijven met de online aanwezigheid van elk bedrijf.</w:t>
       </w:r>
     </w:p>
     <w:p>
@@ -1468,7 +1632,23 @@
           <w:sz w:val="24"/>
           <w:szCs w:val="24"/>
         </w:rPr>
-        <w:t>Als admin wil ik een overzicht van alle scores, categorieën van scores en het aantal behaalde punten, om de sterke en zwakke punten van alle bedrijven te analyseren.</w:t>
+        <w:t xml:space="preserve">Als </w:t>
+      </w:r>
+      <w:proofErr w:type="spellStart"/>
+      <w:r>
+        <w:rPr>
+          <w:sz w:val="24"/>
+          <w:szCs w:val="24"/>
+        </w:rPr>
+        <w:t>admin</w:t>
+      </w:r>
+      <w:proofErr w:type="spellEnd"/>
+      <w:r>
+        <w:rPr>
+          <w:sz w:val="24"/>
+          <w:szCs w:val="24"/>
+        </w:rPr>
+        <w:t xml:space="preserve"> wil ik een overzicht van alle scores, categorieën van scores en het aantal behaalde punten, om de sterke en zwakke punten van alle bedrijven te analyseren.</w:t>
       </w:r>
     </w:p>
     <w:p>
@@ -1494,7 +1674,23 @@
           <w:sz w:val="24"/>
           <w:szCs w:val="24"/>
         </w:rPr>
-        <w:t>Als admin wil ik een overzicht van alle producten, inclusief naam, beschrijving, voordelen voor de klant, sprint MVP, en persona van de klant, zodat ik snel de productportfolio van elk bedrijf kan begrijpen.</w:t>
+        <w:t xml:space="preserve">Als </w:t>
+      </w:r>
+      <w:proofErr w:type="spellStart"/>
+      <w:r>
+        <w:rPr>
+          <w:sz w:val="24"/>
+          <w:szCs w:val="24"/>
+        </w:rPr>
+        <w:t>admin</w:t>
+      </w:r>
+      <w:proofErr w:type="spellEnd"/>
+      <w:r>
+        <w:rPr>
+          <w:sz w:val="24"/>
+          <w:szCs w:val="24"/>
+        </w:rPr>
+        <w:t xml:space="preserve"> wil ik een overzicht van alle producten, inclusief naam, beschrijving, voordelen voor de klant, sprint MVP, en persona van de klant, zodat ik snel de productportfolio van elk bedrijf kan begrijpen.</w:t>
       </w:r>
     </w:p>
     <w:p>
@@ -1520,7 +1716,71 @@
           <w:sz w:val="24"/>
           <w:szCs w:val="24"/>
         </w:rPr>
-        <w:t>Als admin wil ik een overzicht van de team retrospective, inclusief sprints, keep, problem, en try, zodat ik de teamdynamiek en verbeterpunten kan identificeren.</w:t>
+        <w:t xml:space="preserve">Als </w:t>
+      </w:r>
+      <w:proofErr w:type="spellStart"/>
+      <w:r>
+        <w:rPr>
+          <w:sz w:val="24"/>
+          <w:szCs w:val="24"/>
+        </w:rPr>
+        <w:t>admin</w:t>
+      </w:r>
+      <w:proofErr w:type="spellEnd"/>
+      <w:r>
+        <w:rPr>
+          <w:sz w:val="24"/>
+          <w:szCs w:val="24"/>
+        </w:rPr>
+        <w:t xml:space="preserve"> wil ik een overzicht van de team </w:t>
+      </w:r>
+      <w:proofErr w:type="spellStart"/>
+      <w:r>
+        <w:rPr>
+          <w:sz w:val="24"/>
+          <w:szCs w:val="24"/>
+        </w:rPr>
+        <w:t>retrospective</w:t>
+      </w:r>
+      <w:proofErr w:type="spellEnd"/>
+      <w:r>
+        <w:rPr>
+          <w:sz w:val="24"/>
+          <w:szCs w:val="24"/>
+        </w:rPr>
+        <w:t xml:space="preserve">, inclusief sprints, keep, </w:t>
+      </w:r>
+      <w:proofErr w:type="spellStart"/>
+      <w:r>
+        <w:rPr>
+          <w:sz w:val="24"/>
+          <w:szCs w:val="24"/>
+        </w:rPr>
+        <w:t>problem</w:t>
+      </w:r>
+      <w:proofErr w:type="spellEnd"/>
+      <w:r>
+        <w:rPr>
+          <w:sz w:val="24"/>
+          <w:szCs w:val="24"/>
+        </w:rPr>
+        <w:t xml:space="preserve">, en </w:t>
+      </w:r>
+      <w:proofErr w:type="spellStart"/>
+      <w:r>
+        <w:rPr>
+          <w:sz w:val="24"/>
+          <w:szCs w:val="24"/>
+        </w:rPr>
+        <w:t>try</w:t>
+      </w:r>
+      <w:proofErr w:type="spellEnd"/>
+      <w:r>
+        <w:rPr>
+          <w:sz w:val="24"/>
+          <w:szCs w:val="24"/>
+        </w:rPr>
+        <w:t>, zodat ik de teamdynamiek en verbeterpunten kan identificeren.</w:t>
       </w:r>
     </w:p>
     <w:p>
@@ -1546,7 +1806,55 @@
           <w:sz w:val="24"/>
           <w:szCs w:val="24"/>
         </w:rPr>
-        <w:t>Als admin wil ik een overzicht van de member qualities van het bedrijf, inclusief naam, talent, pitfalls, mening van anderen en sprint, zodat ik het potentieel van elk teamlid kan erkennen.</w:t>
+        <w:t xml:space="preserve">Als </w:t>
+      </w:r>
+      <w:proofErr w:type="spellStart"/>
+      <w:r>
+        <w:rPr>
+          <w:sz w:val="24"/>
+          <w:szCs w:val="24"/>
+        </w:rPr>
+        <w:t>admin</w:t>
+      </w:r>
+      <w:proofErr w:type="spellEnd"/>
+      <w:r>
+        <w:rPr>
+          <w:sz w:val="24"/>
+          <w:szCs w:val="24"/>
+        </w:rPr>
+        <w:t xml:space="preserve"> wil ik een overzicht van de member </w:t>
+      </w:r>
+      <w:proofErr w:type="spellStart"/>
+      <w:r>
+        <w:rPr>
+          <w:sz w:val="24"/>
+          <w:szCs w:val="24"/>
+        </w:rPr>
+        <w:t>qualities</w:t>
+      </w:r>
+      <w:proofErr w:type="spellEnd"/>
+      <w:r>
+        <w:rPr>
+          <w:sz w:val="24"/>
+          <w:szCs w:val="24"/>
+        </w:rPr>
+        <w:t xml:space="preserve"> van het bedrijf, inclusief naam, talent, </w:t>
+      </w:r>
+      <w:proofErr w:type="spellStart"/>
+      <w:r>
+        <w:rPr>
+          <w:sz w:val="24"/>
+          <w:szCs w:val="24"/>
+        </w:rPr>
+        <w:t>pitfalls</w:t>
+      </w:r>
+      <w:proofErr w:type="spellEnd"/>
+      <w:r>
+        <w:rPr>
+          <w:sz w:val="24"/>
+          <w:szCs w:val="24"/>
+        </w:rPr>
+        <w:t>, mening van anderen en sprint, zodat ik het potentieel van elk teamlid kan erkennen.</w:t>
       </w:r>
     </w:p>
     <w:bookmarkEnd w:id="2"/>
@@ -1573,7 +1881,23 @@
           <w:sz w:val="24"/>
           <w:szCs w:val="24"/>
         </w:rPr>
-        <w:t>Als admin wil ik een score lijst met de volgende punten: punten, datum, bedrijf, waarvoor, categorie type en categorie, om nauwkeurige analyses en vergelijkingen te kunnen maken.</w:t>
+        <w:t xml:space="preserve">Als </w:t>
+      </w:r>
+      <w:proofErr w:type="spellStart"/>
+      <w:r>
+        <w:rPr>
+          <w:sz w:val="24"/>
+          <w:szCs w:val="24"/>
+        </w:rPr>
+        <w:t>admin</w:t>
+      </w:r>
+      <w:proofErr w:type="spellEnd"/>
+      <w:r>
+        <w:rPr>
+          <w:sz w:val="24"/>
+          <w:szCs w:val="24"/>
+        </w:rPr>
+        <w:t xml:space="preserve"> wil ik een score lijst met de volgende punten: punten, datum, bedrijf, waarvoor, categorie type en categorie, om nauwkeurige analyses en vergelijkingen te kunnen maken.</w:t>
       </w:r>
     </w:p>
     <w:p>
@@ -1599,7 +1923,23 @@
           <w:sz w:val="24"/>
           <w:szCs w:val="24"/>
         </w:rPr>
-        <w:t>Als admin wil ik een zoekfunctie binnen de scores om makkelijk op bedrijf te kunnen zoeken, zodat ik snel specifieke informatie kan vinden.</w:t>
+        <w:t xml:space="preserve">Als </w:t>
+      </w:r>
+      <w:proofErr w:type="spellStart"/>
+      <w:r>
+        <w:rPr>
+          <w:sz w:val="24"/>
+          <w:szCs w:val="24"/>
+        </w:rPr>
+        <w:t>admin</w:t>
+      </w:r>
+      <w:proofErr w:type="spellEnd"/>
+      <w:r>
+        <w:rPr>
+          <w:sz w:val="24"/>
+          <w:szCs w:val="24"/>
+        </w:rPr>
+        <w:t xml:space="preserve"> wil ik een zoekfunctie binnen de scores om makkelijk op bedrijf te kunnen zoeken, zodat ik snel specifieke informatie kan vinden.</w:t>
       </w:r>
     </w:p>
     <w:p>
@@ -1625,7 +1965,23 @@
           <w:sz w:val="24"/>
           <w:szCs w:val="24"/>
         </w:rPr>
-        <w:t>Als admin wil ik scores kunnen toevoegen (zie US-10 voor alle inhoud), om flexibiliteit te hebben bij het registreren van nieuwe scores.</w:t>
+        <w:t xml:space="preserve">Als </w:t>
+      </w:r>
+      <w:proofErr w:type="spellStart"/>
+      <w:r>
+        <w:rPr>
+          <w:sz w:val="24"/>
+          <w:szCs w:val="24"/>
+        </w:rPr>
+        <w:t>admin</w:t>
+      </w:r>
+      <w:proofErr w:type="spellEnd"/>
+      <w:r>
+        <w:rPr>
+          <w:sz w:val="24"/>
+          <w:szCs w:val="24"/>
+        </w:rPr>
+        <w:t xml:space="preserve"> wil ik scores kunnen toevoegen (zie US-10 voor alle inhoud), om flexibiliteit te hebben bij het registreren van nieuwe scores.</w:t>
       </w:r>
     </w:p>
     <w:p>
@@ -1652,7 +2008,71 @@
           <w:sz w:val="24"/>
           <w:szCs w:val="24"/>
         </w:rPr>
-        <w:t>Als admin wil ik een overzicht van alle retrospectives, bedrijf, keep, problem, try, sprint, om te leren van eerdere ervaringen en verbeteringen door te voeren.</w:t>
+        <w:t xml:space="preserve">Als </w:t>
+      </w:r>
+      <w:proofErr w:type="spellStart"/>
+      <w:r>
+        <w:rPr>
+          <w:sz w:val="24"/>
+          <w:szCs w:val="24"/>
+        </w:rPr>
+        <w:t>admin</w:t>
+      </w:r>
+      <w:proofErr w:type="spellEnd"/>
+      <w:r>
+        <w:rPr>
+          <w:sz w:val="24"/>
+          <w:szCs w:val="24"/>
+        </w:rPr>
+        <w:t xml:space="preserve"> wil ik een overzicht van alle </w:t>
+      </w:r>
+      <w:proofErr w:type="spellStart"/>
+      <w:r>
+        <w:rPr>
+          <w:sz w:val="24"/>
+          <w:szCs w:val="24"/>
+        </w:rPr>
+        <w:t>retrospectives</w:t>
+      </w:r>
+      <w:proofErr w:type="spellEnd"/>
+      <w:r>
+        <w:rPr>
+          <w:sz w:val="24"/>
+          <w:szCs w:val="24"/>
+        </w:rPr>
+        <w:t xml:space="preserve">, bedrijf, keep, </w:t>
+      </w:r>
+      <w:proofErr w:type="spellStart"/>
+      <w:r>
+        <w:rPr>
+          <w:sz w:val="24"/>
+          <w:szCs w:val="24"/>
+        </w:rPr>
+        <w:t>problem</w:t>
+      </w:r>
+      <w:proofErr w:type="spellEnd"/>
+      <w:r>
+        <w:rPr>
+          <w:sz w:val="24"/>
+          <w:szCs w:val="24"/>
+        </w:rPr>
+        <w:t xml:space="preserve">, </w:t>
+      </w:r>
+      <w:proofErr w:type="spellStart"/>
+      <w:r>
+        <w:rPr>
+          <w:sz w:val="24"/>
+          <w:szCs w:val="24"/>
+        </w:rPr>
+        <w:t>try</w:t>
+      </w:r>
+      <w:proofErr w:type="spellEnd"/>
+      <w:r>
+        <w:rPr>
+          <w:sz w:val="24"/>
+          <w:szCs w:val="24"/>
+        </w:rPr>
+        <w:t>, sprint, om te leren van eerdere ervaringen en verbeteringen door te voeren.</w:t>
       </w:r>
     </w:p>
     <w:p>
@@ -1678,7 +2098,39 @@
           <w:sz w:val="24"/>
           <w:szCs w:val="24"/>
         </w:rPr>
-        <w:t>Als admin wil ik kunnen zoeken tussen alle retrospectives, om snel relevante informatie te vinden en trends in feedback te identificeren.</w:t>
+        <w:t xml:space="preserve">Als </w:t>
+      </w:r>
+      <w:proofErr w:type="spellStart"/>
+      <w:r>
+        <w:rPr>
+          <w:sz w:val="24"/>
+          <w:szCs w:val="24"/>
+        </w:rPr>
+        <w:t>admin</w:t>
+      </w:r>
+      <w:proofErr w:type="spellEnd"/>
+      <w:r>
+        <w:rPr>
+          <w:sz w:val="24"/>
+          <w:szCs w:val="24"/>
+        </w:rPr>
+        <w:t xml:space="preserve"> wil ik kunnen zoeken tussen alle </w:t>
+      </w:r>
+      <w:proofErr w:type="spellStart"/>
+      <w:r>
+        <w:rPr>
+          <w:sz w:val="24"/>
+          <w:szCs w:val="24"/>
+        </w:rPr>
+        <w:t>retrospectives</w:t>
+      </w:r>
+      <w:proofErr w:type="spellEnd"/>
+      <w:r>
+        <w:rPr>
+          <w:sz w:val="24"/>
+          <w:szCs w:val="24"/>
+        </w:rPr>
+        <w:t>, om snel relevante informatie te vinden en trends in feedback te identificeren.</w:t>
       </w:r>
     </w:p>
     <w:p>
@@ -1704,7 +2156,39 @@
           <w:sz w:val="24"/>
           <w:szCs w:val="24"/>
         </w:rPr>
-        <w:t>Als admin wil ik retrospectives kunnen toevoegen (zie US-13 voor alle inhoud), zodat ik gestructureerd feedback kan vastleggen en de voortgang kan monitoren.</w:t>
+        <w:t xml:space="preserve">Als </w:t>
+      </w:r>
+      <w:proofErr w:type="spellStart"/>
+      <w:r>
+        <w:rPr>
+          <w:sz w:val="24"/>
+          <w:szCs w:val="24"/>
+        </w:rPr>
+        <w:t>admin</w:t>
+      </w:r>
+      <w:proofErr w:type="spellEnd"/>
+      <w:r>
+        <w:rPr>
+          <w:sz w:val="24"/>
+          <w:szCs w:val="24"/>
+        </w:rPr>
+        <w:t xml:space="preserve"> wil ik </w:t>
+      </w:r>
+      <w:proofErr w:type="spellStart"/>
+      <w:r>
+        <w:rPr>
+          <w:sz w:val="24"/>
+          <w:szCs w:val="24"/>
+        </w:rPr>
+        <w:t>retrospectives</w:t>
+      </w:r>
+      <w:proofErr w:type="spellEnd"/>
+      <w:r>
+        <w:rPr>
+          <w:sz w:val="24"/>
+          <w:szCs w:val="24"/>
+        </w:rPr>
+        <w:t xml:space="preserve"> kunnen toevoegen (zie US-13 voor alle inhoud), zodat ik gestructureerd feedback kan vastleggen en de voortgang kan monitoren.</w:t>
       </w:r>
     </w:p>
     <w:p>
@@ -1730,7 +2214,39 @@
           <w:sz w:val="24"/>
           <w:szCs w:val="24"/>
         </w:rPr>
-        <w:t>Als admin wil ik een overzicht van alle reflecties, member, talent, pitfalls, sprint, reflectie van anderen, om de individuele groei en teamdynamiek te begrijpen.</w:t>
+        <w:t xml:space="preserve">Als </w:t>
+      </w:r>
+      <w:proofErr w:type="spellStart"/>
+      <w:r>
+        <w:rPr>
+          <w:sz w:val="24"/>
+          <w:szCs w:val="24"/>
+        </w:rPr>
+        <w:t>admin</w:t>
+      </w:r>
+      <w:proofErr w:type="spellEnd"/>
+      <w:r>
+        <w:rPr>
+          <w:sz w:val="24"/>
+          <w:szCs w:val="24"/>
+        </w:rPr>
+        <w:t xml:space="preserve"> wil ik een overzicht van alle reflecties, member, talent, </w:t>
+      </w:r>
+      <w:proofErr w:type="spellStart"/>
+      <w:r>
+        <w:rPr>
+          <w:sz w:val="24"/>
+          <w:szCs w:val="24"/>
+        </w:rPr>
+        <w:t>pitfalls</w:t>
+      </w:r>
+      <w:proofErr w:type="spellEnd"/>
+      <w:r>
+        <w:rPr>
+          <w:sz w:val="24"/>
+          <w:szCs w:val="24"/>
+        </w:rPr>
+        <w:t>, sprint, reflectie van anderen, om de individuele groei en teamdynamiek te begrijpen.</w:t>
       </w:r>
     </w:p>
     <w:p>
@@ -1756,7 +2272,23 @@
           <w:sz w:val="24"/>
           <w:szCs w:val="24"/>
         </w:rPr>
-        <w:t>Als admin wil ik kunnen zoeken tussen alle reflecties, om specifieke inzichten over individuele prestaties te vinden.</w:t>
+        <w:t xml:space="preserve">Als </w:t>
+      </w:r>
+      <w:proofErr w:type="spellStart"/>
+      <w:r>
+        <w:rPr>
+          <w:sz w:val="24"/>
+          <w:szCs w:val="24"/>
+        </w:rPr>
+        <w:t>admin</w:t>
+      </w:r>
+      <w:proofErr w:type="spellEnd"/>
+      <w:r>
+        <w:rPr>
+          <w:sz w:val="24"/>
+          <w:szCs w:val="24"/>
+        </w:rPr>
+        <w:t xml:space="preserve"> wil ik kunnen zoeken tussen alle reflecties, om specifieke inzichten over individuele prestaties te vinden.</w:t>
       </w:r>
     </w:p>
     <w:p>
@@ -1782,7 +2314,23 @@
           <w:sz w:val="24"/>
           <w:szCs w:val="24"/>
         </w:rPr>
-        <w:t>Als admin wil ik reflecties kunnen toevoegen (zie US-16 voor alle inhoud), om een compleet beeld te krijgen van de ontwikkeling van teamleden.</w:t>
+        <w:t xml:space="preserve">Als </w:t>
+      </w:r>
+      <w:proofErr w:type="spellStart"/>
+      <w:r>
+        <w:rPr>
+          <w:sz w:val="24"/>
+          <w:szCs w:val="24"/>
+        </w:rPr>
+        <w:t>admin</w:t>
+      </w:r>
+      <w:proofErr w:type="spellEnd"/>
+      <w:r>
+        <w:rPr>
+          <w:sz w:val="24"/>
+          <w:szCs w:val="24"/>
+        </w:rPr>
+        <w:t xml:space="preserve"> wil ik reflecties kunnen toevoegen (zie US-16 voor alle inhoud), om een compleet beeld te krijgen van de ontwikkeling van teamleden.</w:t>
       </w:r>
     </w:p>
     <w:p>
@@ -1834,7 +2382,23 @@
           <w:sz w:val="24"/>
           <w:szCs w:val="24"/>
         </w:rPr>
-        <w:t>Als admin wil ik een cirkel diagram waarin ik bij alle leerjaren kan zien hoeveel bedrijven er zijn geregistreerd, zodat ik trends in bedrijfsdeelname over de jaren kan identificeren.</w:t>
+        <w:t xml:space="preserve">Als </w:t>
+      </w:r>
+      <w:proofErr w:type="spellStart"/>
+      <w:r>
+        <w:rPr>
+          <w:sz w:val="24"/>
+          <w:szCs w:val="24"/>
+        </w:rPr>
+        <w:t>admin</w:t>
+      </w:r>
+      <w:proofErr w:type="spellEnd"/>
+      <w:r>
+        <w:rPr>
+          <w:sz w:val="24"/>
+          <w:szCs w:val="24"/>
+        </w:rPr>
+        <w:t xml:space="preserve"> wil ik een cirkel diagram waarin ik bij alle leerjaren kan zien hoeveel bedrijven er zijn geregistreerd, zodat ik trends in bedrijfsdeelname over de jaren kan identificeren.</w:t>
       </w:r>
     </w:p>
     <w:p>
@@ -1860,7 +2424,23 @@
           <w:sz w:val="24"/>
           <w:szCs w:val="24"/>
         </w:rPr>
-        <w:t>Als admin wil ik een cirkel diagram waarin ik bij de hoeveelheid studenten kan zien aan de hand van hun leerjaar, om inzicht te krijgen in de verdeling van studenten over verschillende jaren.</w:t>
+        <w:t xml:space="preserve">Als </w:t>
+      </w:r>
+      <w:proofErr w:type="spellStart"/>
+      <w:r>
+        <w:rPr>
+          <w:sz w:val="24"/>
+          <w:szCs w:val="24"/>
+        </w:rPr>
+        <w:t>admin</w:t>
+      </w:r>
+      <w:proofErr w:type="spellEnd"/>
+      <w:r>
+        <w:rPr>
+          <w:sz w:val="24"/>
+          <w:szCs w:val="24"/>
+        </w:rPr>
+        <w:t xml:space="preserve"> wil ik een cirkel diagram waarin ik bij de hoeveelheid studenten kan zien aan de hand van hun leerjaar, om inzicht te krijgen in de verdeling van studenten over verschillende jaren.</w:t>
       </w:r>
     </w:p>
     <w:p>
@@ -1886,7 +2466,39 @@
           <w:sz w:val="24"/>
           <w:szCs w:val="24"/>
         </w:rPr>
-        <w:t>Als admin wil ik een lijst met de volgende punten: bedrijfsnaam, product owner, senior coach, teamleden, leerjaar/opleiding, zodat ik snel belangrijke informatie over elk bedrijf kan vinden.</w:t>
+        <w:t xml:space="preserve">Als </w:t>
+      </w:r>
+      <w:proofErr w:type="spellStart"/>
+      <w:r>
+        <w:rPr>
+          <w:sz w:val="24"/>
+          <w:szCs w:val="24"/>
+        </w:rPr>
+        <w:t>admin</w:t>
+      </w:r>
+      <w:proofErr w:type="spellEnd"/>
+      <w:r>
+        <w:rPr>
+          <w:sz w:val="24"/>
+          <w:szCs w:val="24"/>
+        </w:rPr>
+        <w:t xml:space="preserve"> wil ik een lijst met de volgende punten: bedrijfsnaam, product </w:t>
+      </w:r>
+      <w:proofErr w:type="spellStart"/>
+      <w:r>
+        <w:rPr>
+          <w:sz w:val="24"/>
+          <w:szCs w:val="24"/>
+        </w:rPr>
+        <w:t>owner</w:t>
+      </w:r>
+      <w:proofErr w:type="spellEnd"/>
+      <w:r>
+        <w:rPr>
+          <w:sz w:val="24"/>
+          <w:szCs w:val="24"/>
+        </w:rPr>
+        <w:t>, senior coach, teamleden, leerjaar/opleiding, zodat ik snel belangrijke informatie over elk bedrijf kan vinden.</w:t>
       </w:r>
     </w:p>
     <w:p>
@@ -1912,7 +2524,23 @@
           <w:sz w:val="24"/>
           <w:szCs w:val="24"/>
         </w:rPr>
-        <w:t>Als admin wil ik een zoekfunctie binnen de lijst om makkelijk op bedrijf te kunnen zoeken, zodat ik snel specifieke bedrijfsinformatie kan vinden.</w:t>
+        <w:t xml:space="preserve">Als </w:t>
+      </w:r>
+      <w:proofErr w:type="spellStart"/>
+      <w:r>
+        <w:rPr>
+          <w:sz w:val="24"/>
+          <w:szCs w:val="24"/>
+        </w:rPr>
+        <w:t>admin</w:t>
+      </w:r>
+      <w:proofErr w:type="spellEnd"/>
+      <w:r>
+        <w:rPr>
+          <w:sz w:val="24"/>
+          <w:szCs w:val="24"/>
+        </w:rPr>
+        <w:t xml:space="preserve"> wil ik een zoekfunctie binnen de lijst om makkelijk op bedrijf te kunnen zoeken, zodat ik snel specifieke bedrijfsinformatie kan vinden.</w:t>
       </w:r>
     </w:p>
     <w:p>
@@ -1938,7 +2566,55 @@
           <w:sz w:val="24"/>
           <w:szCs w:val="24"/>
         </w:rPr>
-        <w:t>Als admin wil ik bedrijven kunnen toevoegen, bedrijfsnaam, product owner, senior coach, teamleden, link website, social links (3), leerjaar/opleiding, om de database up-to-date te houden met nieuwe registraties.</w:t>
+        <w:t xml:space="preserve">Als </w:t>
+      </w:r>
+      <w:proofErr w:type="spellStart"/>
+      <w:r>
+        <w:rPr>
+          <w:sz w:val="24"/>
+          <w:szCs w:val="24"/>
+        </w:rPr>
+        <w:t>admin</w:t>
+      </w:r>
+      <w:proofErr w:type="spellEnd"/>
+      <w:r>
+        <w:rPr>
+          <w:sz w:val="24"/>
+          <w:szCs w:val="24"/>
+        </w:rPr>
+        <w:t xml:space="preserve"> wil ik bedrijven kunnen toevoegen, bedrijfsnaam, product </w:t>
+      </w:r>
+      <w:proofErr w:type="spellStart"/>
+      <w:r>
+        <w:rPr>
+          <w:sz w:val="24"/>
+          <w:szCs w:val="24"/>
+        </w:rPr>
+        <w:t>owner</w:t>
+      </w:r>
+      <w:proofErr w:type="spellEnd"/>
+      <w:r>
+        <w:rPr>
+          <w:sz w:val="24"/>
+          <w:szCs w:val="24"/>
+        </w:rPr>
+        <w:t xml:space="preserve">, senior coach, teamleden, link website, </w:t>
+      </w:r>
+      <w:proofErr w:type="spellStart"/>
+      <w:r>
+        <w:rPr>
+          <w:sz w:val="24"/>
+          <w:szCs w:val="24"/>
+        </w:rPr>
+        <w:t>social</w:t>
+      </w:r>
+      <w:proofErr w:type="spellEnd"/>
+      <w:r>
+        <w:rPr>
+          <w:sz w:val="24"/>
+          <w:szCs w:val="24"/>
+        </w:rPr>
+        <w:t xml:space="preserve"> links (3), leerjaar/opleiding, om de database up-to-date te houden met nieuwe registraties.</w:t>
       </w:r>
     </w:p>
     <w:p>
@@ -1964,7 +2640,23 @@
           <w:sz w:val="24"/>
           <w:szCs w:val="24"/>
         </w:rPr>
-        <w:t>Als admin wil ik een lijst met de volgende punten: naam, opleiding, bedrijf, rol, om snel informatie over elke student te kunnen raadplegen.</w:t>
+        <w:t xml:space="preserve">Als </w:t>
+      </w:r>
+      <w:proofErr w:type="spellStart"/>
+      <w:r>
+        <w:rPr>
+          <w:sz w:val="24"/>
+          <w:szCs w:val="24"/>
+        </w:rPr>
+        <w:t>admin</w:t>
+      </w:r>
+      <w:proofErr w:type="spellEnd"/>
+      <w:r>
+        <w:rPr>
+          <w:sz w:val="24"/>
+          <w:szCs w:val="24"/>
+        </w:rPr>
+        <w:t xml:space="preserve"> wil ik een lijst met de volgende punten: naam, opleiding, bedrijf, rol, om snel informatie over elke student te kunnen raadplegen.</w:t>
       </w:r>
     </w:p>
     <w:p>
@@ -1990,7 +2682,23 @@
           <w:sz w:val="24"/>
           <w:szCs w:val="24"/>
         </w:rPr>
-        <w:t>Als admin wil ik een zoekfunctie binnen de lijst om makkelijk op student te kunnen zoeken, zodat ik snel specifieke studentinformatie kan vinden.</w:t>
+        <w:t xml:space="preserve">Als </w:t>
+      </w:r>
+      <w:proofErr w:type="spellStart"/>
+      <w:r>
+        <w:rPr>
+          <w:sz w:val="24"/>
+          <w:szCs w:val="24"/>
+        </w:rPr>
+        <w:t>admin</w:t>
+      </w:r>
+      <w:proofErr w:type="spellEnd"/>
+      <w:r>
+        <w:rPr>
+          <w:sz w:val="24"/>
+          <w:szCs w:val="24"/>
+        </w:rPr>
+        <w:t xml:space="preserve"> wil ik een zoekfunctie binnen de lijst om makkelijk op student te kunnen zoeken, zodat ik snel specifieke studentinformatie kan vinden.</w:t>
       </w:r>
     </w:p>
     <w:p>
@@ -2016,7 +2724,23 @@
           <w:sz w:val="24"/>
           <w:szCs w:val="24"/>
         </w:rPr>
-        <w:t>Als admin wil ik studenten kunnen toevoegen, naam, opleiding, rol, bedrijf, om nieuwe studenten aan het systeem toe te voegen.</w:t>
+        <w:t xml:space="preserve">Als </w:t>
+      </w:r>
+      <w:proofErr w:type="spellStart"/>
+      <w:r>
+        <w:rPr>
+          <w:sz w:val="24"/>
+          <w:szCs w:val="24"/>
+        </w:rPr>
+        <w:t>admin</w:t>
+      </w:r>
+      <w:proofErr w:type="spellEnd"/>
+      <w:r>
+        <w:rPr>
+          <w:sz w:val="24"/>
+          <w:szCs w:val="24"/>
+        </w:rPr>
+        <w:t xml:space="preserve"> wil ik studenten kunnen toevoegen, naam, opleiding, rol, bedrijf, om nieuwe studenten aan het systeem toe te voegen.</w:t>
       </w:r>
     </w:p>
     <w:p>
@@ -2043,7 +2767,39 @@
           <w:sz w:val="24"/>
           <w:szCs w:val="24"/>
         </w:rPr>
-        <w:t>Als admin wil ik een lijst met de volgende punten: product naam, beschrijving, bedrijf, voordeel, sprint mvp, persona (optioneel), om snel inzicht te krijgen in de producten van elk bedrijf.</w:t>
+        <w:t xml:space="preserve">Als </w:t>
+      </w:r>
+      <w:proofErr w:type="spellStart"/>
+      <w:r>
+        <w:rPr>
+          <w:sz w:val="24"/>
+          <w:szCs w:val="24"/>
+        </w:rPr>
+        <w:t>admin</w:t>
+      </w:r>
+      <w:proofErr w:type="spellEnd"/>
+      <w:r>
+        <w:rPr>
+          <w:sz w:val="24"/>
+          <w:szCs w:val="24"/>
+        </w:rPr>
+        <w:t xml:space="preserve"> wil ik een lijst met de volgende punten: product naam, beschrijving, bedrijf, voordeel, sprint </w:t>
+      </w:r>
+      <w:proofErr w:type="spellStart"/>
+      <w:r>
+        <w:rPr>
+          <w:sz w:val="24"/>
+          <w:szCs w:val="24"/>
+        </w:rPr>
+        <w:t>mvp</w:t>
+      </w:r>
+      <w:proofErr w:type="spellEnd"/>
+      <w:r>
+        <w:rPr>
+          <w:sz w:val="24"/>
+          <w:szCs w:val="24"/>
+        </w:rPr>
+        <w:t>, persona (optioneel), om snel inzicht te krijgen in de producten van elk bedrijf.</w:t>
       </w:r>
     </w:p>
     <w:p>
@@ -2069,7 +2825,23 @@
           <w:sz w:val="24"/>
           <w:szCs w:val="24"/>
         </w:rPr>
-        <w:t>Als admin wil ik een zoekfunctie binnen de lijst om makkelijk op product te kunnen zoeken, zodat ik snel specifieke productinformatie kan vinden.</w:t>
+        <w:t xml:space="preserve">Als </w:t>
+      </w:r>
+      <w:proofErr w:type="spellStart"/>
+      <w:r>
+        <w:rPr>
+          <w:sz w:val="24"/>
+          <w:szCs w:val="24"/>
+        </w:rPr>
+        <w:t>admin</w:t>
+      </w:r>
+      <w:proofErr w:type="spellEnd"/>
+      <w:r>
+        <w:rPr>
+          <w:sz w:val="24"/>
+          <w:szCs w:val="24"/>
+        </w:rPr>
+        <w:t xml:space="preserve"> wil ik een zoekfunctie binnen de lijst om makkelijk op product te kunnen zoeken, zodat ik snel specifieke productinformatie kan vinden.</w:t>
       </w:r>
     </w:p>
     <w:p>
@@ -2095,7 +2867,39 @@
           <w:sz w:val="24"/>
           <w:szCs w:val="24"/>
         </w:rPr>
-        <w:t>Als admin wil ik producten kunnen toevoegen, product naam, beschrijving, voordeel, sprint mvp, persona (optioneel), bedrijf, om de productdatabase bij te werken.</w:t>
+        <w:t xml:space="preserve">Als </w:t>
+      </w:r>
+      <w:proofErr w:type="spellStart"/>
+      <w:r>
+        <w:rPr>
+          <w:sz w:val="24"/>
+          <w:szCs w:val="24"/>
+        </w:rPr>
+        <w:t>admin</w:t>
+      </w:r>
+      <w:proofErr w:type="spellEnd"/>
+      <w:r>
+        <w:rPr>
+          <w:sz w:val="24"/>
+          <w:szCs w:val="24"/>
+        </w:rPr>
+        <w:t xml:space="preserve"> wil ik producten kunnen toevoegen, product naam, beschrijving, voordeel, sprint </w:t>
+      </w:r>
+      <w:proofErr w:type="spellStart"/>
+      <w:r>
+        <w:rPr>
+          <w:sz w:val="24"/>
+          <w:szCs w:val="24"/>
+        </w:rPr>
+        <w:t>mvp</w:t>
+      </w:r>
+      <w:proofErr w:type="spellEnd"/>
+      <w:r>
+        <w:rPr>
+          <w:sz w:val="24"/>
+          <w:szCs w:val="24"/>
+        </w:rPr>
+        <w:t>, persona (optioneel), bedrijf, om de productdatabase bij te werken.</w:t>
       </w:r>
     </w:p>
     <w:p>
@@ -2121,7 +2925,23 @@
           <w:sz w:val="24"/>
           <w:szCs w:val="24"/>
         </w:rPr>
-        <w:t>Als admin wil ik het score tabel kunnen aanpassen, zodat ik de scoretabel kan aanpassen aan veranderende behoeften en nieuwe vereisten.</w:t>
+        <w:t xml:space="preserve">Als </w:t>
+      </w:r>
+      <w:proofErr w:type="spellStart"/>
+      <w:r>
+        <w:rPr>
+          <w:sz w:val="24"/>
+          <w:szCs w:val="24"/>
+        </w:rPr>
+        <w:t>admin</w:t>
+      </w:r>
+      <w:proofErr w:type="spellEnd"/>
+      <w:r>
+        <w:rPr>
+          <w:sz w:val="24"/>
+          <w:szCs w:val="24"/>
+        </w:rPr>
+        <w:t xml:space="preserve"> wil ik het score tabel kunnen aanpassen, zodat ik de scoretabel kan aanpassen aan veranderende behoeften en nieuwe vereisten.</w:t>
       </w:r>
     </w:p>
     <w:p>
@@ -2147,7 +2967,23 @@
           <w:sz w:val="24"/>
           <w:szCs w:val="24"/>
         </w:rPr>
-        <w:t>Als admin wil ik een score lijst met de volgende punten: datum, wie, notities, bedrijf, zodat ik gedetailleerde informatie over elke score kan vastleggen.</w:t>
+        <w:t xml:space="preserve">Als </w:t>
+      </w:r>
+      <w:proofErr w:type="spellStart"/>
+      <w:r>
+        <w:rPr>
+          <w:sz w:val="24"/>
+          <w:szCs w:val="24"/>
+        </w:rPr>
+        <w:t>admin</w:t>
+      </w:r>
+      <w:proofErr w:type="spellEnd"/>
+      <w:r>
+        <w:rPr>
+          <w:sz w:val="24"/>
+          <w:szCs w:val="24"/>
+        </w:rPr>
+        <w:t xml:space="preserve"> wil ik een score lijst met de volgende punten: datum, wie, notities, bedrijf, zodat ik gedetailleerde informatie over elke score kan vastleggen.</w:t>
       </w:r>
     </w:p>
     <w:p>
@@ -2173,7 +3009,39 @@
           <w:sz w:val="24"/>
           <w:szCs w:val="24"/>
         </w:rPr>
-        <w:t>Als admin wil ik een zoekfunctie binnen de scores om makkelijk op bedrijf te kunnen zoeken, zodat ik snel specifieke scoreinformatie kan vinden.</w:t>
+        <w:t xml:space="preserve">Als </w:t>
+      </w:r>
+      <w:proofErr w:type="spellStart"/>
+      <w:r>
+        <w:rPr>
+          <w:sz w:val="24"/>
+          <w:szCs w:val="24"/>
+        </w:rPr>
+        <w:t>admin</w:t>
+      </w:r>
+      <w:proofErr w:type="spellEnd"/>
+      <w:r>
+        <w:rPr>
+          <w:sz w:val="24"/>
+          <w:szCs w:val="24"/>
+        </w:rPr>
+        <w:t xml:space="preserve"> wil ik een zoekfunctie binnen de scores om makkelijk op bedrijf te kunnen zoeken, zodat ik snel specifieke </w:t>
+      </w:r>
+      <w:proofErr w:type="spellStart"/>
+      <w:r>
+        <w:rPr>
+          <w:sz w:val="24"/>
+          <w:szCs w:val="24"/>
+        </w:rPr>
+        <w:t>scoreinformatie</w:t>
+      </w:r>
+      <w:proofErr w:type="spellEnd"/>
+      <w:r>
+        <w:rPr>
+          <w:sz w:val="24"/>
+          <w:szCs w:val="24"/>
+        </w:rPr>
+        <w:t xml:space="preserve"> kan vinden.</w:t>
       </w:r>
     </w:p>
     <w:p>
@@ -2199,7 +3067,23 @@
           <w:sz w:val="24"/>
           <w:szCs w:val="24"/>
         </w:rPr>
-        <w:t>Als admin wil ik scores kunnen toevoegen (zie US-1 voor alle inhoud + de 6 vragen), om flexibiliteit te hebben bij het registreren van nieuwe scores.</w:t>
+        <w:t xml:space="preserve">Als </w:t>
+      </w:r>
+      <w:proofErr w:type="spellStart"/>
+      <w:r>
+        <w:rPr>
+          <w:sz w:val="24"/>
+          <w:szCs w:val="24"/>
+        </w:rPr>
+        <w:t>admin</w:t>
+      </w:r>
+      <w:proofErr w:type="spellEnd"/>
+      <w:r>
+        <w:rPr>
+          <w:sz w:val="24"/>
+          <w:szCs w:val="24"/>
+        </w:rPr>
+        <w:t xml:space="preserve"> wil ik scores kunnen toevoegen (zie US-1 voor alle inhoud + de 6 vragen), om flexibiliteit te hebben bij het registreren van nieuwe scores.</w:t>
       </w:r>
     </w:p>
     <w:p>
@@ -2251,7 +3135,39 @@
           <w:sz w:val="24"/>
           <w:szCs w:val="24"/>
         </w:rPr>
-        <w:t>Als admin wil ik kunnen inloggen met mijn eigen gehashte wachtwoord en naam, zodat mijn toegang beveiligd is.</w:t>
+        <w:t xml:space="preserve">Als </w:t>
+      </w:r>
+      <w:proofErr w:type="spellStart"/>
+      <w:r>
+        <w:rPr>
+          <w:sz w:val="24"/>
+          <w:szCs w:val="24"/>
+        </w:rPr>
+        <w:t>admin</w:t>
+      </w:r>
+      <w:proofErr w:type="spellEnd"/>
+      <w:r>
+        <w:rPr>
+          <w:sz w:val="24"/>
+          <w:szCs w:val="24"/>
+        </w:rPr>
+        <w:t xml:space="preserve"> wil ik kunnen inloggen met mijn eigen </w:t>
+      </w:r>
+      <w:proofErr w:type="spellStart"/>
+      <w:r>
+        <w:rPr>
+          <w:sz w:val="24"/>
+          <w:szCs w:val="24"/>
+        </w:rPr>
+        <w:t>gehashte</w:t>
+      </w:r>
+      <w:proofErr w:type="spellEnd"/>
+      <w:r>
+        <w:rPr>
+          <w:sz w:val="24"/>
+          <w:szCs w:val="24"/>
+        </w:rPr>
+        <w:t xml:space="preserve"> wachtwoord en naam, zodat mijn toegang beveiligd is.</w:t>
       </w:r>
     </w:p>
     <w:p>
@@ -2277,7 +3193,23 @@
           <w:sz w:val="24"/>
           <w:szCs w:val="24"/>
         </w:rPr>
-        <w:t>Als admin wil ik me kunnen uitloggen, om de beveiliging van mijn account te waarborgen wanneer ik de applicatie verlaat.</w:t>
+        <w:t xml:space="preserve">Als </w:t>
+      </w:r>
+      <w:proofErr w:type="spellStart"/>
+      <w:r>
+        <w:rPr>
+          <w:sz w:val="24"/>
+          <w:szCs w:val="24"/>
+        </w:rPr>
+        <w:t>admin</w:t>
+      </w:r>
+      <w:proofErr w:type="spellEnd"/>
+      <w:r>
+        <w:rPr>
+          <w:sz w:val="24"/>
+          <w:szCs w:val="24"/>
+        </w:rPr>
+        <w:t xml:space="preserve"> wil ik me kunnen uitloggen, om de beveiliging van mijn account te waarborgen wanneer ik de applicatie verlaat.</w:t>
       </w:r>
     </w:p>
     <w:p>
@@ -2301,7 +3233,23 @@
           <w:sz w:val="24"/>
           <w:szCs w:val="24"/>
         </w:rPr>
-        <w:t>Als admin wil ik een navigatiebalk, zodat ik snel toegang heb tot alle functionaliteiten en gemakkelijk door de applicatie kan navigeren.</w:t>
+        <w:t xml:space="preserve">Als </w:t>
+      </w:r>
+      <w:proofErr w:type="spellStart"/>
+      <w:r>
+        <w:rPr>
+          <w:sz w:val="24"/>
+          <w:szCs w:val="24"/>
+        </w:rPr>
+        <w:t>admin</w:t>
+      </w:r>
+      <w:proofErr w:type="spellEnd"/>
+      <w:r>
+        <w:rPr>
+          <w:sz w:val="24"/>
+          <w:szCs w:val="24"/>
+        </w:rPr>
+        <w:t xml:space="preserve"> wil ik een navigatiebalk, zodat ik snel toegang heb tot alle functionaliteiten en gemakkelijk door de applicatie kan navigeren.</w:t>
       </w:r>
       <w:r>
         <w:rPr>
@@ -2328,6 +3276,7 @@
       </w:pPr>
       <w:bookmarkStart w:id="3" w:name="_Toc145593090"/>
       <w:bookmarkStart w:id="4" w:name="_Toc157415325"/>
+      <w:proofErr w:type="spellStart"/>
       <w:r>
         <w:rPr>
           <w:b/>
@@ -2341,11 +3290,17 @@
       </w:r>
       <w:bookmarkEnd w:id="3"/>
       <w:bookmarkEnd w:id="4"/>
+      <w:proofErr w:type="spellEnd"/>
     </w:p>
     <w:p/>
     <w:p>
-      <w:r>
-        <w:t>Nav bar</w:t>
+      <w:proofErr w:type="spellStart"/>
+      <w:r>
+        <w:t>Nav</w:t>
+      </w:r>
+      <w:proofErr w:type="spellEnd"/>
+      <w:r>
+        <w:t xml:space="preserve"> bar</w:t>
       </w:r>
     </w:p>
     <w:p>
@@ -2569,9 +3524,11 @@
           <w:numId w:val="36"/>
         </w:numPr>
       </w:pPr>
+      <w:proofErr w:type="spellStart"/>
       <w:r>
         <w:t>Retrospectives</w:t>
       </w:r>
+      <w:proofErr w:type="spellEnd"/>
     </w:p>
     <w:p>
       <w:r>
@@ -2687,10 +3644,12 @@
           <w:numId w:val="36"/>
         </w:numPr>
       </w:pPr>
+      <w:proofErr w:type="spellStart"/>
       <w:r>
         <w:lastRenderedPageBreak/>
         <w:t>Reflections</w:t>
       </w:r>
+      <w:proofErr w:type="spellEnd"/>
     </w:p>
     <w:p>
       <w:pPr>
@@ -2791,10 +3750,12 @@
     <w:p/>
     <w:p/>
     <w:p>
+      <w:proofErr w:type="spellStart"/>
       <w:r>
         <w:lastRenderedPageBreak/>
         <w:t>Judges</w:t>
       </w:r>
+      <w:proofErr w:type="spellEnd"/>
     </w:p>
     <w:p>
       <w:r>
@@ -2928,8 +3889,13 @@
     </w:p>
     <w:p/>
     <w:p>
-      <w:r>
-        <w:t>Nav bar</w:t>
+      <w:proofErr w:type="spellStart"/>
+      <w:r>
+        <w:t>Nav</w:t>
+      </w:r>
+      <w:proofErr w:type="spellEnd"/>
+      <w:r>
+        <w:t xml:space="preserve"> bar</w:t>
       </w:r>
     </w:p>
     <w:p>
@@ -3145,9 +4111,11 @@
           <w:numId w:val="37"/>
         </w:numPr>
       </w:pPr>
+      <w:proofErr w:type="spellStart"/>
       <w:r>
         <w:t>Reflections</w:t>
       </w:r>
+      <w:proofErr w:type="spellEnd"/>
     </w:p>
     <w:p>
       <w:r>
@@ -3257,9 +4225,11 @@
           <w:numId w:val="37"/>
         </w:numPr>
       </w:pPr>
+      <w:proofErr w:type="spellStart"/>
       <w:r>
         <w:t>Retrospectives</w:t>
       </w:r>
+      <w:proofErr w:type="spellEnd"/>
     </w:p>
     <w:p>
       <w:r>
@@ -3358,9 +4328,11 @@
     </w:p>
     <w:p/>
     <w:p>
+      <w:proofErr w:type="spellStart"/>
       <w:r>
         <w:t>Judges</w:t>
       </w:r>
+      <w:proofErr w:type="spellEnd"/>
     </w:p>
     <w:p>
       <w:r>
@@ -3529,6 +4501,7 @@
       </w:pPr>
       <w:bookmarkStart w:id="7" w:name="_Toc145593093"/>
       <w:bookmarkStart w:id="8" w:name="_Toc157415328"/>
+      <w:proofErr w:type="spellStart"/>
       <w:r>
         <w:rPr>
           <w:b/>
@@ -3537,7 +4510,18 @@
           <w:sz w:val="36"/>
           <w:szCs w:val="36"/>
         </w:rPr>
-        <w:t>Use case diagram</w:t>
+        <w:t>Use</w:t>
+      </w:r>
+      <w:proofErr w:type="spellEnd"/>
+      <w:r>
+        <w:rPr>
+          <w:b/>
+          <w:bCs/>
+          <w:color w:val="auto"/>
+          <w:sz w:val="36"/>
+          <w:szCs w:val="36"/>
+        </w:rPr>
+        <w:t xml:space="preserve"> case diagram</w:t>
       </w:r>
       <w:bookmarkEnd w:id="7"/>
       <w:bookmarkEnd w:id="8"/>
@@ -3555,7 +4539,23 @@
           <w:sz w:val="24"/>
           <w:szCs w:val="24"/>
         </w:rPr>
-        <w:t xml:space="preserve">Het use case diagram geeft beknopt de interacties weer tussen actoren en </w:t>
+        <w:t xml:space="preserve">Het </w:t>
+      </w:r>
+      <w:proofErr w:type="spellStart"/>
+      <w:r>
+        <w:rPr>
+          <w:sz w:val="24"/>
+          <w:szCs w:val="24"/>
+        </w:rPr>
+        <w:t>use</w:t>
+      </w:r>
+      <w:proofErr w:type="spellEnd"/>
+      <w:r>
+        <w:rPr>
+          <w:sz w:val="24"/>
+          <w:szCs w:val="24"/>
+        </w:rPr>
+        <w:t xml:space="preserve"> case diagram geeft beknopt de interacties weer tussen actoren en </w:t>
       </w:r>
       <w:r>
         <w:rPr>
@@ -3578,20 +4578,46 @@
         </w:rPr>
         <w:t xml:space="preserve"> </w:t>
       </w:r>
-      <w:r>
-        <w:rPr>
-          <w:sz w:val="24"/>
-          <w:szCs w:val="24"/>
-        </w:rPr>
-        <w:t xml:space="preserve">use cases, waardoor essentiële inzichten ontstaan in hoe </w:t>
-      </w:r>
-      <w:r>
-        <w:rPr>
-          <w:sz w:val="24"/>
-          <w:szCs w:val="24"/>
-        </w:rPr>
-        <w:t xml:space="preserve">de admin </w:t>
-      </w:r>
+      <w:proofErr w:type="spellStart"/>
+      <w:r>
+        <w:rPr>
+          <w:sz w:val="24"/>
+          <w:szCs w:val="24"/>
+        </w:rPr>
+        <w:t>use</w:t>
+      </w:r>
+      <w:proofErr w:type="spellEnd"/>
+      <w:r>
+        <w:rPr>
+          <w:sz w:val="24"/>
+          <w:szCs w:val="24"/>
+        </w:rPr>
+        <w:t xml:space="preserve"> cases, waardoor essentiële inzichten ontstaan in hoe </w:t>
+      </w:r>
+      <w:r>
+        <w:rPr>
+          <w:sz w:val="24"/>
+          <w:szCs w:val="24"/>
+        </w:rPr>
+        <w:t xml:space="preserve">de </w:t>
+      </w:r>
+      <w:proofErr w:type="spellStart"/>
+      <w:r>
+        <w:rPr>
+          <w:sz w:val="24"/>
+          <w:szCs w:val="24"/>
+        </w:rPr>
+        <w:t>admin</w:t>
+      </w:r>
+      <w:proofErr w:type="spellEnd"/>
+      <w:r>
+        <w:rPr>
+          <w:sz w:val="24"/>
+          <w:szCs w:val="24"/>
+        </w:rPr>
+        <w:t xml:space="preserve"> </w:t>
+      </w:r>
+      <w:proofErr w:type="spellStart"/>
       <w:r>
         <w:rPr>
           <w:sz w:val="24"/>
@@ -3599,6 +4625,7 @@
         </w:rPr>
         <w:t>interageert</w:t>
       </w:r>
+      <w:proofErr w:type="spellEnd"/>
       <w:r>
         <w:rPr>
           <w:sz w:val="24"/>
@@ -3835,6 +4862,7 @@
       </w:pPr>
       <w:bookmarkStart w:id="9" w:name="_Toc145593094"/>
       <w:bookmarkStart w:id="10" w:name="_Toc157415329"/>
+      <w:proofErr w:type="spellStart"/>
       <w:r>
         <w:rPr>
           <w:b/>
@@ -3844,8 +4872,9 @@
           <w:szCs w:val="36"/>
         </w:rPr>
         <w:lastRenderedPageBreak/>
-        <w:t>Use case beschrijving</w:t>
-      </w:r>
+        <w:t>Use</w:t>
+      </w:r>
+      <w:proofErr w:type="spellEnd"/>
       <w:r>
         <w:rPr>
           <w:b/>
@@ -3854,6 +4883,16 @@
           <w:sz w:val="36"/>
           <w:szCs w:val="36"/>
         </w:rPr>
+        <w:t xml:space="preserve"> case beschrijving</w:t>
+      </w:r>
+      <w:r>
+        <w:rPr>
+          <w:b/>
+          <w:bCs/>
+          <w:color w:val="auto"/>
+          <w:sz w:val="36"/>
+          <w:szCs w:val="36"/>
+        </w:rPr>
         <w:t>en</w:t>
       </w:r>
       <w:bookmarkEnd w:id="9"/>
@@ -3872,7 +4911,39 @@
           <w:sz w:val="24"/>
           <w:szCs w:val="24"/>
         </w:rPr>
-        <w:t xml:space="preserve">De use case beschrijvingen hieronder geven een beknopt overzicht van de belangrijkste interacties tussen actoren en ons systeem. Ze benadrukken specifieke taken gebaseerd op het use case diagram, en bieden een direct inzicht in de functionaliteit en waarde van </w:t>
+        <w:t xml:space="preserve">De </w:t>
+      </w:r>
+      <w:proofErr w:type="spellStart"/>
+      <w:r>
+        <w:rPr>
+          <w:sz w:val="24"/>
+          <w:szCs w:val="24"/>
+        </w:rPr>
+        <w:t>use</w:t>
+      </w:r>
+      <w:proofErr w:type="spellEnd"/>
+      <w:r>
+        <w:rPr>
+          <w:sz w:val="24"/>
+          <w:szCs w:val="24"/>
+        </w:rPr>
+        <w:t xml:space="preserve"> case beschrijvingen hieronder geven een beknopt overzicht van de belangrijkste interacties tussen actoren en ons systeem. Ze benadrukken specifieke taken gebaseerd op het </w:t>
+      </w:r>
+      <w:proofErr w:type="spellStart"/>
+      <w:r>
+        <w:rPr>
+          <w:sz w:val="24"/>
+          <w:szCs w:val="24"/>
+        </w:rPr>
+        <w:t>use</w:t>
+      </w:r>
+      <w:proofErr w:type="spellEnd"/>
+      <w:r>
+        <w:rPr>
+          <w:sz w:val="24"/>
+          <w:szCs w:val="24"/>
+        </w:rPr>
+        <w:t xml:space="preserve"> case diagram, en bieden een direct inzicht in de functionaliteit en waarde van </w:t>
       </w:r>
       <w:r>
         <w:rPr>
@@ -4242,6 +5313,7 @@
                 <w14:ligatures w14:val="none"/>
               </w:rPr>
             </w:pPr>
+            <w:proofErr w:type="spellStart"/>
             <w:r>
               <w:rPr>
                 <w:rFonts w:eastAsia="Times New Roman"/>
@@ -4251,6 +5323,7 @@
               </w:rPr>
               <w:t>Admin</w:t>
             </w:r>
+            <w:proofErr w:type="spellEnd"/>
           </w:p>
         </w:tc>
       </w:tr>
@@ -4323,12 +5396,21 @@
               </w:rPr>
               <w:t xml:space="preserve">De </w:t>
             </w:r>
-            <w:r>
-              <w:rPr>
-                <w:rFonts w:eastAsia="Times New Roman"/>
-                <w:lang w:eastAsia="nl-NL"/>
-              </w:rPr>
-              <w:t>admin bevindt zich op het inlogscherm</w:t>
+            <w:proofErr w:type="spellStart"/>
+            <w:r>
+              <w:rPr>
+                <w:rFonts w:eastAsia="Times New Roman"/>
+                <w:lang w:eastAsia="nl-NL"/>
+              </w:rPr>
+              <w:t>admin</w:t>
+            </w:r>
+            <w:proofErr w:type="spellEnd"/>
+            <w:r>
+              <w:rPr>
+                <w:rFonts w:eastAsia="Times New Roman"/>
+                <w:lang w:eastAsia="nl-NL"/>
+              </w:rPr>
+              <w:t xml:space="preserve"> bevindt zich op het inlogscherm</w:t>
             </w:r>
           </w:p>
         </w:tc>
@@ -4405,7 +5487,23 @@
                 <w:rFonts w:eastAsia="Times New Roman"/>
                 <w:lang w:eastAsia="nl-NL"/>
               </w:rPr>
-              <w:t>De admin start de inlogprocedure door zijn gebruikersnaam en wachtwoord in te voeren.</w:t>
+              <w:t xml:space="preserve">De </w:t>
+            </w:r>
+            <w:proofErr w:type="spellStart"/>
+            <w:r>
+              <w:rPr>
+                <w:rFonts w:eastAsia="Times New Roman"/>
+                <w:lang w:eastAsia="nl-NL"/>
+              </w:rPr>
+              <w:t>admin</w:t>
+            </w:r>
+            <w:proofErr w:type="spellEnd"/>
+            <w:r>
+              <w:rPr>
+                <w:rFonts w:eastAsia="Times New Roman"/>
+                <w:lang w:eastAsia="nl-NL"/>
+              </w:rPr>
+              <w:t xml:space="preserve"> start de inlogprocedure door zijn gebruikersnaam en wachtwoord in te voeren.</w:t>
             </w:r>
           </w:p>
           <w:p>
@@ -4426,7 +5524,23 @@
                 <w:rFonts w:eastAsia="Times New Roman"/>
                 <w:lang w:eastAsia="nl-NL"/>
               </w:rPr>
-              <w:t>Het systeem valideert de ingevoerde gegevens en controleert of de admin toegangsrechten heeft.</w:t>
+              <w:t xml:space="preserve">Het systeem valideert de ingevoerde gegevens en controleert of de </w:t>
+            </w:r>
+            <w:proofErr w:type="spellStart"/>
+            <w:r>
+              <w:rPr>
+                <w:rFonts w:eastAsia="Times New Roman"/>
+                <w:lang w:eastAsia="nl-NL"/>
+              </w:rPr>
+              <w:t>admin</w:t>
+            </w:r>
+            <w:proofErr w:type="spellEnd"/>
+            <w:r>
+              <w:rPr>
+                <w:rFonts w:eastAsia="Times New Roman"/>
+                <w:lang w:eastAsia="nl-NL"/>
+              </w:rPr>
+              <w:t xml:space="preserve"> toegangsrechten heeft.</w:t>
             </w:r>
           </w:p>
           <w:p>
@@ -4545,7 +5659,23 @@
                 <w:rFonts w:eastAsia="Times New Roman"/>
                 <w:lang w:eastAsia="nl-NL"/>
               </w:rPr>
-              <w:t>Als de ingevoerde inloggegevens ongeldig zijn, krijgt de admin geen toegang en wordt een foutmelding weergegeven.</w:t>
+              <w:t xml:space="preserve">Als de ingevoerde inloggegevens ongeldig zijn, krijgt de </w:t>
+            </w:r>
+            <w:proofErr w:type="spellStart"/>
+            <w:r>
+              <w:rPr>
+                <w:rFonts w:eastAsia="Times New Roman"/>
+                <w:lang w:eastAsia="nl-NL"/>
+              </w:rPr>
+              <w:t>admin</w:t>
+            </w:r>
+            <w:proofErr w:type="spellEnd"/>
+            <w:r>
+              <w:rPr>
+                <w:rFonts w:eastAsia="Times New Roman"/>
+                <w:lang w:eastAsia="nl-NL"/>
+              </w:rPr>
+              <w:t xml:space="preserve"> geen toegang en wordt een foutmelding weergegeven.</w:t>
             </w:r>
           </w:p>
           <w:p>
@@ -4715,12 +5845,21 @@
               </w:rPr>
               <w:t xml:space="preserve">De </w:t>
             </w:r>
-            <w:r>
-              <w:rPr>
-                <w:rFonts w:eastAsia="Times New Roman"/>
-                <w:lang w:eastAsia="nl-NL"/>
-              </w:rPr>
-              <w:t>admin heeft toegang tot de applicatie en kan nu de voortgang van bedrijven en leden raadplegen, bewerken en toevoegen.</w:t>
+            <w:proofErr w:type="spellStart"/>
+            <w:r>
+              <w:rPr>
+                <w:rFonts w:eastAsia="Times New Roman"/>
+                <w:lang w:eastAsia="nl-NL"/>
+              </w:rPr>
+              <w:t>admin</w:t>
+            </w:r>
+            <w:proofErr w:type="spellEnd"/>
+            <w:r>
+              <w:rPr>
+                <w:rFonts w:eastAsia="Times New Roman"/>
+                <w:lang w:eastAsia="nl-NL"/>
+              </w:rPr>
+              <w:t xml:space="preserve"> heeft toegang tot de applicatie en kan nu de voortgang van bedrijven en leden raadplegen, bewerken en toevoegen.</w:t>
             </w:r>
           </w:p>
           <w:p>
@@ -5112,6 +6251,7 @@
                 <w14:ligatures w14:val="none"/>
               </w:rPr>
             </w:pPr>
+            <w:proofErr w:type="spellStart"/>
             <w:r>
               <w:rPr>
                 <w:rFonts w:eastAsia="Times New Roman"/>
@@ -5121,6 +6261,7 @@
               </w:rPr>
               <w:t>Admin</w:t>
             </w:r>
+            <w:proofErr w:type="spellEnd"/>
           </w:p>
         </w:tc>
       </w:tr>
@@ -5197,12 +6338,21 @@
               </w:rPr>
               <w:t xml:space="preserve">De </w:t>
             </w:r>
+            <w:proofErr w:type="spellStart"/>
             <w:r>
               <w:rPr>
                 <w:rStyle w:val="normaltextrun"/>
                 <w:color w:val="000000" w:themeColor="text1"/>
               </w:rPr>
-              <w:t>admin is ingelogd in het systeem</w:t>
+              <w:t>admin</w:t>
+            </w:r>
+            <w:proofErr w:type="spellEnd"/>
+            <w:r>
+              <w:rPr>
+                <w:rStyle w:val="normaltextrun"/>
+                <w:color w:val="000000" w:themeColor="text1"/>
+              </w:rPr>
+              <w:t xml:space="preserve"> is ingelogd in het systeem</w:t>
             </w:r>
           </w:p>
         </w:tc>
@@ -5284,7 +6434,27 @@
                 <w:lang w:eastAsia="nl-NL"/>
                 <w14:ligatures w14:val="none"/>
               </w:rPr>
-              <w:t>De admin navigeert naar het scores beheerpaneel.</w:t>
+              <w:t xml:space="preserve">De </w:t>
+            </w:r>
+            <w:proofErr w:type="spellStart"/>
+            <w:r>
+              <w:rPr>
+                <w:rFonts w:eastAsia="Times New Roman"/>
+                <w:kern w:val="0"/>
+                <w:lang w:eastAsia="nl-NL"/>
+                <w14:ligatures w14:val="none"/>
+              </w:rPr>
+              <w:t>admin</w:t>
+            </w:r>
+            <w:proofErr w:type="spellEnd"/>
+            <w:r>
+              <w:rPr>
+                <w:rFonts w:eastAsia="Times New Roman"/>
+                <w:kern w:val="0"/>
+                <w:lang w:eastAsia="nl-NL"/>
+                <w14:ligatures w14:val="none"/>
+              </w:rPr>
+              <w:t xml:space="preserve"> navigeert naar het scores beheerpaneel.</w:t>
             </w:r>
           </w:p>
           <w:p>
@@ -5336,7 +6506,27 @@
                 <w:lang w:eastAsia="nl-NL"/>
                 <w14:ligatures w14:val="none"/>
               </w:rPr>
-              <w:t xml:space="preserve">De admin voegt nieuwe scores toe of </w:t>
+              <w:t xml:space="preserve">De </w:t>
+            </w:r>
+            <w:proofErr w:type="spellStart"/>
+            <w:r>
+              <w:rPr>
+                <w:rFonts w:eastAsia="Times New Roman"/>
+                <w:kern w:val="0"/>
+                <w:lang w:eastAsia="nl-NL"/>
+                <w14:ligatures w14:val="none"/>
+              </w:rPr>
+              <w:t>admin</w:t>
+            </w:r>
+            <w:proofErr w:type="spellEnd"/>
+            <w:r>
+              <w:rPr>
+                <w:rFonts w:eastAsia="Times New Roman"/>
+                <w:kern w:val="0"/>
+                <w:lang w:eastAsia="nl-NL"/>
+                <w14:ligatures w14:val="none"/>
+              </w:rPr>
+              <w:t xml:space="preserve"> voegt nieuwe scores toe of </w:t>
             </w:r>
             <w:r>
               <w:rPr>
@@ -5651,6 +6841,7 @@
       <w:pPr>
         <w:spacing w:after="0" w:line="240" w:lineRule="auto"/>
       </w:pPr>
+      <w:proofErr w:type="spellStart"/>
       <w:r>
         <w:rPr>
           <w:rFonts w:eastAsia="Times New Roman"/>
@@ -5658,7 +6849,17 @@
           <w:bCs/>
           <w:lang w:eastAsia="nl-NL"/>
         </w:rPr>
-        <w:t>Retrospectives beheren</w:t>
+        <w:t>Retrospectives</w:t>
+      </w:r>
+      <w:proofErr w:type="spellEnd"/>
+      <w:r>
+        <w:rPr>
+          <w:rFonts w:eastAsia="Times New Roman"/>
+          <w:b/>
+          <w:bCs/>
+          <w:lang w:eastAsia="nl-NL"/>
+        </w:rPr>
+        <w:t xml:space="preserve"> beheren</w:t>
       </w:r>
     </w:p>
     <w:p>
@@ -5871,11 +7072,19 @@
             <w:pPr>
               <w:spacing w:after="0" w:line="240" w:lineRule="auto"/>
             </w:pPr>
+            <w:proofErr w:type="spellStart"/>
             <w:r>
               <w:rPr>
                 <w:rFonts w:ascii="Calibri" w:eastAsia="Calibri" w:hAnsi="Calibri" w:cs="Calibri"/>
               </w:rPr>
-              <w:t>Retrospectives beheren</w:t>
+              <w:t>Retrospectives</w:t>
+            </w:r>
+            <w:proofErr w:type="spellEnd"/>
+            <w:r>
+              <w:rPr>
+                <w:rFonts w:ascii="Calibri" w:eastAsia="Calibri" w:hAnsi="Calibri" w:cs="Calibri"/>
+              </w:rPr>
+              <w:t xml:space="preserve"> beheren</w:t>
             </w:r>
           </w:p>
         </w:tc>
@@ -5935,12 +7144,21 @@
                 <w:lang w:eastAsia="nl-NL"/>
               </w:rPr>
             </w:pPr>
-            <w:r>
-              <w:rPr>
-                <w:rFonts w:eastAsia="Times New Roman"/>
-                <w:lang w:eastAsia="nl-NL"/>
-              </w:rPr>
-              <w:t xml:space="preserve">Admin </w:t>
+            <w:proofErr w:type="spellStart"/>
+            <w:r>
+              <w:rPr>
+                <w:rFonts w:eastAsia="Times New Roman"/>
+                <w:lang w:eastAsia="nl-NL"/>
+              </w:rPr>
+              <w:t>Admin</w:t>
+            </w:r>
+            <w:proofErr w:type="spellEnd"/>
+            <w:r>
+              <w:rPr>
+                <w:rFonts w:eastAsia="Times New Roman"/>
+                <w:lang w:eastAsia="nl-NL"/>
+              </w:rPr>
+              <w:t xml:space="preserve"> </w:t>
             </w:r>
           </w:p>
         </w:tc>
@@ -6008,12 +7226,21 @@
               </w:rPr>
               <w:t xml:space="preserve">De </w:t>
             </w:r>
+            <w:proofErr w:type="spellStart"/>
             <w:r>
               <w:rPr>
                 <w:rStyle w:val="normaltextrun"/>
                 <w:color w:val="000000" w:themeColor="text1"/>
               </w:rPr>
-              <w:t>admin is ingelogd in het systeem</w:t>
+              <w:t>admin</w:t>
+            </w:r>
+            <w:proofErr w:type="spellEnd"/>
+            <w:r>
+              <w:rPr>
+                <w:rStyle w:val="normaltextrun"/>
+                <w:color w:val="000000" w:themeColor="text1"/>
+              </w:rPr>
+              <w:t xml:space="preserve"> is ingelogd in het systeem</w:t>
             </w:r>
           </w:p>
         </w:tc>
@@ -6083,7 +7310,39 @@
                 <w:rFonts w:eastAsia="Times New Roman"/>
                 <w:lang w:eastAsia="nl-NL"/>
               </w:rPr>
-              <w:t>De admin navigeert naar het retrospectie beheerpaneel.</w:t>
+              <w:t xml:space="preserve">De </w:t>
+            </w:r>
+            <w:proofErr w:type="spellStart"/>
+            <w:r>
+              <w:rPr>
+                <w:rFonts w:eastAsia="Times New Roman"/>
+                <w:lang w:eastAsia="nl-NL"/>
+              </w:rPr>
+              <w:t>admin</w:t>
+            </w:r>
+            <w:proofErr w:type="spellEnd"/>
+            <w:r>
+              <w:rPr>
+                <w:rFonts w:eastAsia="Times New Roman"/>
+                <w:lang w:eastAsia="nl-NL"/>
+              </w:rPr>
+              <w:t xml:space="preserve"> navigeert naar het </w:t>
+            </w:r>
+            <w:proofErr w:type="spellStart"/>
+            <w:r>
+              <w:rPr>
+                <w:rFonts w:eastAsia="Times New Roman"/>
+                <w:lang w:eastAsia="nl-NL"/>
+              </w:rPr>
+              <w:t>retrospectie</w:t>
+            </w:r>
+            <w:proofErr w:type="spellEnd"/>
+            <w:r>
+              <w:rPr>
+                <w:rFonts w:eastAsia="Times New Roman"/>
+                <w:lang w:eastAsia="nl-NL"/>
+              </w:rPr>
+              <w:t xml:space="preserve"> beheerpaneel.</w:t>
             </w:r>
           </w:p>
           <w:p>
@@ -6104,7 +7363,23 @@
                 <w:rFonts w:eastAsia="Times New Roman"/>
                 <w:lang w:eastAsia="nl-NL"/>
               </w:rPr>
-              <w:t>Het systeem toont een lijst met afgeronde retrospectives.</w:t>
+              <w:t xml:space="preserve">Het systeem toont een lijst met afgeronde </w:t>
+            </w:r>
+            <w:proofErr w:type="spellStart"/>
+            <w:r>
+              <w:rPr>
+                <w:rFonts w:eastAsia="Times New Roman"/>
+                <w:lang w:eastAsia="nl-NL"/>
+              </w:rPr>
+              <w:t>retrospectives</w:t>
+            </w:r>
+            <w:proofErr w:type="spellEnd"/>
+            <w:r>
+              <w:rPr>
+                <w:rFonts w:eastAsia="Times New Roman"/>
+                <w:lang w:eastAsia="nl-NL"/>
+              </w:rPr>
+              <w:t>.</w:t>
             </w:r>
           </w:p>
           <w:p>
@@ -6125,7 +7400,39 @@
                 <w:rFonts w:eastAsia="Times New Roman"/>
                 <w:lang w:eastAsia="nl-NL"/>
               </w:rPr>
-              <w:t>De admin kan retrospectives toevoegen</w:t>
+              <w:t xml:space="preserve">De </w:t>
+            </w:r>
+            <w:proofErr w:type="spellStart"/>
+            <w:r>
+              <w:rPr>
+                <w:rFonts w:eastAsia="Times New Roman"/>
+                <w:lang w:eastAsia="nl-NL"/>
+              </w:rPr>
+              <w:t>admin</w:t>
+            </w:r>
+            <w:proofErr w:type="spellEnd"/>
+            <w:r>
+              <w:rPr>
+                <w:rFonts w:eastAsia="Times New Roman"/>
+                <w:lang w:eastAsia="nl-NL"/>
+              </w:rPr>
+              <w:t xml:space="preserve"> kan </w:t>
+            </w:r>
+            <w:proofErr w:type="spellStart"/>
+            <w:r>
+              <w:rPr>
+                <w:rFonts w:eastAsia="Times New Roman"/>
+                <w:lang w:eastAsia="nl-NL"/>
+              </w:rPr>
+              <w:t>retrospectives</w:t>
+            </w:r>
+            <w:proofErr w:type="spellEnd"/>
+            <w:r>
+              <w:rPr>
+                <w:rFonts w:eastAsia="Times New Roman"/>
+                <w:lang w:eastAsia="nl-NL"/>
+              </w:rPr>
+              <w:t xml:space="preserve"> toevoegen</w:t>
             </w:r>
             <w:r>
               <w:rPr>
@@ -6211,7 +7518,23 @@
                 <w:rFonts w:eastAsia="Times New Roman"/>
                 <w:lang w:eastAsia="nl-NL"/>
               </w:rPr>
-              <w:t>Onjuiste gegevens bij het aanmaken van een retrospective.</w:t>
+              <w:t xml:space="preserve">Onjuiste gegevens bij het aanmaken van een </w:t>
+            </w:r>
+            <w:proofErr w:type="spellStart"/>
+            <w:r>
+              <w:rPr>
+                <w:rFonts w:eastAsia="Times New Roman"/>
+                <w:lang w:eastAsia="nl-NL"/>
+              </w:rPr>
+              <w:t>retrospective</w:t>
+            </w:r>
+            <w:proofErr w:type="spellEnd"/>
+            <w:r>
+              <w:rPr>
+                <w:rFonts w:eastAsia="Times New Roman"/>
+                <w:lang w:eastAsia="nl-NL"/>
+              </w:rPr>
+              <w:t>.</w:t>
             </w:r>
           </w:p>
         </w:tc>
@@ -6350,7 +7673,39 @@
                 <w:rFonts w:eastAsia="Times New Roman"/>
                 <w:lang w:eastAsia="nl-NL"/>
               </w:rPr>
-              <w:t>Nieuwe retrospectives worden toegevoegd of bestaande retrospectives worden aangepast.</w:t>
+              <w:t xml:space="preserve">Nieuwe </w:t>
+            </w:r>
+            <w:proofErr w:type="spellStart"/>
+            <w:r>
+              <w:rPr>
+                <w:rFonts w:eastAsia="Times New Roman"/>
+                <w:lang w:eastAsia="nl-NL"/>
+              </w:rPr>
+              <w:t>retrospectives</w:t>
+            </w:r>
+            <w:proofErr w:type="spellEnd"/>
+            <w:r>
+              <w:rPr>
+                <w:rFonts w:eastAsia="Times New Roman"/>
+                <w:lang w:eastAsia="nl-NL"/>
+              </w:rPr>
+              <w:t xml:space="preserve"> worden toegevoegd of bestaande </w:t>
+            </w:r>
+            <w:proofErr w:type="spellStart"/>
+            <w:r>
+              <w:rPr>
+                <w:rFonts w:eastAsia="Times New Roman"/>
+                <w:lang w:eastAsia="nl-NL"/>
+              </w:rPr>
+              <w:t>retrospectives</w:t>
+            </w:r>
+            <w:proofErr w:type="spellEnd"/>
+            <w:r>
+              <w:rPr>
+                <w:rFonts w:eastAsia="Times New Roman"/>
+                <w:lang w:eastAsia="nl-NL"/>
+              </w:rPr>
+              <w:t xml:space="preserve"> worden aangepast.</w:t>
             </w:r>
           </w:p>
         </w:tc>
@@ -6676,6 +8031,7 @@
                 <w:lang w:eastAsia="nl-NL"/>
               </w:rPr>
             </w:pPr>
+            <w:proofErr w:type="spellStart"/>
             <w:r>
               <w:rPr>
                 <w:rFonts w:eastAsia="Times New Roman"/>
@@ -6683,6 +8039,7 @@
               </w:rPr>
               <w:t>Admin</w:t>
             </w:r>
+            <w:proofErr w:type="spellEnd"/>
           </w:p>
         </w:tc>
       </w:tr>
@@ -6750,12 +8107,21 @@
               </w:rPr>
               <w:t xml:space="preserve">De </w:t>
             </w:r>
+            <w:proofErr w:type="spellStart"/>
             <w:r>
               <w:rPr>
                 <w:rStyle w:val="normaltextrun"/>
                 <w:color w:val="000000" w:themeColor="text1"/>
               </w:rPr>
-              <w:t>admin is ingelogd in het systeem</w:t>
+              <w:t>admin</w:t>
+            </w:r>
+            <w:proofErr w:type="spellEnd"/>
+            <w:r>
+              <w:rPr>
+                <w:rStyle w:val="normaltextrun"/>
+                <w:color w:val="000000" w:themeColor="text1"/>
+              </w:rPr>
+              <w:t xml:space="preserve"> is ingelogd in het systeem</w:t>
             </w:r>
           </w:p>
         </w:tc>
@@ -6825,7 +8191,23 @@
                 <w:rFonts w:eastAsia="Times New Roman"/>
                 <w:lang w:eastAsia="nl-NL"/>
               </w:rPr>
-              <w:t>De admin navigeert naar het bedrijfsbeheerpaneel.</w:t>
+              <w:t xml:space="preserve">De </w:t>
+            </w:r>
+            <w:proofErr w:type="spellStart"/>
+            <w:r>
+              <w:rPr>
+                <w:rFonts w:eastAsia="Times New Roman"/>
+                <w:lang w:eastAsia="nl-NL"/>
+              </w:rPr>
+              <w:t>admin</w:t>
+            </w:r>
+            <w:proofErr w:type="spellEnd"/>
+            <w:r>
+              <w:rPr>
+                <w:rFonts w:eastAsia="Times New Roman"/>
+                <w:lang w:eastAsia="nl-NL"/>
+              </w:rPr>
+              <w:t xml:space="preserve"> navigeert naar het bedrijfsbeheerpaneel.</w:t>
             </w:r>
           </w:p>
           <w:p>
@@ -6866,7 +8248,23 @@
                 <w:rFonts w:eastAsia="Times New Roman"/>
                 <w:lang w:eastAsia="nl-NL"/>
               </w:rPr>
-              <w:t>De admin kan bedrij</w:t>
+              <w:t xml:space="preserve">De </w:t>
+            </w:r>
+            <w:proofErr w:type="spellStart"/>
+            <w:r>
+              <w:rPr>
+                <w:rFonts w:eastAsia="Times New Roman"/>
+                <w:lang w:eastAsia="nl-NL"/>
+              </w:rPr>
+              <w:t>admin</w:t>
+            </w:r>
+            <w:proofErr w:type="spellEnd"/>
+            <w:r>
+              <w:rPr>
+                <w:rFonts w:eastAsia="Times New Roman"/>
+                <w:lang w:eastAsia="nl-NL"/>
+              </w:rPr>
+              <w:t xml:space="preserve"> kan bedrij</w:t>
             </w:r>
             <w:r>
               <w:rPr>
@@ -7421,6 +8819,7 @@
                 <w:lang w:eastAsia="nl-NL"/>
               </w:rPr>
             </w:pPr>
+            <w:proofErr w:type="spellStart"/>
             <w:r>
               <w:rPr>
                 <w:rFonts w:eastAsia="Times New Roman"/>
@@ -7428,6 +8827,7 @@
               </w:rPr>
               <w:t>Admin</w:t>
             </w:r>
+            <w:proofErr w:type="spellEnd"/>
           </w:p>
         </w:tc>
       </w:tr>
@@ -7493,12 +8893,21 @@
               </w:rPr>
               <w:t xml:space="preserve">De </w:t>
             </w:r>
+            <w:proofErr w:type="spellStart"/>
             <w:r>
               <w:rPr>
                 <w:rStyle w:val="normaltextrun"/>
                 <w:color w:val="000000" w:themeColor="text1"/>
               </w:rPr>
-              <w:t>admin is ingelogd in het systeem</w:t>
+              <w:t>admin</w:t>
+            </w:r>
+            <w:proofErr w:type="spellEnd"/>
+            <w:r>
+              <w:rPr>
+                <w:rStyle w:val="normaltextrun"/>
+                <w:color w:val="000000" w:themeColor="text1"/>
+              </w:rPr>
+              <w:t xml:space="preserve"> is ingelogd in het systeem</w:t>
             </w:r>
           </w:p>
         </w:tc>
@@ -7568,7 +8977,23 @@
                 <w:rFonts w:eastAsia="Times New Roman"/>
                 <w:lang w:eastAsia="nl-NL"/>
               </w:rPr>
-              <w:t>De admin navigeert naar het productenbeheerpaneel.</w:t>
+              <w:t xml:space="preserve">De </w:t>
+            </w:r>
+            <w:proofErr w:type="spellStart"/>
+            <w:r>
+              <w:rPr>
+                <w:rFonts w:eastAsia="Times New Roman"/>
+                <w:lang w:eastAsia="nl-NL"/>
+              </w:rPr>
+              <w:t>admin</w:t>
+            </w:r>
+            <w:proofErr w:type="spellEnd"/>
+            <w:r>
+              <w:rPr>
+                <w:rFonts w:eastAsia="Times New Roman"/>
+                <w:lang w:eastAsia="nl-NL"/>
+              </w:rPr>
+              <w:t xml:space="preserve"> navigeert naar het productenbeheerpaneel.</w:t>
             </w:r>
           </w:p>
           <w:p>
@@ -7612,7 +9037,23 @@
                 <w:rFonts w:eastAsia="Times New Roman"/>
                 <w:lang w:eastAsia="nl-NL"/>
               </w:rPr>
-              <w:t>De admin kan nieuwe producten toevoegen of bestaande producten</w:t>
+              <w:t xml:space="preserve">De </w:t>
+            </w:r>
+            <w:proofErr w:type="spellStart"/>
+            <w:r>
+              <w:rPr>
+                <w:rFonts w:eastAsia="Times New Roman"/>
+                <w:lang w:eastAsia="nl-NL"/>
+              </w:rPr>
+              <w:t>admin</w:t>
+            </w:r>
+            <w:proofErr w:type="spellEnd"/>
+            <w:r>
+              <w:rPr>
+                <w:rFonts w:eastAsia="Times New Roman"/>
+                <w:lang w:eastAsia="nl-NL"/>
+              </w:rPr>
+              <w:t xml:space="preserve"> kan nieuwe producten toevoegen of bestaande producten</w:t>
             </w:r>
             <w:r>
               <w:rPr>
@@ -8207,6 +9648,7 @@
                 <w14:ligatures w14:val="none"/>
               </w:rPr>
             </w:pPr>
+            <w:proofErr w:type="spellStart"/>
             <w:r>
               <w:rPr>
                 <w:rFonts w:eastAsia="Times New Roman"/>
@@ -8216,6 +9658,7 @@
               </w:rPr>
               <w:t>Admin</w:t>
             </w:r>
+            <w:proofErr w:type="spellEnd"/>
           </w:p>
         </w:tc>
       </w:tr>
@@ -8291,12 +9734,21 @@
               </w:rPr>
               <w:t xml:space="preserve">De </w:t>
             </w:r>
+            <w:proofErr w:type="spellStart"/>
             <w:r>
               <w:rPr>
                 <w:rStyle w:val="normaltextrun"/>
                 <w:color w:val="000000" w:themeColor="text1"/>
               </w:rPr>
-              <w:t>admin is ingelogd in het systeem</w:t>
+              <w:t>admin</w:t>
+            </w:r>
+            <w:proofErr w:type="spellEnd"/>
+            <w:r>
+              <w:rPr>
+                <w:rStyle w:val="normaltextrun"/>
+                <w:color w:val="000000" w:themeColor="text1"/>
+              </w:rPr>
+              <w:t xml:space="preserve"> is ingelogd in het systeem</w:t>
             </w:r>
           </w:p>
         </w:tc>
@@ -8373,7 +9825,23 @@
                 <w:rFonts w:eastAsia="Times New Roman"/>
                 <w:lang w:eastAsia="nl-NL"/>
               </w:rPr>
-              <w:t>De admin navigeert naar het reflectiebeheerpaneel.</w:t>
+              <w:t xml:space="preserve">De </w:t>
+            </w:r>
+            <w:proofErr w:type="spellStart"/>
+            <w:r>
+              <w:rPr>
+                <w:rFonts w:eastAsia="Times New Roman"/>
+                <w:lang w:eastAsia="nl-NL"/>
+              </w:rPr>
+              <w:t>admin</w:t>
+            </w:r>
+            <w:proofErr w:type="spellEnd"/>
+            <w:r>
+              <w:rPr>
+                <w:rFonts w:eastAsia="Times New Roman"/>
+                <w:lang w:eastAsia="nl-NL"/>
+              </w:rPr>
+              <w:t xml:space="preserve"> navigeert naar het reflectiebeheerpaneel.</w:t>
             </w:r>
           </w:p>
           <w:p>
@@ -8419,7 +9887,23 @@
                 <w:rFonts w:eastAsia="Times New Roman"/>
                 <w:lang w:eastAsia="nl-NL"/>
               </w:rPr>
-              <w:t>De admin kan nieuwe reflecties toevoegen of bestaande reflecties bekijken</w:t>
+              <w:t xml:space="preserve">De </w:t>
+            </w:r>
+            <w:proofErr w:type="spellStart"/>
+            <w:r>
+              <w:rPr>
+                <w:rFonts w:eastAsia="Times New Roman"/>
+                <w:lang w:eastAsia="nl-NL"/>
+              </w:rPr>
+              <w:t>admin</w:t>
+            </w:r>
+            <w:proofErr w:type="spellEnd"/>
+            <w:r>
+              <w:rPr>
+                <w:rFonts w:eastAsia="Times New Roman"/>
+                <w:lang w:eastAsia="nl-NL"/>
+              </w:rPr>
+              <w:t xml:space="preserve"> kan nieuwe reflecties toevoegen of bestaande reflecties bekijken</w:t>
             </w:r>
             <w:r>
               <w:rPr>
@@ -9015,6 +10499,7 @@
                 <w:lang w:eastAsia="nl-NL"/>
               </w:rPr>
             </w:pPr>
+            <w:proofErr w:type="spellStart"/>
             <w:r>
               <w:rPr>
                 <w:rFonts w:eastAsia="Times New Roman"/>
@@ -9022,6 +10507,7 @@
               </w:rPr>
               <w:t>Admin</w:t>
             </w:r>
+            <w:proofErr w:type="spellEnd"/>
           </w:p>
         </w:tc>
       </w:tr>
@@ -9087,12 +10573,21 @@
               </w:rPr>
               <w:t xml:space="preserve">De </w:t>
             </w:r>
+            <w:proofErr w:type="spellStart"/>
             <w:r>
               <w:rPr>
                 <w:rStyle w:val="normaltextrun"/>
                 <w:color w:val="000000" w:themeColor="text1"/>
               </w:rPr>
-              <w:t>admin is ingelogd in het systeem</w:t>
+              <w:t>admin</w:t>
+            </w:r>
+            <w:proofErr w:type="spellEnd"/>
+            <w:r>
+              <w:rPr>
+                <w:rStyle w:val="normaltextrun"/>
+                <w:color w:val="000000" w:themeColor="text1"/>
+              </w:rPr>
+              <w:t xml:space="preserve"> is ingelogd in het systeem</w:t>
             </w:r>
           </w:p>
         </w:tc>
@@ -9162,7 +10657,23 @@
                 <w:rFonts w:eastAsia="Times New Roman"/>
                 <w:lang w:eastAsia="nl-NL"/>
               </w:rPr>
-              <w:t>De admin navigeert naar het ledenbeheerpaneel.</w:t>
+              <w:t xml:space="preserve">De </w:t>
+            </w:r>
+            <w:proofErr w:type="spellStart"/>
+            <w:r>
+              <w:rPr>
+                <w:rFonts w:eastAsia="Times New Roman"/>
+                <w:lang w:eastAsia="nl-NL"/>
+              </w:rPr>
+              <w:t>admin</w:t>
+            </w:r>
+            <w:proofErr w:type="spellEnd"/>
+            <w:r>
+              <w:rPr>
+                <w:rFonts w:eastAsia="Times New Roman"/>
+                <w:lang w:eastAsia="nl-NL"/>
+              </w:rPr>
+              <w:t xml:space="preserve"> navigeert naar het ledenbeheerpaneel.</w:t>
             </w:r>
           </w:p>
           <w:p>
@@ -9203,7 +10714,23 @@
                 <w:rFonts w:eastAsia="Times New Roman"/>
                 <w:lang w:eastAsia="nl-NL"/>
               </w:rPr>
-              <w:t>De admin kan nieuwe leden toevoegen of bestaande leden bewerken.</w:t>
+              <w:t xml:space="preserve">De </w:t>
+            </w:r>
+            <w:proofErr w:type="spellStart"/>
+            <w:r>
+              <w:rPr>
+                <w:rFonts w:eastAsia="Times New Roman"/>
+                <w:lang w:eastAsia="nl-NL"/>
+              </w:rPr>
+              <w:t>admin</w:t>
+            </w:r>
+            <w:proofErr w:type="spellEnd"/>
+            <w:r>
+              <w:rPr>
+                <w:rFonts w:eastAsia="Times New Roman"/>
+                <w:lang w:eastAsia="nl-NL"/>
+              </w:rPr>
+              <w:t xml:space="preserve"> kan nieuwe leden toevoegen of bestaande leden bewerken.</w:t>
             </w:r>
           </w:p>
         </w:tc>
@@ -10601,9 +12128,48 @@
         <w:br/>
       </w:r>
     </w:p>
-    <w:p/>
-    <w:p>
-      <w:r>
+    <w:p>
+      <w:r>
+        <w:drawing>
+          <wp:inline distT="0" distB="0" distL="0" distR="0" wp14:anchorId="5C4CA4E1" wp14:editId="20B010DA">
+            <wp:extent cx="5760720" cy="3155950"/>
+            <wp:effectExtent l="0" t="0" r="0" b="6350"/>
+            <wp:docPr id="2142589712" name="Afbeelding 1" descr="Afbeelding met tekst, schermopname, lijn, diagram&#10;&#10;Automatisch gegenereerde beschrijving"/>
+            <wp:cNvGraphicFramePr>
+              <a:graphicFrameLocks xmlns:a="http://schemas.openxmlformats.org/drawingml/2006/main" noChangeAspect="1"/>
+            </wp:cNvGraphicFramePr>
+            <a:graphic xmlns:a="http://schemas.openxmlformats.org/drawingml/2006/main">
+              <a:graphicData uri="http://schemas.openxmlformats.org/drawingml/2006/picture">
+                <pic:pic xmlns:pic="http://schemas.openxmlformats.org/drawingml/2006/picture">
+                  <pic:nvPicPr>
+                    <pic:cNvPr id="2142589712" name="Afbeelding 1" descr="Afbeelding met tekst, schermopname, lijn, diagram&#10;&#10;Automatisch gegenereerde beschrijving"/>
+                    <pic:cNvPicPr/>
+                  </pic:nvPicPr>
+                  <pic:blipFill>
+                    <a:blip r:embed="rId37"/>
+                    <a:stretch>
+                      <a:fillRect/>
+                    </a:stretch>
+                  </pic:blipFill>
+                  <pic:spPr>
+                    <a:xfrm>
+                      <a:off x="0" y="0"/>
+                      <a:ext cx="5760720" cy="3155950"/>
+                    </a:xfrm>
+                    <a:prstGeom prst="rect">
+                      <a:avLst/>
+                    </a:prstGeom>
+                  </pic:spPr>
+                </pic:pic>
+              </a:graphicData>
+            </a:graphic>
+          </wp:inline>
+        </w:drawing>
+      </w:r>
+    </w:p>
+    <w:p>
+      <w:r>
+        <w:lastRenderedPageBreak/>
         <w:br w:type="page"/>
       </w:r>
     </w:p>
@@ -10776,7 +12342,7 @@
                     <pic:cNvPicPr/>
                   </pic:nvPicPr>
                   <pic:blipFill>
-                    <a:blip r:embed="rId37"/>
+                    <a:blip r:embed="rId38"/>
                     <a:stretch>
                       <a:fillRect/>
                     </a:stretch>
@@ -11242,8 +12808,21 @@
                 <w:lang w:eastAsia="nl-NL"/>
                 <w14:ligatures w14:val="none"/>
               </w:rPr>
-              <w:t xml:space="preserve"> Cees-Jan Berman</w:t>
-            </w:r>
+              <w:t xml:space="preserve"> Cees-Jan </w:t>
+            </w:r>
+            <w:proofErr w:type="spellStart"/>
+            <w:r>
+              <w:rPr>
+                <w:rFonts w:eastAsia="Times New Roman" w:cstheme="minorHAnsi"/>
+                <w:kern w:val="0"/>
+                <w:sz w:val="24"/>
+                <w:szCs w:val="24"/>
+                <w:lang w:eastAsia="nl-NL"/>
+                <w14:ligatures w14:val="none"/>
+              </w:rPr>
+              <w:t>Berman</w:t>
+            </w:r>
+            <w:proofErr w:type="spellEnd"/>
           </w:p>
           <w:p>
             <w:pPr>
@@ -11289,8 +12868,9 @@
                 <w:lang w:eastAsia="nl-NL"/>
                 <w14:ligatures w14:val="none"/>
               </w:rPr>
-              <w:t>xx-xx-xxxx</w:t>
-            </w:r>
+              <w:t>xx-xx-</w:t>
+            </w:r>
+            <w:proofErr w:type="spellStart"/>
             <w:r>
               <w:rPr>
                 <w:rFonts w:eastAsia="Times New Roman" w:cstheme="minorHAnsi"/>
@@ -11300,8 +12880,9 @@
                 <w:lang w:eastAsia="nl-NL"/>
                 <w14:ligatures w14:val="none"/>
               </w:rPr>
-              <w:t xml:space="preserve">                              Datum:</w:t>
-            </w:r>
+              <w:t>xxxx</w:t>
+            </w:r>
+            <w:proofErr w:type="spellEnd"/>
             <w:r>
               <w:rPr>
                 <w:rFonts w:eastAsia="Times New Roman" w:cstheme="minorHAnsi"/>
@@ -11311,7 +12892,7 @@
                 <w:lang w:eastAsia="nl-NL"/>
                 <w14:ligatures w14:val="none"/>
               </w:rPr>
-              <w:t xml:space="preserve"> </w:t>
+              <w:t xml:space="preserve">                              Datum:</w:t>
             </w:r>
             <w:r>
               <w:rPr>
@@ -11322,8 +12903,32 @@
                 <w:lang w:eastAsia="nl-NL"/>
                 <w14:ligatures w14:val="none"/>
               </w:rPr>
-              <w:t>xx-xx-xxxx</w:t>
-            </w:r>
+              <w:t xml:space="preserve"> </w:t>
+            </w:r>
+            <w:r>
+              <w:rPr>
+                <w:rFonts w:eastAsia="Times New Roman" w:cstheme="minorHAnsi"/>
+                <w:kern w:val="0"/>
+                <w:sz w:val="24"/>
+                <w:szCs w:val="24"/>
+                <w:lang w:eastAsia="nl-NL"/>
+                <w14:ligatures w14:val="none"/>
+              </w:rPr>
+              <w:t>xx-xx-</w:t>
+            </w:r>
+            <w:proofErr w:type="spellStart"/>
+            <w:r>
+              <w:rPr>
+                <w:rFonts w:eastAsia="Times New Roman" w:cstheme="minorHAnsi"/>
+                <w:kern w:val="0"/>
+                <w:sz w:val="24"/>
+                <w:szCs w:val="24"/>
+                <w:lang w:eastAsia="nl-NL"/>
+                <w14:ligatures w14:val="none"/>
+              </w:rPr>
+              <w:t>xxxx</w:t>
+            </w:r>
+            <w:proofErr w:type="spellEnd"/>
           </w:p>
         </w:tc>
         <w:tc>
@@ -11363,6 +12968,7 @@
               </w:rPr>
               <w:t xml:space="preserve">Naam: </w:t>
             </w:r>
+            <w:proofErr w:type="spellStart"/>
             <w:r>
               <w:rPr>
                 <w:rFonts w:eastAsia="Times New Roman" w:cstheme="minorHAnsi"/>
@@ -11372,7 +12978,43 @@
                 <w:lang w:eastAsia="nl-NL"/>
                 <w14:ligatures w14:val="none"/>
               </w:rPr>
-              <w:t>Jaffer Al-Jaralla, Lars Loois</w:t>
+              <w:t>Jaffer</w:t>
+            </w:r>
+            <w:proofErr w:type="spellEnd"/>
+            <w:r>
+              <w:rPr>
+                <w:rFonts w:eastAsia="Times New Roman" w:cstheme="minorHAnsi"/>
+                <w:kern w:val="0"/>
+                <w:sz w:val="24"/>
+                <w:szCs w:val="24"/>
+                <w:lang w:eastAsia="nl-NL"/>
+                <w14:ligatures w14:val="none"/>
+              </w:rPr>
+              <w:t xml:space="preserve"> Al-</w:t>
+            </w:r>
+            <w:proofErr w:type="spellStart"/>
+            <w:r>
+              <w:rPr>
+                <w:rFonts w:eastAsia="Times New Roman" w:cstheme="minorHAnsi"/>
+                <w:kern w:val="0"/>
+                <w:sz w:val="24"/>
+                <w:szCs w:val="24"/>
+                <w:lang w:eastAsia="nl-NL"/>
+                <w14:ligatures w14:val="none"/>
+              </w:rPr>
+              <w:t>Jaralla</w:t>
+            </w:r>
+            <w:proofErr w:type="spellEnd"/>
+            <w:r>
+              <w:rPr>
+                <w:rFonts w:eastAsia="Times New Roman" w:cstheme="minorHAnsi"/>
+                <w:kern w:val="0"/>
+                <w:sz w:val="24"/>
+                <w:szCs w:val="24"/>
+                <w:lang w:eastAsia="nl-NL"/>
+                <w14:ligatures w14:val="none"/>
+              </w:rPr>
+              <w:t>, Lars Loois</w:t>
             </w:r>
           </w:p>
           <w:p>
@@ -11415,7 +13057,7 @@
                       <wp:cNvGraphicFramePr/>
                       <a:graphic xmlns:a="http://schemas.openxmlformats.org/drawingml/2006/main">
                         <a:graphicData uri="http://schemas.microsoft.com/office/word/2010/wordprocessingInk">
-                          <w14:contentPart bwMode="auto" r:id="rId38">
+                          <w14:contentPart bwMode="auto" r:id="rId39">
                             <w14:nvContentPartPr>
                               <w14:cNvContentPartPr/>
                             </w14:nvContentPartPr>
@@ -11438,7 +13080,7 @@
                 <mc:Fallback>
                   <w:pict>
                     <v:shape w14:anchorId="782D075F" id="Inkt 13" o:spid="_x0000_s1026" type="#_x0000_t75" style="position:absolute;margin-left:47.65pt;margin-top:97.4pt;width:141.6pt;height:66.9pt;z-index:251658244;visibility:visible;mso-wrap-style:square;mso-width-percent:0;mso-height-percent:0;mso-wrap-distance-left:9pt;mso-wrap-distance-top:0;mso-wrap-distance-right:9pt;mso-wrap-distance-bottom:0;mso-position-horizontal:absolute;mso-position-horizontal-relative:text;mso-position-vertical:absolute;mso-position-vertical-relative:text;mso-width-percent:0;mso-height-percent:0;mso-width-relative:margin;mso-height-relative:margin" o:gfxdata="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">
-                      <v:imagedata r:id="rId39" o:title=""/>
+                      <v:imagedata r:id="rId40" o:title=""/>
                     </v:shape>
                   </w:pict>
                 </mc:Fallback>
@@ -11471,7 +13113,7 @@
                       <wp:cNvGraphicFramePr/>
                       <a:graphic xmlns:a="http://schemas.openxmlformats.org/drawingml/2006/main">
                         <a:graphicData uri="http://schemas.microsoft.com/office/word/2010/wordprocessingInk">
-                          <w14:contentPart bwMode="auto" r:id="rId40">
+                          <w14:contentPart bwMode="auto" r:id="rId41">
                             <w14:nvContentPartPr>
                               <w14:cNvContentPartPr/>
                             </w14:nvContentPartPr>
@@ -11488,7 +13130,7 @@
                 <mc:Fallback>
                   <w:pict>
                     <v:shape w14:anchorId="540AE58B" id="Inkt 1" o:spid="_x0000_s1026" type="#_x0000_t75" style="position:absolute;margin-left:29.55pt;margin-top:20.95pt;width:158.2pt;height:54.55pt;z-index:251658243;visibility:visible;mso-wrap-style:square;mso-wrap-distance-left:9pt;mso-wrap-distance-top:0;mso-wrap-distance-right:9pt;mso-wrap-distance-bottom:0;mso-position-horizontal:absolute;mso-position-horizontal-relative:text;mso-position-vertical:absolute;mso-position-vertical-relative:text" o:gfxdata="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">
-                      <v:imagedata r:id="rId41" o:title=""/>
+                      <v:imagedata r:id="rId42" o:title=""/>
                     </v:shape>
                   </w:pict>
                 </mc:Fallback>
@@ -11608,7 +13250,7 @@
       </w:pPr>
     </w:p>
     <w:sectPr>
-      <w:footerReference w:type="default" r:id="rId42"/>
+      <w:footerReference w:type="default" r:id="rId43"/>
       <w:pgSz w:w="11906" w:h="16838"/>
       <w:pgMar w:top="1417" w:right="1417" w:bottom="1417" w:left="1417" w:header="708" w:footer="708" w:gutter="0"/>
       <w:cols w:space="708"/>

</xml_diff>

<commit_message>
datum en nummering gewijzigd in usecase beschrijving
</commit_message>
<xml_diff>
--- a/algemene documentatie/Ontwerpdocument - webapplicatie.docx
+++ b/algemene documentatie/Ontwerpdocument - webapplicatie.docx
@@ -169,7 +169,7 @@
           <w:sz w:val="24"/>
           <w:szCs w:val="24"/>
         </w:rPr>
-        <w:t>29</w:t>
+        <w:t>07</w:t>
       </w:r>
       <w:r>
         <w:rPr>
@@ -185,6 +185,47 @@
           <w:sz w:val="24"/>
           <w:szCs w:val="24"/>
         </w:rPr>
+        <w:t>02</w:t>
+      </w:r>
+      <w:r>
+        <w:rPr>
+          <w:rFonts w:cstheme="minorHAnsi"/>
+          <w:sz w:val="24"/>
+          <w:szCs w:val="24"/>
+        </w:rPr>
+        <w:t>-202</w:t>
+      </w:r>
+      <w:r>
+        <w:rPr>
+          <w:rFonts w:cstheme="minorHAnsi"/>
+          <w:sz w:val="24"/>
+          <w:szCs w:val="24"/>
+        </w:rPr>
+        <w:t>4</w:t>
+      </w:r>
+    </w:p>
+    <w:p>
+      <w:pPr>
+        <w:rPr>
+          <w:rFonts w:cstheme="minorHAnsi"/>
+          <w:sz w:val="24"/>
+          <w:szCs w:val="24"/>
+        </w:rPr>
+      </w:pPr>
+      <w:r>
+        <w:rPr>
+          <w:rFonts w:cstheme="minorHAnsi"/>
+          <w:sz w:val="24"/>
+          <w:szCs w:val="24"/>
+        </w:rPr>
+        <w:t xml:space="preserve">Versie: </w:t>
+      </w:r>
+      <w:r>
+        <w:rPr>
+          <w:rFonts w:cstheme="minorHAnsi"/>
+          <w:sz w:val="24"/>
+          <w:szCs w:val="24"/>
+        </w:rPr>
         <w:t>1</w:t>
       </w:r>
       <w:r>
@@ -193,7 +234,7 @@
           <w:sz w:val="24"/>
           <w:szCs w:val="24"/>
         </w:rPr>
-        <w:t>-202</w:t>
+        <w:t>.</w:t>
       </w:r>
       <w:r>
         <w:rPr>
@@ -201,48 +242,7 @@
           <w:sz w:val="24"/>
           <w:szCs w:val="24"/>
         </w:rPr>
-        <w:t>4</w:t>
-      </w:r>
-    </w:p>
-    <w:p>
-      <w:pPr>
-        <w:rPr>
-          <w:rFonts w:cstheme="minorHAnsi"/>
-          <w:sz w:val="24"/>
-          <w:szCs w:val="24"/>
-        </w:rPr>
-      </w:pPr>
-      <w:r>
-        <w:rPr>
-          <w:rFonts w:cstheme="minorHAnsi"/>
-          <w:sz w:val="24"/>
-          <w:szCs w:val="24"/>
-        </w:rPr>
-        <w:t xml:space="preserve">Versie: </w:t>
-      </w:r>
-      <w:r>
-        <w:rPr>
-          <w:rFonts w:cstheme="minorHAnsi"/>
-          <w:sz w:val="24"/>
-          <w:szCs w:val="24"/>
-        </w:rPr>
         <w:t>1</w:t>
-      </w:r>
-      <w:r>
-        <w:rPr>
-          <w:rFonts w:cstheme="minorHAnsi"/>
-          <w:sz w:val="24"/>
-          <w:szCs w:val="24"/>
-        </w:rPr>
-        <w:t>.</w:t>
-      </w:r>
-      <w:r>
-        <w:rPr>
-          <w:rFonts w:cstheme="minorHAnsi"/>
-          <w:sz w:val="24"/>
-          <w:szCs w:val="24"/>
-        </w:rPr>
-        <w:t>0</w:t>
       </w:r>
     </w:p>
     <w:p>
@@ -922,7 +922,25 @@
                 <w:bCs/>
                 <w:noProof/>
               </w:rPr>
-              <w:t>Klassendiagram</w:t>
+              <w:t>Klass</w:t>
+            </w:r>
+            <w:r>
+              <w:rPr>
+                <w:rStyle w:val="Hyperlink"/>
+                <w:b/>
+                <w:bCs/>
+                <w:noProof/>
+              </w:rPr>
+              <w:t>e</w:t>
+            </w:r>
+            <w:r>
+              <w:rPr>
+                <w:rStyle w:val="Hyperlink"/>
+                <w:b/>
+                <w:bCs/>
+                <w:noProof/>
+              </w:rPr>
+              <w:t>ndiagram</w:t>
             </w:r>
             <w:r>
               <w:rPr>
@@ -1099,7 +1117,23 @@
                 <w:b/>
                 <w:bCs/>
               </w:rPr>
-              <w:t>Navigatiestructuur</w:t>
+              <w:t>Navigatiestr</w:t>
+            </w:r>
+            <w:r>
+              <w:rPr>
+                <w:rStyle w:val="Hyperlink"/>
+                <w:b/>
+                <w:bCs/>
+              </w:rPr>
+              <w:t>u</w:t>
+            </w:r>
+            <w:r>
+              <w:rPr>
+                <w:rStyle w:val="Hyperlink"/>
+                <w:b/>
+                <w:bCs/>
+              </w:rPr>
+              <w:t>ctuur</w:t>
             </w:r>
             <w:r>
               <w:rPr>
@@ -1338,7 +1372,23 @@
           <w:sz w:val="24"/>
           <w:szCs w:val="24"/>
         </w:rPr>
-        <w:t>Als admin wil ik een grafiek zien met de overall score van ieder geregistreerde bedrijf, zodat ik snel inzicht heb in de prestaties van alle bedrijven en gerichte beslissingen kan nemen.</w:t>
+        <w:t xml:space="preserve">Als </w:t>
+      </w:r>
+      <w:proofErr w:type="spellStart"/>
+      <w:r>
+        <w:rPr>
+          <w:sz w:val="24"/>
+          <w:szCs w:val="24"/>
+        </w:rPr>
+        <w:t>admin</w:t>
+      </w:r>
+      <w:proofErr w:type="spellEnd"/>
+      <w:r>
+        <w:rPr>
+          <w:sz w:val="24"/>
+          <w:szCs w:val="24"/>
+        </w:rPr>
+        <w:t xml:space="preserve"> wil ik een grafiek zien met de overall score van ieder geregistreerde bedrijf, zodat ik snel inzicht heb in de prestaties van alle bedrijven en gerichte beslissingen kan nemen.</w:t>
       </w:r>
     </w:p>
     <w:p>
@@ -1364,7 +1414,23 @@
           <w:sz w:val="24"/>
           <w:szCs w:val="24"/>
         </w:rPr>
-        <w:t>Als admin wil ik een staafdiagram hebben waarin ik de overall score kan bekijken van Best Development en Best Marketing, om de sterke punten en gebieden voor verbetering van specifieke bedrijven te identificeren.</w:t>
+        <w:t xml:space="preserve">Als </w:t>
+      </w:r>
+      <w:proofErr w:type="spellStart"/>
+      <w:r>
+        <w:rPr>
+          <w:sz w:val="24"/>
+          <w:szCs w:val="24"/>
+        </w:rPr>
+        <w:t>admin</w:t>
+      </w:r>
+      <w:proofErr w:type="spellEnd"/>
+      <w:r>
+        <w:rPr>
+          <w:sz w:val="24"/>
+          <w:szCs w:val="24"/>
+        </w:rPr>
+        <w:t xml:space="preserve"> wil ik een staafdiagram hebben waarin ik de overall score kan bekijken van Best Development en Best Marketing, om de sterke punten en gebieden voor verbetering van specifieke bedrijven te identificeren.</w:t>
       </w:r>
     </w:p>
     <w:p>
@@ -1390,7 +1456,39 @@
           <w:sz w:val="24"/>
           <w:szCs w:val="24"/>
         </w:rPr>
-        <w:t>Als admin wil ik een overzicht van alle scores die de judges hebben gegeven, om een dieper inzicht te krijgen in de evaluaties en de beoordelingscriteria beter te begrijpen.</w:t>
+        <w:t xml:space="preserve">Als </w:t>
+      </w:r>
+      <w:proofErr w:type="spellStart"/>
+      <w:r>
+        <w:rPr>
+          <w:sz w:val="24"/>
+          <w:szCs w:val="24"/>
+        </w:rPr>
+        <w:t>admin</w:t>
+      </w:r>
+      <w:proofErr w:type="spellEnd"/>
+      <w:r>
+        <w:rPr>
+          <w:sz w:val="24"/>
+          <w:szCs w:val="24"/>
+        </w:rPr>
+        <w:t xml:space="preserve"> wil ik een overzicht van alle scores die de </w:t>
+      </w:r>
+      <w:proofErr w:type="spellStart"/>
+      <w:r>
+        <w:rPr>
+          <w:sz w:val="24"/>
+          <w:szCs w:val="24"/>
+        </w:rPr>
+        <w:t>judges</w:t>
+      </w:r>
+      <w:proofErr w:type="spellEnd"/>
+      <w:r>
+        <w:rPr>
+          <w:sz w:val="24"/>
+          <w:szCs w:val="24"/>
+        </w:rPr>
+        <w:t xml:space="preserve"> hebben gegeven, om een dieper inzicht te krijgen in de evaluaties en de beoordelingscriteria beter te begrijpen.</w:t>
       </w:r>
     </w:p>
     <w:p>
@@ -1416,7 +1514,39 @@
           <w:sz w:val="24"/>
           <w:szCs w:val="24"/>
         </w:rPr>
-        <w:t>Als admin wil ik een tabel voor de company overview, zodat ik snel essentiële informatie over elk bedrijf kan raadplegen.</w:t>
+        <w:t xml:space="preserve">Als </w:t>
+      </w:r>
+      <w:proofErr w:type="spellStart"/>
+      <w:r>
+        <w:rPr>
+          <w:sz w:val="24"/>
+          <w:szCs w:val="24"/>
+        </w:rPr>
+        <w:t>admin</w:t>
+      </w:r>
+      <w:proofErr w:type="spellEnd"/>
+      <w:r>
+        <w:rPr>
+          <w:sz w:val="24"/>
+          <w:szCs w:val="24"/>
+        </w:rPr>
+        <w:t xml:space="preserve"> wil ik een tabel voor de company </w:t>
+      </w:r>
+      <w:proofErr w:type="spellStart"/>
+      <w:r>
+        <w:rPr>
+          <w:sz w:val="24"/>
+          <w:szCs w:val="24"/>
+        </w:rPr>
+        <w:t>overview</w:t>
+      </w:r>
+      <w:proofErr w:type="spellEnd"/>
+      <w:r>
+        <w:rPr>
+          <w:sz w:val="24"/>
+          <w:szCs w:val="24"/>
+        </w:rPr>
+        <w:t>, zodat ik snel essentiële informatie over elk bedrijf kan raadplegen.</w:t>
       </w:r>
     </w:p>
     <w:p>
@@ -1442,7 +1572,39 @@
           <w:sz w:val="24"/>
           <w:szCs w:val="24"/>
         </w:rPr>
-        <w:t>Als admin wil ik linkjes naar alle social media accounts (HTML &lt;a&gt; anchor), om gemakkelijk verbonden te blijven met de online aanwezigheid van elk bedrijf.</w:t>
+        <w:t xml:space="preserve">Als </w:t>
+      </w:r>
+      <w:proofErr w:type="spellStart"/>
+      <w:r>
+        <w:rPr>
+          <w:sz w:val="24"/>
+          <w:szCs w:val="24"/>
+        </w:rPr>
+        <w:t>admin</w:t>
+      </w:r>
+      <w:proofErr w:type="spellEnd"/>
+      <w:r>
+        <w:rPr>
+          <w:sz w:val="24"/>
+          <w:szCs w:val="24"/>
+        </w:rPr>
+        <w:t xml:space="preserve"> wil ik linkjes naar alle </w:t>
+      </w:r>
+      <w:proofErr w:type="spellStart"/>
+      <w:r>
+        <w:rPr>
+          <w:sz w:val="24"/>
+          <w:szCs w:val="24"/>
+        </w:rPr>
+        <w:t>social</w:t>
+      </w:r>
+      <w:proofErr w:type="spellEnd"/>
+      <w:r>
+        <w:rPr>
+          <w:sz w:val="24"/>
+          <w:szCs w:val="24"/>
+        </w:rPr>
+        <w:t xml:space="preserve"> media accounts (HTML &lt;a&gt; anchor), om gemakkelijk verbonden te blijven met de online aanwezigheid van elk bedrijf.</w:t>
       </w:r>
     </w:p>
     <w:p>
@@ -1468,7 +1630,23 @@
           <w:sz w:val="24"/>
           <w:szCs w:val="24"/>
         </w:rPr>
-        <w:t>Als admin wil ik een overzicht van alle scores, categorieën van scores en het aantal behaalde punten, om de sterke en zwakke punten van alle bedrijven te analyseren.</w:t>
+        <w:t xml:space="preserve">Als </w:t>
+      </w:r>
+      <w:proofErr w:type="spellStart"/>
+      <w:r>
+        <w:rPr>
+          <w:sz w:val="24"/>
+          <w:szCs w:val="24"/>
+        </w:rPr>
+        <w:t>admin</w:t>
+      </w:r>
+      <w:proofErr w:type="spellEnd"/>
+      <w:r>
+        <w:rPr>
+          <w:sz w:val="24"/>
+          <w:szCs w:val="24"/>
+        </w:rPr>
+        <w:t xml:space="preserve"> wil ik een overzicht van alle scores, categorieën van scores en het aantal behaalde punten, om de sterke en zwakke punten van alle bedrijven te analyseren.</w:t>
       </w:r>
     </w:p>
     <w:p>
@@ -1494,7 +1672,23 @@
           <w:sz w:val="24"/>
           <w:szCs w:val="24"/>
         </w:rPr>
-        <w:t>Als admin wil ik een overzicht van alle producten, inclusief naam, beschrijving, voordelen voor de klant, sprint MVP, en persona van de klant, zodat ik snel de productportfolio van elk bedrijf kan begrijpen.</w:t>
+        <w:t xml:space="preserve">Als </w:t>
+      </w:r>
+      <w:proofErr w:type="spellStart"/>
+      <w:r>
+        <w:rPr>
+          <w:sz w:val="24"/>
+          <w:szCs w:val="24"/>
+        </w:rPr>
+        <w:t>admin</w:t>
+      </w:r>
+      <w:proofErr w:type="spellEnd"/>
+      <w:r>
+        <w:rPr>
+          <w:sz w:val="24"/>
+          <w:szCs w:val="24"/>
+        </w:rPr>
+        <w:t xml:space="preserve"> wil ik een overzicht van alle producten, inclusief naam, beschrijving, voordelen voor de klant, sprint MVP, en persona van de klant, zodat ik snel de productportfolio van elk bedrijf kan begrijpen.</w:t>
       </w:r>
     </w:p>
     <w:p>
@@ -1520,7 +1714,71 @@
           <w:sz w:val="24"/>
           <w:szCs w:val="24"/>
         </w:rPr>
-        <w:t>Als admin wil ik een overzicht van de team retrospective, inclusief sprints, keep, problem, en try, zodat ik de teamdynamiek en verbeterpunten kan identificeren.</w:t>
+        <w:t xml:space="preserve">Als </w:t>
+      </w:r>
+      <w:proofErr w:type="spellStart"/>
+      <w:r>
+        <w:rPr>
+          <w:sz w:val="24"/>
+          <w:szCs w:val="24"/>
+        </w:rPr>
+        <w:t>admin</w:t>
+      </w:r>
+      <w:proofErr w:type="spellEnd"/>
+      <w:r>
+        <w:rPr>
+          <w:sz w:val="24"/>
+          <w:szCs w:val="24"/>
+        </w:rPr>
+        <w:t xml:space="preserve"> wil ik een overzicht van de team </w:t>
+      </w:r>
+      <w:proofErr w:type="spellStart"/>
+      <w:r>
+        <w:rPr>
+          <w:sz w:val="24"/>
+          <w:szCs w:val="24"/>
+        </w:rPr>
+        <w:t>retrospective</w:t>
+      </w:r>
+      <w:proofErr w:type="spellEnd"/>
+      <w:r>
+        <w:rPr>
+          <w:sz w:val="24"/>
+          <w:szCs w:val="24"/>
+        </w:rPr>
+        <w:t xml:space="preserve">, inclusief sprints, keep, </w:t>
+      </w:r>
+      <w:proofErr w:type="spellStart"/>
+      <w:r>
+        <w:rPr>
+          <w:sz w:val="24"/>
+          <w:szCs w:val="24"/>
+        </w:rPr>
+        <w:t>problem</w:t>
+      </w:r>
+      <w:proofErr w:type="spellEnd"/>
+      <w:r>
+        <w:rPr>
+          <w:sz w:val="24"/>
+          <w:szCs w:val="24"/>
+        </w:rPr>
+        <w:t xml:space="preserve">, en </w:t>
+      </w:r>
+      <w:proofErr w:type="spellStart"/>
+      <w:r>
+        <w:rPr>
+          <w:sz w:val="24"/>
+          <w:szCs w:val="24"/>
+        </w:rPr>
+        <w:t>try</w:t>
+      </w:r>
+      <w:proofErr w:type="spellEnd"/>
+      <w:r>
+        <w:rPr>
+          <w:sz w:val="24"/>
+          <w:szCs w:val="24"/>
+        </w:rPr>
+        <w:t>, zodat ik de teamdynamiek en verbeterpunten kan identificeren.</w:t>
       </w:r>
     </w:p>
     <w:p>
@@ -1546,7 +1804,55 @@
           <w:sz w:val="24"/>
           <w:szCs w:val="24"/>
         </w:rPr>
-        <w:t>Als admin wil ik een overzicht van de member qualities van het bedrijf, inclusief naam, talent, pitfalls, mening van anderen en sprint, zodat ik het potentieel van elk teamlid kan erkennen.</w:t>
+        <w:t xml:space="preserve">Als </w:t>
+      </w:r>
+      <w:proofErr w:type="spellStart"/>
+      <w:r>
+        <w:rPr>
+          <w:sz w:val="24"/>
+          <w:szCs w:val="24"/>
+        </w:rPr>
+        <w:t>admin</w:t>
+      </w:r>
+      <w:proofErr w:type="spellEnd"/>
+      <w:r>
+        <w:rPr>
+          <w:sz w:val="24"/>
+          <w:szCs w:val="24"/>
+        </w:rPr>
+        <w:t xml:space="preserve"> wil ik een overzicht van de member </w:t>
+      </w:r>
+      <w:proofErr w:type="spellStart"/>
+      <w:r>
+        <w:rPr>
+          <w:sz w:val="24"/>
+          <w:szCs w:val="24"/>
+        </w:rPr>
+        <w:t>qualities</w:t>
+      </w:r>
+      <w:proofErr w:type="spellEnd"/>
+      <w:r>
+        <w:rPr>
+          <w:sz w:val="24"/>
+          <w:szCs w:val="24"/>
+        </w:rPr>
+        <w:t xml:space="preserve"> van het bedrijf, inclusief naam, talent, </w:t>
+      </w:r>
+      <w:proofErr w:type="spellStart"/>
+      <w:r>
+        <w:rPr>
+          <w:sz w:val="24"/>
+          <w:szCs w:val="24"/>
+        </w:rPr>
+        <w:t>pitfalls</w:t>
+      </w:r>
+      <w:proofErr w:type="spellEnd"/>
+      <w:r>
+        <w:rPr>
+          <w:sz w:val="24"/>
+          <w:szCs w:val="24"/>
+        </w:rPr>
+        <w:t>, mening van anderen en sprint, zodat ik het potentieel van elk teamlid kan erkennen.</w:t>
       </w:r>
     </w:p>
     <w:bookmarkEnd w:id="2"/>
@@ -1573,7 +1879,23 @@
           <w:sz w:val="24"/>
           <w:szCs w:val="24"/>
         </w:rPr>
-        <w:t>Als admin wil ik een score lijst met de volgende punten: punten, datum, bedrijf, waarvoor, categorie type en categorie, om nauwkeurige analyses en vergelijkingen te kunnen maken.</w:t>
+        <w:t xml:space="preserve">Als </w:t>
+      </w:r>
+      <w:proofErr w:type="spellStart"/>
+      <w:r>
+        <w:rPr>
+          <w:sz w:val="24"/>
+          <w:szCs w:val="24"/>
+        </w:rPr>
+        <w:t>admin</w:t>
+      </w:r>
+      <w:proofErr w:type="spellEnd"/>
+      <w:r>
+        <w:rPr>
+          <w:sz w:val="24"/>
+          <w:szCs w:val="24"/>
+        </w:rPr>
+        <w:t xml:space="preserve"> wil ik een score lijst met de volgende punten: punten, datum, bedrijf, waarvoor, categorie type en categorie, om nauwkeurige analyses en vergelijkingen te kunnen maken.</w:t>
       </w:r>
     </w:p>
     <w:p>
@@ -1599,7 +1921,23 @@
           <w:sz w:val="24"/>
           <w:szCs w:val="24"/>
         </w:rPr>
-        <w:t>Als admin wil ik een zoekfunctie binnen de scores om makkelijk op bedrijf te kunnen zoeken, zodat ik snel specifieke informatie kan vinden.</w:t>
+        <w:t xml:space="preserve">Als </w:t>
+      </w:r>
+      <w:proofErr w:type="spellStart"/>
+      <w:r>
+        <w:rPr>
+          <w:sz w:val="24"/>
+          <w:szCs w:val="24"/>
+        </w:rPr>
+        <w:t>admin</w:t>
+      </w:r>
+      <w:proofErr w:type="spellEnd"/>
+      <w:r>
+        <w:rPr>
+          <w:sz w:val="24"/>
+          <w:szCs w:val="24"/>
+        </w:rPr>
+        <w:t xml:space="preserve"> wil ik een zoekfunctie binnen de scores om makkelijk op bedrijf te kunnen zoeken, zodat ik snel specifieke informatie kan vinden.</w:t>
       </w:r>
     </w:p>
     <w:p>
@@ -1625,7 +1963,23 @@
           <w:sz w:val="24"/>
           <w:szCs w:val="24"/>
         </w:rPr>
-        <w:t>Als admin wil ik scores kunnen toevoegen (zie US-10 voor alle inhoud), om flexibiliteit te hebben bij het registreren van nieuwe scores.</w:t>
+        <w:t xml:space="preserve">Als </w:t>
+      </w:r>
+      <w:proofErr w:type="spellStart"/>
+      <w:r>
+        <w:rPr>
+          <w:sz w:val="24"/>
+          <w:szCs w:val="24"/>
+        </w:rPr>
+        <w:t>admin</w:t>
+      </w:r>
+      <w:proofErr w:type="spellEnd"/>
+      <w:r>
+        <w:rPr>
+          <w:sz w:val="24"/>
+          <w:szCs w:val="24"/>
+        </w:rPr>
+        <w:t xml:space="preserve"> wil ik scores kunnen toevoegen (zie US-10 voor alle inhoud), om flexibiliteit te hebben bij het registreren van nieuwe scores.</w:t>
       </w:r>
     </w:p>
     <w:p>
@@ -1652,7 +2006,71 @@
           <w:sz w:val="24"/>
           <w:szCs w:val="24"/>
         </w:rPr>
-        <w:t>Als admin wil ik een overzicht van alle retrospectives, bedrijf, keep, problem, try, sprint, om te leren van eerdere ervaringen en verbeteringen door te voeren.</w:t>
+        <w:t xml:space="preserve">Als </w:t>
+      </w:r>
+      <w:proofErr w:type="spellStart"/>
+      <w:r>
+        <w:rPr>
+          <w:sz w:val="24"/>
+          <w:szCs w:val="24"/>
+        </w:rPr>
+        <w:t>admin</w:t>
+      </w:r>
+      <w:proofErr w:type="spellEnd"/>
+      <w:r>
+        <w:rPr>
+          <w:sz w:val="24"/>
+          <w:szCs w:val="24"/>
+        </w:rPr>
+        <w:t xml:space="preserve"> wil ik een overzicht van alle </w:t>
+      </w:r>
+      <w:proofErr w:type="spellStart"/>
+      <w:r>
+        <w:rPr>
+          <w:sz w:val="24"/>
+          <w:szCs w:val="24"/>
+        </w:rPr>
+        <w:t>retrospectives</w:t>
+      </w:r>
+      <w:proofErr w:type="spellEnd"/>
+      <w:r>
+        <w:rPr>
+          <w:sz w:val="24"/>
+          <w:szCs w:val="24"/>
+        </w:rPr>
+        <w:t xml:space="preserve">, bedrijf, keep, </w:t>
+      </w:r>
+      <w:proofErr w:type="spellStart"/>
+      <w:r>
+        <w:rPr>
+          <w:sz w:val="24"/>
+          <w:szCs w:val="24"/>
+        </w:rPr>
+        <w:t>problem</w:t>
+      </w:r>
+      <w:proofErr w:type="spellEnd"/>
+      <w:r>
+        <w:rPr>
+          <w:sz w:val="24"/>
+          <w:szCs w:val="24"/>
+        </w:rPr>
+        <w:t xml:space="preserve">, </w:t>
+      </w:r>
+      <w:proofErr w:type="spellStart"/>
+      <w:r>
+        <w:rPr>
+          <w:sz w:val="24"/>
+          <w:szCs w:val="24"/>
+        </w:rPr>
+        <w:t>try</w:t>
+      </w:r>
+      <w:proofErr w:type="spellEnd"/>
+      <w:r>
+        <w:rPr>
+          <w:sz w:val="24"/>
+          <w:szCs w:val="24"/>
+        </w:rPr>
+        <w:t>, sprint, om te leren van eerdere ervaringen en verbeteringen door te voeren.</w:t>
       </w:r>
     </w:p>
     <w:p>
@@ -1678,7 +2096,39 @@
           <w:sz w:val="24"/>
           <w:szCs w:val="24"/>
         </w:rPr>
-        <w:t>Als admin wil ik kunnen zoeken tussen alle retrospectives, om snel relevante informatie te vinden en trends in feedback te identificeren.</w:t>
+        <w:t xml:space="preserve">Als </w:t>
+      </w:r>
+      <w:proofErr w:type="spellStart"/>
+      <w:r>
+        <w:rPr>
+          <w:sz w:val="24"/>
+          <w:szCs w:val="24"/>
+        </w:rPr>
+        <w:t>admin</w:t>
+      </w:r>
+      <w:proofErr w:type="spellEnd"/>
+      <w:r>
+        <w:rPr>
+          <w:sz w:val="24"/>
+          <w:szCs w:val="24"/>
+        </w:rPr>
+        <w:t xml:space="preserve"> wil ik kunnen zoeken tussen alle </w:t>
+      </w:r>
+      <w:proofErr w:type="spellStart"/>
+      <w:r>
+        <w:rPr>
+          <w:sz w:val="24"/>
+          <w:szCs w:val="24"/>
+        </w:rPr>
+        <w:t>retrospectives</w:t>
+      </w:r>
+      <w:proofErr w:type="spellEnd"/>
+      <w:r>
+        <w:rPr>
+          <w:sz w:val="24"/>
+          <w:szCs w:val="24"/>
+        </w:rPr>
+        <w:t>, om snel relevante informatie te vinden en trends in feedback te identificeren.</w:t>
       </w:r>
     </w:p>
     <w:p>
@@ -1704,7 +2154,39 @@
           <w:sz w:val="24"/>
           <w:szCs w:val="24"/>
         </w:rPr>
-        <w:t>Als admin wil ik retrospectives kunnen toevoegen (zie US-13 voor alle inhoud), zodat ik gestructureerd feedback kan vastleggen en de voortgang kan monitoren.</w:t>
+        <w:t xml:space="preserve">Als </w:t>
+      </w:r>
+      <w:proofErr w:type="spellStart"/>
+      <w:r>
+        <w:rPr>
+          <w:sz w:val="24"/>
+          <w:szCs w:val="24"/>
+        </w:rPr>
+        <w:t>admin</w:t>
+      </w:r>
+      <w:proofErr w:type="spellEnd"/>
+      <w:r>
+        <w:rPr>
+          <w:sz w:val="24"/>
+          <w:szCs w:val="24"/>
+        </w:rPr>
+        <w:t xml:space="preserve"> wil ik </w:t>
+      </w:r>
+      <w:proofErr w:type="spellStart"/>
+      <w:r>
+        <w:rPr>
+          <w:sz w:val="24"/>
+          <w:szCs w:val="24"/>
+        </w:rPr>
+        <w:t>retrospectives</w:t>
+      </w:r>
+      <w:proofErr w:type="spellEnd"/>
+      <w:r>
+        <w:rPr>
+          <w:sz w:val="24"/>
+          <w:szCs w:val="24"/>
+        </w:rPr>
+        <w:t xml:space="preserve"> kunnen toevoegen (zie US-13 voor alle inhoud), zodat ik gestructureerd feedback kan vastleggen en de voortgang kan monitoren.</w:t>
       </w:r>
     </w:p>
     <w:p>
@@ -1730,7 +2212,39 @@
           <w:sz w:val="24"/>
           <w:szCs w:val="24"/>
         </w:rPr>
-        <w:t>Als admin wil ik een overzicht van alle reflecties, member, talent, pitfalls, sprint, reflectie van anderen, om de individuele groei en teamdynamiek te begrijpen.</w:t>
+        <w:t xml:space="preserve">Als </w:t>
+      </w:r>
+      <w:proofErr w:type="spellStart"/>
+      <w:r>
+        <w:rPr>
+          <w:sz w:val="24"/>
+          <w:szCs w:val="24"/>
+        </w:rPr>
+        <w:t>admin</w:t>
+      </w:r>
+      <w:proofErr w:type="spellEnd"/>
+      <w:r>
+        <w:rPr>
+          <w:sz w:val="24"/>
+          <w:szCs w:val="24"/>
+        </w:rPr>
+        <w:t xml:space="preserve"> wil ik een overzicht van alle reflecties, member, talent, </w:t>
+      </w:r>
+      <w:proofErr w:type="spellStart"/>
+      <w:r>
+        <w:rPr>
+          <w:sz w:val="24"/>
+          <w:szCs w:val="24"/>
+        </w:rPr>
+        <w:t>pitfalls</w:t>
+      </w:r>
+      <w:proofErr w:type="spellEnd"/>
+      <w:r>
+        <w:rPr>
+          <w:sz w:val="24"/>
+          <w:szCs w:val="24"/>
+        </w:rPr>
+        <w:t>, sprint, reflectie van anderen, om de individuele groei en teamdynamiek te begrijpen.</w:t>
       </w:r>
     </w:p>
     <w:p>
@@ -1756,7 +2270,23 @@
           <w:sz w:val="24"/>
           <w:szCs w:val="24"/>
         </w:rPr>
-        <w:t>Als admin wil ik kunnen zoeken tussen alle reflecties, om specifieke inzichten over individuele prestaties te vinden.</w:t>
+        <w:t xml:space="preserve">Als </w:t>
+      </w:r>
+      <w:proofErr w:type="spellStart"/>
+      <w:r>
+        <w:rPr>
+          <w:sz w:val="24"/>
+          <w:szCs w:val="24"/>
+        </w:rPr>
+        <w:t>admin</w:t>
+      </w:r>
+      <w:proofErr w:type="spellEnd"/>
+      <w:r>
+        <w:rPr>
+          <w:sz w:val="24"/>
+          <w:szCs w:val="24"/>
+        </w:rPr>
+        <w:t xml:space="preserve"> wil ik kunnen zoeken tussen alle reflecties, om specifieke inzichten over individuele prestaties te vinden.</w:t>
       </w:r>
     </w:p>
     <w:p>
@@ -1782,7 +2312,23 @@
           <w:sz w:val="24"/>
           <w:szCs w:val="24"/>
         </w:rPr>
-        <w:t>Als admin wil ik reflecties kunnen toevoegen (zie US-16 voor alle inhoud), om een compleet beeld te krijgen van de ontwikkeling van teamleden.</w:t>
+        <w:t xml:space="preserve">Als </w:t>
+      </w:r>
+      <w:proofErr w:type="spellStart"/>
+      <w:r>
+        <w:rPr>
+          <w:sz w:val="24"/>
+          <w:szCs w:val="24"/>
+        </w:rPr>
+        <w:t>admin</w:t>
+      </w:r>
+      <w:proofErr w:type="spellEnd"/>
+      <w:r>
+        <w:rPr>
+          <w:sz w:val="24"/>
+          <w:szCs w:val="24"/>
+        </w:rPr>
+        <w:t xml:space="preserve"> wil ik reflecties kunnen toevoegen (zie US-16 voor alle inhoud), om een compleet beeld te krijgen van de ontwikkeling van teamleden.</w:t>
       </w:r>
     </w:p>
     <w:p>
@@ -1834,7 +2380,23 @@
           <w:sz w:val="24"/>
           <w:szCs w:val="24"/>
         </w:rPr>
-        <w:t>Als admin wil ik een cirkel diagram waarin ik bij alle leerjaren kan zien hoeveel bedrijven er zijn geregistreerd, zodat ik trends in bedrijfsdeelname over de jaren kan identificeren.</w:t>
+        <w:t xml:space="preserve">Als </w:t>
+      </w:r>
+      <w:proofErr w:type="spellStart"/>
+      <w:r>
+        <w:rPr>
+          <w:sz w:val="24"/>
+          <w:szCs w:val="24"/>
+        </w:rPr>
+        <w:t>admin</w:t>
+      </w:r>
+      <w:proofErr w:type="spellEnd"/>
+      <w:r>
+        <w:rPr>
+          <w:sz w:val="24"/>
+          <w:szCs w:val="24"/>
+        </w:rPr>
+        <w:t xml:space="preserve"> wil ik een cirkel diagram waarin ik bij alle leerjaren kan zien hoeveel bedrijven er zijn geregistreerd, zodat ik trends in bedrijfsdeelname over de jaren kan identificeren.</w:t>
       </w:r>
     </w:p>
     <w:p>
@@ -1860,7 +2422,23 @@
           <w:sz w:val="24"/>
           <w:szCs w:val="24"/>
         </w:rPr>
-        <w:t>Als admin wil ik een cirkel diagram waarin ik bij de hoeveelheid studenten kan zien aan de hand van hun leerjaar, om inzicht te krijgen in de verdeling van studenten over verschillende jaren.</w:t>
+        <w:t xml:space="preserve">Als </w:t>
+      </w:r>
+      <w:proofErr w:type="spellStart"/>
+      <w:r>
+        <w:rPr>
+          <w:sz w:val="24"/>
+          <w:szCs w:val="24"/>
+        </w:rPr>
+        <w:t>admin</w:t>
+      </w:r>
+      <w:proofErr w:type="spellEnd"/>
+      <w:r>
+        <w:rPr>
+          <w:sz w:val="24"/>
+          <w:szCs w:val="24"/>
+        </w:rPr>
+        <w:t xml:space="preserve"> wil ik een cirkel diagram waarin ik bij de hoeveelheid studenten kan zien aan de hand van hun leerjaar, om inzicht te krijgen in de verdeling van studenten over verschillende jaren.</w:t>
       </w:r>
     </w:p>
     <w:p>
@@ -1886,7 +2464,39 @@
           <w:sz w:val="24"/>
           <w:szCs w:val="24"/>
         </w:rPr>
-        <w:t>Als admin wil ik een lijst met de volgende punten: bedrijfsnaam, product owner, senior coach, teamleden, leerjaar/opleiding, zodat ik snel belangrijke informatie over elk bedrijf kan vinden.</w:t>
+        <w:t xml:space="preserve">Als </w:t>
+      </w:r>
+      <w:proofErr w:type="spellStart"/>
+      <w:r>
+        <w:rPr>
+          <w:sz w:val="24"/>
+          <w:szCs w:val="24"/>
+        </w:rPr>
+        <w:t>admin</w:t>
+      </w:r>
+      <w:proofErr w:type="spellEnd"/>
+      <w:r>
+        <w:rPr>
+          <w:sz w:val="24"/>
+          <w:szCs w:val="24"/>
+        </w:rPr>
+        <w:t xml:space="preserve"> wil ik een lijst met de volgende punten: bedrijfsnaam, product </w:t>
+      </w:r>
+      <w:proofErr w:type="spellStart"/>
+      <w:r>
+        <w:rPr>
+          <w:sz w:val="24"/>
+          <w:szCs w:val="24"/>
+        </w:rPr>
+        <w:t>owner</w:t>
+      </w:r>
+      <w:proofErr w:type="spellEnd"/>
+      <w:r>
+        <w:rPr>
+          <w:sz w:val="24"/>
+          <w:szCs w:val="24"/>
+        </w:rPr>
+        <w:t>, senior coach, teamleden, leerjaar/opleiding, zodat ik snel belangrijke informatie over elk bedrijf kan vinden.</w:t>
       </w:r>
     </w:p>
     <w:p>
@@ -1912,7 +2522,23 @@
           <w:sz w:val="24"/>
           <w:szCs w:val="24"/>
         </w:rPr>
-        <w:t>Als admin wil ik een zoekfunctie binnen de lijst om makkelijk op bedrijf te kunnen zoeken, zodat ik snel specifieke bedrijfsinformatie kan vinden.</w:t>
+        <w:t xml:space="preserve">Als </w:t>
+      </w:r>
+      <w:proofErr w:type="spellStart"/>
+      <w:r>
+        <w:rPr>
+          <w:sz w:val="24"/>
+          <w:szCs w:val="24"/>
+        </w:rPr>
+        <w:t>admin</w:t>
+      </w:r>
+      <w:proofErr w:type="spellEnd"/>
+      <w:r>
+        <w:rPr>
+          <w:sz w:val="24"/>
+          <w:szCs w:val="24"/>
+        </w:rPr>
+        <w:t xml:space="preserve"> wil ik een zoekfunctie binnen de lijst om makkelijk op bedrijf te kunnen zoeken, zodat ik snel specifieke bedrijfsinformatie kan vinden.</w:t>
       </w:r>
     </w:p>
     <w:p>
@@ -1938,7 +2564,55 @@
           <w:sz w:val="24"/>
           <w:szCs w:val="24"/>
         </w:rPr>
-        <w:t>Als admin wil ik bedrijven kunnen toevoegen, bedrijfsnaam, product owner, senior coach, teamleden, link website, social links (3), leerjaar/opleiding, om de database up-to-date te houden met nieuwe registraties.</w:t>
+        <w:t xml:space="preserve">Als </w:t>
+      </w:r>
+      <w:proofErr w:type="spellStart"/>
+      <w:r>
+        <w:rPr>
+          <w:sz w:val="24"/>
+          <w:szCs w:val="24"/>
+        </w:rPr>
+        <w:t>admin</w:t>
+      </w:r>
+      <w:proofErr w:type="spellEnd"/>
+      <w:r>
+        <w:rPr>
+          <w:sz w:val="24"/>
+          <w:szCs w:val="24"/>
+        </w:rPr>
+        <w:t xml:space="preserve"> wil ik bedrijven kunnen toevoegen, bedrijfsnaam, product </w:t>
+      </w:r>
+      <w:proofErr w:type="spellStart"/>
+      <w:r>
+        <w:rPr>
+          <w:sz w:val="24"/>
+          <w:szCs w:val="24"/>
+        </w:rPr>
+        <w:t>owner</w:t>
+      </w:r>
+      <w:proofErr w:type="spellEnd"/>
+      <w:r>
+        <w:rPr>
+          <w:sz w:val="24"/>
+          <w:szCs w:val="24"/>
+        </w:rPr>
+        <w:t xml:space="preserve">, senior coach, teamleden, link website, </w:t>
+      </w:r>
+      <w:proofErr w:type="spellStart"/>
+      <w:r>
+        <w:rPr>
+          <w:sz w:val="24"/>
+          <w:szCs w:val="24"/>
+        </w:rPr>
+        <w:t>social</w:t>
+      </w:r>
+      <w:proofErr w:type="spellEnd"/>
+      <w:r>
+        <w:rPr>
+          <w:sz w:val="24"/>
+          <w:szCs w:val="24"/>
+        </w:rPr>
+        <w:t xml:space="preserve"> links (3), leerjaar/opleiding, om de database up-to-date te houden met nieuwe registraties.</w:t>
       </w:r>
     </w:p>
     <w:p>
@@ -1964,7 +2638,23 @@
           <w:sz w:val="24"/>
           <w:szCs w:val="24"/>
         </w:rPr>
-        <w:t>Als admin wil ik een lijst met de volgende punten: naam, opleiding, bedrijf, rol, om snel informatie over elke student te kunnen raadplegen.</w:t>
+        <w:t xml:space="preserve">Als </w:t>
+      </w:r>
+      <w:proofErr w:type="spellStart"/>
+      <w:r>
+        <w:rPr>
+          <w:sz w:val="24"/>
+          <w:szCs w:val="24"/>
+        </w:rPr>
+        <w:t>admin</w:t>
+      </w:r>
+      <w:proofErr w:type="spellEnd"/>
+      <w:r>
+        <w:rPr>
+          <w:sz w:val="24"/>
+          <w:szCs w:val="24"/>
+        </w:rPr>
+        <w:t xml:space="preserve"> wil ik een lijst met de volgende punten: naam, opleiding, bedrijf, rol, om snel informatie over elke student te kunnen raadplegen.</w:t>
       </w:r>
     </w:p>
     <w:p>
@@ -1990,7 +2680,23 @@
           <w:sz w:val="24"/>
           <w:szCs w:val="24"/>
         </w:rPr>
-        <w:t>Als admin wil ik een zoekfunctie binnen de lijst om makkelijk op student te kunnen zoeken, zodat ik snel specifieke studentinformatie kan vinden.</w:t>
+        <w:t xml:space="preserve">Als </w:t>
+      </w:r>
+      <w:proofErr w:type="spellStart"/>
+      <w:r>
+        <w:rPr>
+          <w:sz w:val="24"/>
+          <w:szCs w:val="24"/>
+        </w:rPr>
+        <w:t>admin</w:t>
+      </w:r>
+      <w:proofErr w:type="spellEnd"/>
+      <w:r>
+        <w:rPr>
+          <w:sz w:val="24"/>
+          <w:szCs w:val="24"/>
+        </w:rPr>
+        <w:t xml:space="preserve"> wil ik een zoekfunctie binnen de lijst om makkelijk op student te kunnen zoeken, zodat ik snel specifieke studentinformatie kan vinden.</w:t>
       </w:r>
     </w:p>
     <w:p>
@@ -2016,7 +2722,23 @@
           <w:sz w:val="24"/>
           <w:szCs w:val="24"/>
         </w:rPr>
-        <w:t>Als admin wil ik studenten kunnen toevoegen, naam, opleiding, rol, bedrijf, om nieuwe studenten aan het systeem toe te voegen.</w:t>
+        <w:t xml:space="preserve">Als </w:t>
+      </w:r>
+      <w:proofErr w:type="spellStart"/>
+      <w:r>
+        <w:rPr>
+          <w:sz w:val="24"/>
+          <w:szCs w:val="24"/>
+        </w:rPr>
+        <w:t>admin</w:t>
+      </w:r>
+      <w:proofErr w:type="spellEnd"/>
+      <w:r>
+        <w:rPr>
+          <w:sz w:val="24"/>
+          <w:szCs w:val="24"/>
+        </w:rPr>
+        <w:t xml:space="preserve"> wil ik studenten kunnen toevoegen, naam, opleiding, rol, bedrijf, om nieuwe studenten aan het systeem toe te voegen.</w:t>
       </w:r>
     </w:p>
     <w:p>
@@ -2043,7 +2765,39 @@
           <w:sz w:val="24"/>
           <w:szCs w:val="24"/>
         </w:rPr>
-        <w:t>Als admin wil ik een lijst met de volgende punten: product naam, beschrijving, bedrijf, voordeel, sprint mvp, persona (optioneel), om snel inzicht te krijgen in de producten van elk bedrijf.</w:t>
+        <w:t xml:space="preserve">Als </w:t>
+      </w:r>
+      <w:proofErr w:type="spellStart"/>
+      <w:r>
+        <w:rPr>
+          <w:sz w:val="24"/>
+          <w:szCs w:val="24"/>
+        </w:rPr>
+        <w:t>admin</w:t>
+      </w:r>
+      <w:proofErr w:type="spellEnd"/>
+      <w:r>
+        <w:rPr>
+          <w:sz w:val="24"/>
+          <w:szCs w:val="24"/>
+        </w:rPr>
+        <w:t xml:space="preserve"> wil ik een lijst met de volgende punten: product naam, beschrijving, bedrijf, voordeel, sprint </w:t>
+      </w:r>
+      <w:proofErr w:type="spellStart"/>
+      <w:r>
+        <w:rPr>
+          <w:sz w:val="24"/>
+          <w:szCs w:val="24"/>
+        </w:rPr>
+        <w:t>mvp</w:t>
+      </w:r>
+      <w:proofErr w:type="spellEnd"/>
+      <w:r>
+        <w:rPr>
+          <w:sz w:val="24"/>
+          <w:szCs w:val="24"/>
+        </w:rPr>
+        <w:t>, persona (optioneel), om snel inzicht te krijgen in de producten van elk bedrijf.</w:t>
       </w:r>
     </w:p>
     <w:p>
@@ -2069,7 +2823,23 @@
           <w:sz w:val="24"/>
           <w:szCs w:val="24"/>
         </w:rPr>
-        <w:t>Als admin wil ik een zoekfunctie binnen de lijst om makkelijk op product te kunnen zoeken, zodat ik snel specifieke productinformatie kan vinden.</w:t>
+        <w:t xml:space="preserve">Als </w:t>
+      </w:r>
+      <w:proofErr w:type="spellStart"/>
+      <w:r>
+        <w:rPr>
+          <w:sz w:val="24"/>
+          <w:szCs w:val="24"/>
+        </w:rPr>
+        <w:t>admin</w:t>
+      </w:r>
+      <w:proofErr w:type="spellEnd"/>
+      <w:r>
+        <w:rPr>
+          <w:sz w:val="24"/>
+          <w:szCs w:val="24"/>
+        </w:rPr>
+        <w:t xml:space="preserve"> wil ik een zoekfunctie binnen de lijst om makkelijk op product te kunnen zoeken, zodat ik snel specifieke productinformatie kan vinden.</w:t>
       </w:r>
     </w:p>
     <w:p>
@@ -2095,7 +2865,39 @@
           <w:sz w:val="24"/>
           <w:szCs w:val="24"/>
         </w:rPr>
-        <w:t>Als admin wil ik producten kunnen toevoegen, product naam, beschrijving, voordeel, sprint mvp, persona (optioneel), bedrijf, om de productdatabase bij te werken.</w:t>
+        <w:t xml:space="preserve">Als </w:t>
+      </w:r>
+      <w:proofErr w:type="spellStart"/>
+      <w:r>
+        <w:rPr>
+          <w:sz w:val="24"/>
+          <w:szCs w:val="24"/>
+        </w:rPr>
+        <w:t>admin</w:t>
+      </w:r>
+      <w:proofErr w:type="spellEnd"/>
+      <w:r>
+        <w:rPr>
+          <w:sz w:val="24"/>
+          <w:szCs w:val="24"/>
+        </w:rPr>
+        <w:t xml:space="preserve"> wil ik producten kunnen toevoegen, product naam, beschrijving, voordeel, sprint </w:t>
+      </w:r>
+      <w:proofErr w:type="spellStart"/>
+      <w:r>
+        <w:rPr>
+          <w:sz w:val="24"/>
+          <w:szCs w:val="24"/>
+        </w:rPr>
+        <w:t>mvp</w:t>
+      </w:r>
+      <w:proofErr w:type="spellEnd"/>
+      <w:r>
+        <w:rPr>
+          <w:sz w:val="24"/>
+          <w:szCs w:val="24"/>
+        </w:rPr>
+        <w:t>, persona (optioneel), bedrijf, om de productdatabase bij te werken.</w:t>
       </w:r>
     </w:p>
     <w:p>
@@ -2121,7 +2923,23 @@
           <w:sz w:val="24"/>
           <w:szCs w:val="24"/>
         </w:rPr>
-        <w:t>Als admin wil ik het score tabel kunnen aanpassen, zodat ik de scoretabel kan aanpassen aan veranderende behoeften en nieuwe vereisten.</w:t>
+        <w:t xml:space="preserve">Als </w:t>
+      </w:r>
+      <w:proofErr w:type="spellStart"/>
+      <w:r>
+        <w:rPr>
+          <w:sz w:val="24"/>
+          <w:szCs w:val="24"/>
+        </w:rPr>
+        <w:t>admin</w:t>
+      </w:r>
+      <w:proofErr w:type="spellEnd"/>
+      <w:r>
+        <w:rPr>
+          <w:sz w:val="24"/>
+          <w:szCs w:val="24"/>
+        </w:rPr>
+        <w:t xml:space="preserve"> wil ik het score tabel kunnen aanpassen, zodat ik de scoretabel kan aanpassen aan veranderende behoeften en nieuwe vereisten.</w:t>
       </w:r>
     </w:p>
     <w:p>
@@ -2147,7 +2965,23 @@
           <w:sz w:val="24"/>
           <w:szCs w:val="24"/>
         </w:rPr>
-        <w:t>Als admin wil ik een score lijst met de volgende punten: datum, wie, notities, bedrijf, zodat ik gedetailleerde informatie over elke score kan vastleggen.</w:t>
+        <w:t xml:space="preserve">Als </w:t>
+      </w:r>
+      <w:proofErr w:type="spellStart"/>
+      <w:r>
+        <w:rPr>
+          <w:sz w:val="24"/>
+          <w:szCs w:val="24"/>
+        </w:rPr>
+        <w:t>admin</w:t>
+      </w:r>
+      <w:proofErr w:type="spellEnd"/>
+      <w:r>
+        <w:rPr>
+          <w:sz w:val="24"/>
+          <w:szCs w:val="24"/>
+        </w:rPr>
+        <w:t xml:space="preserve"> wil ik een score lijst met de volgende punten: datum, wie, notities, bedrijf, zodat ik gedetailleerde informatie over elke score kan vastleggen.</w:t>
       </w:r>
     </w:p>
     <w:p>
@@ -2173,7 +3007,39 @@
           <w:sz w:val="24"/>
           <w:szCs w:val="24"/>
         </w:rPr>
-        <w:t>Als admin wil ik een zoekfunctie binnen de scores om makkelijk op bedrijf te kunnen zoeken, zodat ik snel specifieke scoreinformatie kan vinden.</w:t>
+        <w:t xml:space="preserve">Als </w:t>
+      </w:r>
+      <w:proofErr w:type="spellStart"/>
+      <w:r>
+        <w:rPr>
+          <w:sz w:val="24"/>
+          <w:szCs w:val="24"/>
+        </w:rPr>
+        <w:t>admin</w:t>
+      </w:r>
+      <w:proofErr w:type="spellEnd"/>
+      <w:r>
+        <w:rPr>
+          <w:sz w:val="24"/>
+          <w:szCs w:val="24"/>
+        </w:rPr>
+        <w:t xml:space="preserve"> wil ik een zoekfunctie binnen de scores om makkelijk op bedrijf te kunnen zoeken, zodat ik snel specifieke </w:t>
+      </w:r>
+      <w:proofErr w:type="spellStart"/>
+      <w:r>
+        <w:rPr>
+          <w:sz w:val="24"/>
+          <w:szCs w:val="24"/>
+        </w:rPr>
+        <w:t>scoreinformatie</w:t>
+      </w:r>
+      <w:proofErr w:type="spellEnd"/>
+      <w:r>
+        <w:rPr>
+          <w:sz w:val="24"/>
+          <w:szCs w:val="24"/>
+        </w:rPr>
+        <w:t xml:space="preserve"> kan vinden.</w:t>
       </w:r>
     </w:p>
     <w:p>
@@ -2199,7 +3065,23 @@
           <w:sz w:val="24"/>
           <w:szCs w:val="24"/>
         </w:rPr>
-        <w:t>Als admin wil ik scores kunnen toevoegen (zie US-1 voor alle inhoud + de 6 vragen), om flexibiliteit te hebben bij het registreren van nieuwe scores.</w:t>
+        <w:t xml:space="preserve">Als </w:t>
+      </w:r>
+      <w:proofErr w:type="spellStart"/>
+      <w:r>
+        <w:rPr>
+          <w:sz w:val="24"/>
+          <w:szCs w:val="24"/>
+        </w:rPr>
+        <w:t>admin</w:t>
+      </w:r>
+      <w:proofErr w:type="spellEnd"/>
+      <w:r>
+        <w:rPr>
+          <w:sz w:val="24"/>
+          <w:szCs w:val="24"/>
+        </w:rPr>
+        <w:t xml:space="preserve"> wil ik scores kunnen toevoegen (zie US-1 voor alle inhoud + de 6 vragen), om flexibiliteit te hebben bij het registreren van nieuwe scores.</w:t>
       </w:r>
     </w:p>
     <w:p>
@@ -2251,7 +3133,39 @@
           <w:sz w:val="24"/>
           <w:szCs w:val="24"/>
         </w:rPr>
-        <w:t>Als admin wil ik kunnen inloggen met mijn eigen gehashte wachtwoord en naam, zodat mijn toegang beveiligd is.</w:t>
+        <w:t xml:space="preserve">Als </w:t>
+      </w:r>
+      <w:proofErr w:type="spellStart"/>
+      <w:r>
+        <w:rPr>
+          <w:sz w:val="24"/>
+          <w:szCs w:val="24"/>
+        </w:rPr>
+        <w:t>admin</w:t>
+      </w:r>
+      <w:proofErr w:type="spellEnd"/>
+      <w:r>
+        <w:rPr>
+          <w:sz w:val="24"/>
+          <w:szCs w:val="24"/>
+        </w:rPr>
+        <w:t xml:space="preserve"> wil ik kunnen inloggen met mijn eigen </w:t>
+      </w:r>
+      <w:proofErr w:type="spellStart"/>
+      <w:r>
+        <w:rPr>
+          <w:sz w:val="24"/>
+          <w:szCs w:val="24"/>
+        </w:rPr>
+        <w:t>gehashte</w:t>
+      </w:r>
+      <w:proofErr w:type="spellEnd"/>
+      <w:r>
+        <w:rPr>
+          <w:sz w:val="24"/>
+          <w:szCs w:val="24"/>
+        </w:rPr>
+        <w:t xml:space="preserve"> wachtwoord en naam, zodat mijn toegang beveiligd is.</w:t>
       </w:r>
     </w:p>
     <w:p>
@@ -2277,7 +3191,23 @@
           <w:sz w:val="24"/>
           <w:szCs w:val="24"/>
         </w:rPr>
-        <w:t>Als admin wil ik me kunnen uitloggen, om de beveiliging van mijn account te waarborgen wanneer ik de applicatie verlaat.</w:t>
+        <w:t xml:space="preserve">Als </w:t>
+      </w:r>
+      <w:proofErr w:type="spellStart"/>
+      <w:r>
+        <w:rPr>
+          <w:sz w:val="24"/>
+          <w:szCs w:val="24"/>
+        </w:rPr>
+        <w:t>admin</w:t>
+      </w:r>
+      <w:proofErr w:type="spellEnd"/>
+      <w:r>
+        <w:rPr>
+          <w:sz w:val="24"/>
+          <w:szCs w:val="24"/>
+        </w:rPr>
+        <w:t xml:space="preserve"> wil ik me kunnen uitloggen, om de beveiliging van mijn account te waarborgen wanneer ik de applicatie verlaat.</w:t>
       </w:r>
     </w:p>
     <w:p>
@@ -2301,7 +3231,23 @@
           <w:sz w:val="24"/>
           <w:szCs w:val="24"/>
         </w:rPr>
-        <w:t>Als admin wil ik een navigatiebalk, zodat ik snel toegang heb tot alle functionaliteiten en gemakkelijk door de applicatie kan navigeren.</w:t>
+        <w:t xml:space="preserve">Als </w:t>
+      </w:r>
+      <w:proofErr w:type="spellStart"/>
+      <w:r>
+        <w:rPr>
+          <w:sz w:val="24"/>
+          <w:szCs w:val="24"/>
+        </w:rPr>
+        <w:t>admin</w:t>
+      </w:r>
+      <w:proofErr w:type="spellEnd"/>
+      <w:r>
+        <w:rPr>
+          <w:sz w:val="24"/>
+          <w:szCs w:val="24"/>
+        </w:rPr>
+        <w:t xml:space="preserve"> wil ik een navigatiebalk, zodat ik snel toegang heb tot alle functionaliteiten en gemakkelijk door de applicatie kan navigeren.</w:t>
       </w:r>
       <w:r>
         <w:rPr>
@@ -2328,6 +3274,7 @@
       </w:pPr>
       <w:bookmarkStart w:id="3" w:name="_Toc145593090"/>
       <w:bookmarkStart w:id="4" w:name="_Toc157415325"/>
+      <w:proofErr w:type="spellStart"/>
       <w:r>
         <w:rPr>
           <w:b/>
@@ -2341,11 +3288,17 @@
       </w:r>
       <w:bookmarkEnd w:id="3"/>
       <w:bookmarkEnd w:id="4"/>
+      <w:proofErr w:type="spellEnd"/>
     </w:p>
     <w:p/>
     <w:p>
-      <w:r>
-        <w:t>Nav bar</w:t>
+      <w:proofErr w:type="spellStart"/>
+      <w:r>
+        <w:t>Nav</w:t>
+      </w:r>
+      <w:proofErr w:type="spellEnd"/>
+      <w:r>
+        <w:t xml:space="preserve"> bar</w:t>
       </w:r>
     </w:p>
     <w:p>
@@ -2569,9 +3522,11 @@
           <w:numId w:val="36"/>
         </w:numPr>
       </w:pPr>
+      <w:proofErr w:type="spellStart"/>
       <w:r>
         <w:t>Retrospectives</w:t>
       </w:r>
+      <w:proofErr w:type="spellEnd"/>
     </w:p>
     <w:p>
       <w:r>
@@ -2687,10 +3642,12 @@
           <w:numId w:val="36"/>
         </w:numPr>
       </w:pPr>
+      <w:proofErr w:type="spellStart"/>
       <w:r>
         <w:lastRenderedPageBreak/>
         <w:t>Reflections</w:t>
       </w:r>
+      <w:proofErr w:type="spellEnd"/>
     </w:p>
     <w:p>
       <w:pPr>
@@ -2791,10 +3748,12 @@
     <w:p/>
     <w:p/>
     <w:p>
+      <w:proofErr w:type="spellStart"/>
       <w:r>
         <w:lastRenderedPageBreak/>
         <w:t>Judges</w:t>
       </w:r>
+      <w:proofErr w:type="spellEnd"/>
     </w:p>
     <w:p>
       <w:r>
@@ -2928,8 +3887,13 @@
     </w:p>
     <w:p/>
     <w:p>
-      <w:r>
-        <w:t>Nav bar</w:t>
+      <w:proofErr w:type="spellStart"/>
+      <w:r>
+        <w:t>Nav</w:t>
+      </w:r>
+      <w:proofErr w:type="spellEnd"/>
+      <w:r>
+        <w:t xml:space="preserve"> bar</w:t>
       </w:r>
     </w:p>
     <w:p>
@@ -3145,9 +4109,11 @@
           <w:numId w:val="37"/>
         </w:numPr>
       </w:pPr>
+      <w:proofErr w:type="spellStart"/>
       <w:r>
         <w:t>Reflections</w:t>
       </w:r>
+      <w:proofErr w:type="spellEnd"/>
     </w:p>
     <w:p>
       <w:r>
@@ -3257,9 +4223,11 @@
           <w:numId w:val="37"/>
         </w:numPr>
       </w:pPr>
+      <w:proofErr w:type="spellStart"/>
       <w:r>
         <w:t>Retrospectives</w:t>
       </w:r>
+      <w:proofErr w:type="spellEnd"/>
     </w:p>
     <w:p>
       <w:r>
@@ -3358,9 +4326,11 @@
     </w:p>
     <w:p/>
     <w:p>
+      <w:proofErr w:type="spellStart"/>
       <w:r>
         <w:t>Judges</w:t>
       </w:r>
+      <w:proofErr w:type="spellEnd"/>
     </w:p>
     <w:p>
       <w:r>
@@ -3529,6 +4499,7 @@
       </w:pPr>
       <w:bookmarkStart w:id="7" w:name="_Toc145593093"/>
       <w:bookmarkStart w:id="8" w:name="_Toc157415328"/>
+      <w:proofErr w:type="spellStart"/>
       <w:r>
         <w:rPr>
           <w:b/>
@@ -3537,7 +4508,18 @@
           <w:sz w:val="36"/>
           <w:szCs w:val="36"/>
         </w:rPr>
-        <w:t>Use case diagram</w:t>
+        <w:t>Use</w:t>
+      </w:r>
+      <w:proofErr w:type="spellEnd"/>
+      <w:r>
+        <w:rPr>
+          <w:b/>
+          <w:bCs/>
+          <w:color w:val="auto"/>
+          <w:sz w:val="36"/>
+          <w:szCs w:val="36"/>
+        </w:rPr>
+        <w:t xml:space="preserve"> case diagram</w:t>
       </w:r>
       <w:bookmarkEnd w:id="7"/>
       <w:bookmarkEnd w:id="8"/>
@@ -3555,7 +4537,23 @@
           <w:sz w:val="24"/>
           <w:szCs w:val="24"/>
         </w:rPr>
-        <w:t xml:space="preserve">Het use case diagram geeft beknopt de interacties weer tussen actoren en </w:t>
+        <w:t xml:space="preserve">Het </w:t>
+      </w:r>
+      <w:proofErr w:type="spellStart"/>
+      <w:r>
+        <w:rPr>
+          <w:sz w:val="24"/>
+          <w:szCs w:val="24"/>
+        </w:rPr>
+        <w:t>use</w:t>
+      </w:r>
+      <w:proofErr w:type="spellEnd"/>
+      <w:r>
+        <w:rPr>
+          <w:sz w:val="24"/>
+          <w:szCs w:val="24"/>
+        </w:rPr>
+        <w:t xml:space="preserve"> case diagram geeft beknopt de interacties weer tussen actoren en </w:t>
       </w:r>
       <w:r>
         <w:rPr>
@@ -3578,20 +4576,46 @@
         </w:rPr>
         <w:t xml:space="preserve"> </w:t>
       </w:r>
-      <w:r>
-        <w:rPr>
-          <w:sz w:val="24"/>
-          <w:szCs w:val="24"/>
-        </w:rPr>
-        <w:t xml:space="preserve">use cases, waardoor essentiële inzichten ontstaan in hoe </w:t>
-      </w:r>
-      <w:r>
-        <w:rPr>
-          <w:sz w:val="24"/>
-          <w:szCs w:val="24"/>
-        </w:rPr>
-        <w:t xml:space="preserve">de admin </w:t>
-      </w:r>
+      <w:proofErr w:type="spellStart"/>
+      <w:r>
+        <w:rPr>
+          <w:sz w:val="24"/>
+          <w:szCs w:val="24"/>
+        </w:rPr>
+        <w:t>use</w:t>
+      </w:r>
+      <w:proofErr w:type="spellEnd"/>
+      <w:r>
+        <w:rPr>
+          <w:sz w:val="24"/>
+          <w:szCs w:val="24"/>
+        </w:rPr>
+        <w:t xml:space="preserve"> cases, waardoor essentiële inzichten ontstaan in hoe </w:t>
+      </w:r>
+      <w:r>
+        <w:rPr>
+          <w:sz w:val="24"/>
+          <w:szCs w:val="24"/>
+        </w:rPr>
+        <w:t xml:space="preserve">de </w:t>
+      </w:r>
+      <w:proofErr w:type="spellStart"/>
+      <w:r>
+        <w:rPr>
+          <w:sz w:val="24"/>
+          <w:szCs w:val="24"/>
+        </w:rPr>
+        <w:t>admin</w:t>
+      </w:r>
+      <w:proofErr w:type="spellEnd"/>
+      <w:r>
+        <w:rPr>
+          <w:sz w:val="24"/>
+          <w:szCs w:val="24"/>
+        </w:rPr>
+        <w:t xml:space="preserve"> </w:t>
+      </w:r>
+      <w:proofErr w:type="spellStart"/>
       <w:r>
         <w:rPr>
           <w:sz w:val="24"/>
@@ -3599,6 +4623,7 @@
         </w:rPr>
         <w:t>interageert</w:t>
       </w:r>
+      <w:proofErr w:type="spellEnd"/>
       <w:r>
         <w:rPr>
           <w:sz w:val="24"/>
@@ -3835,6 +4860,7 @@
       </w:pPr>
       <w:bookmarkStart w:id="9" w:name="_Toc145593094"/>
       <w:bookmarkStart w:id="10" w:name="_Toc157415329"/>
+      <w:proofErr w:type="spellStart"/>
       <w:r>
         <w:rPr>
           <w:b/>
@@ -3844,8 +4870,9 @@
           <w:szCs w:val="36"/>
         </w:rPr>
         <w:lastRenderedPageBreak/>
-        <w:t>Use case beschrijving</w:t>
-      </w:r>
+        <w:t>Use</w:t>
+      </w:r>
+      <w:proofErr w:type="spellEnd"/>
       <w:r>
         <w:rPr>
           <w:b/>
@@ -3854,6 +4881,16 @@
           <w:sz w:val="36"/>
           <w:szCs w:val="36"/>
         </w:rPr>
+        <w:t xml:space="preserve"> case beschrijving</w:t>
+      </w:r>
+      <w:r>
+        <w:rPr>
+          <w:b/>
+          <w:bCs/>
+          <w:color w:val="auto"/>
+          <w:sz w:val="36"/>
+          <w:szCs w:val="36"/>
+        </w:rPr>
         <w:t>en</w:t>
       </w:r>
       <w:bookmarkEnd w:id="9"/>
@@ -3872,7 +4909,39 @@
           <w:sz w:val="24"/>
           <w:szCs w:val="24"/>
         </w:rPr>
-        <w:t xml:space="preserve">De use case beschrijvingen hieronder geven een beknopt overzicht van de belangrijkste interacties tussen actoren en ons systeem. Ze benadrukken specifieke taken gebaseerd op het use case diagram, en bieden een direct inzicht in de functionaliteit en waarde van </w:t>
+        <w:t xml:space="preserve">De </w:t>
+      </w:r>
+      <w:proofErr w:type="spellStart"/>
+      <w:r>
+        <w:rPr>
+          <w:sz w:val="24"/>
+          <w:szCs w:val="24"/>
+        </w:rPr>
+        <w:t>use</w:t>
+      </w:r>
+      <w:proofErr w:type="spellEnd"/>
+      <w:r>
+        <w:rPr>
+          <w:sz w:val="24"/>
+          <w:szCs w:val="24"/>
+        </w:rPr>
+        <w:t xml:space="preserve"> case beschrijvingen hieronder geven een beknopt overzicht van de belangrijkste interacties tussen actoren en ons systeem. Ze benadrukken specifieke taken gebaseerd op het </w:t>
+      </w:r>
+      <w:proofErr w:type="spellStart"/>
+      <w:r>
+        <w:rPr>
+          <w:sz w:val="24"/>
+          <w:szCs w:val="24"/>
+        </w:rPr>
+        <w:t>use</w:t>
+      </w:r>
+      <w:proofErr w:type="spellEnd"/>
+      <w:r>
+        <w:rPr>
+          <w:sz w:val="24"/>
+          <w:szCs w:val="24"/>
+        </w:rPr>
+        <w:t xml:space="preserve"> case diagram, en bieden een direct inzicht in de functionaliteit en waarde van </w:t>
       </w:r>
       <w:r>
         <w:rPr>
@@ -4242,6 +5311,7 @@
                 <w14:ligatures w14:val="none"/>
               </w:rPr>
             </w:pPr>
+            <w:proofErr w:type="spellStart"/>
             <w:r>
               <w:rPr>
                 <w:rFonts w:eastAsia="Times New Roman"/>
@@ -4251,6 +5321,7 @@
               </w:rPr>
               <w:t>Admin</w:t>
             </w:r>
+            <w:proofErr w:type="spellEnd"/>
           </w:p>
         </w:tc>
       </w:tr>
@@ -4323,12 +5394,21 @@
               </w:rPr>
               <w:t xml:space="preserve">De </w:t>
             </w:r>
-            <w:r>
-              <w:rPr>
-                <w:rFonts w:eastAsia="Times New Roman"/>
-                <w:lang w:eastAsia="nl-NL"/>
-              </w:rPr>
-              <w:t>admin bevindt zich op het inlogscherm</w:t>
+            <w:proofErr w:type="spellStart"/>
+            <w:r>
+              <w:rPr>
+                <w:rFonts w:eastAsia="Times New Roman"/>
+                <w:lang w:eastAsia="nl-NL"/>
+              </w:rPr>
+              <w:t>admin</w:t>
+            </w:r>
+            <w:proofErr w:type="spellEnd"/>
+            <w:r>
+              <w:rPr>
+                <w:rFonts w:eastAsia="Times New Roman"/>
+                <w:lang w:eastAsia="nl-NL"/>
+              </w:rPr>
+              <w:t xml:space="preserve"> bevindt zich op het inlogscherm</w:t>
             </w:r>
           </w:p>
         </w:tc>
@@ -4405,7 +5485,23 @@
                 <w:rFonts w:eastAsia="Times New Roman"/>
                 <w:lang w:eastAsia="nl-NL"/>
               </w:rPr>
-              <w:t>De admin start de inlogprocedure door zijn gebruikersnaam en wachtwoord in te voeren.</w:t>
+              <w:t xml:space="preserve">De </w:t>
+            </w:r>
+            <w:proofErr w:type="spellStart"/>
+            <w:r>
+              <w:rPr>
+                <w:rFonts w:eastAsia="Times New Roman"/>
+                <w:lang w:eastAsia="nl-NL"/>
+              </w:rPr>
+              <w:t>admin</w:t>
+            </w:r>
+            <w:proofErr w:type="spellEnd"/>
+            <w:r>
+              <w:rPr>
+                <w:rFonts w:eastAsia="Times New Roman"/>
+                <w:lang w:eastAsia="nl-NL"/>
+              </w:rPr>
+              <w:t xml:space="preserve"> start de inlogprocedure door zijn gebruikersnaam en wachtwoord in te voeren.</w:t>
             </w:r>
           </w:p>
           <w:p>
@@ -4426,7 +5522,23 @@
                 <w:rFonts w:eastAsia="Times New Roman"/>
                 <w:lang w:eastAsia="nl-NL"/>
               </w:rPr>
-              <w:t>Het systeem valideert de ingevoerde gegevens en controleert of de admin toegangsrechten heeft.</w:t>
+              <w:t xml:space="preserve">Het systeem valideert de ingevoerde gegevens en controleert of de </w:t>
+            </w:r>
+            <w:proofErr w:type="spellStart"/>
+            <w:r>
+              <w:rPr>
+                <w:rFonts w:eastAsia="Times New Roman"/>
+                <w:lang w:eastAsia="nl-NL"/>
+              </w:rPr>
+              <w:t>admin</w:t>
+            </w:r>
+            <w:proofErr w:type="spellEnd"/>
+            <w:r>
+              <w:rPr>
+                <w:rFonts w:eastAsia="Times New Roman"/>
+                <w:lang w:eastAsia="nl-NL"/>
+              </w:rPr>
+              <w:t xml:space="preserve"> toegangsrechten heeft.</w:t>
             </w:r>
           </w:p>
           <w:p>
@@ -4545,7 +5657,23 @@
                 <w:rFonts w:eastAsia="Times New Roman"/>
                 <w:lang w:eastAsia="nl-NL"/>
               </w:rPr>
-              <w:t>Als de ingevoerde inloggegevens ongeldig zijn, krijgt de admin geen toegang en wordt een foutmelding weergegeven.</w:t>
+              <w:t xml:space="preserve">Als de ingevoerde inloggegevens ongeldig zijn, krijgt de </w:t>
+            </w:r>
+            <w:proofErr w:type="spellStart"/>
+            <w:r>
+              <w:rPr>
+                <w:rFonts w:eastAsia="Times New Roman"/>
+                <w:lang w:eastAsia="nl-NL"/>
+              </w:rPr>
+              <w:t>admin</w:t>
+            </w:r>
+            <w:proofErr w:type="spellEnd"/>
+            <w:r>
+              <w:rPr>
+                <w:rFonts w:eastAsia="Times New Roman"/>
+                <w:lang w:eastAsia="nl-NL"/>
+              </w:rPr>
+              <w:t xml:space="preserve"> geen toegang en wordt een foutmelding weergegeven.</w:t>
             </w:r>
           </w:p>
           <w:p>
@@ -4715,12 +5843,21 @@
               </w:rPr>
               <w:t xml:space="preserve">De </w:t>
             </w:r>
-            <w:r>
-              <w:rPr>
-                <w:rFonts w:eastAsia="Times New Roman"/>
-                <w:lang w:eastAsia="nl-NL"/>
-              </w:rPr>
-              <w:t>admin heeft toegang tot de applicatie en kan nu de voortgang van bedrijven en leden raadplegen, bewerken en toevoegen.</w:t>
+            <w:proofErr w:type="spellStart"/>
+            <w:r>
+              <w:rPr>
+                <w:rFonts w:eastAsia="Times New Roman"/>
+                <w:lang w:eastAsia="nl-NL"/>
+              </w:rPr>
+              <w:t>admin</w:t>
+            </w:r>
+            <w:proofErr w:type="spellEnd"/>
+            <w:r>
+              <w:rPr>
+                <w:rFonts w:eastAsia="Times New Roman"/>
+                <w:lang w:eastAsia="nl-NL"/>
+              </w:rPr>
+              <w:t xml:space="preserve"> heeft toegang tot de applicatie en kan nu de voortgang van bedrijven en leden raadplegen, bewerken en toevoegen.</w:t>
             </w:r>
           </w:p>
           <w:p>
@@ -5112,6 +6249,7 @@
                 <w14:ligatures w14:val="none"/>
               </w:rPr>
             </w:pPr>
+            <w:proofErr w:type="spellStart"/>
             <w:r>
               <w:rPr>
                 <w:rFonts w:eastAsia="Times New Roman"/>
@@ -5121,6 +6259,7 @@
               </w:rPr>
               <w:t>Admin</w:t>
             </w:r>
+            <w:proofErr w:type="spellEnd"/>
           </w:p>
         </w:tc>
       </w:tr>
@@ -5197,12 +6336,21 @@
               </w:rPr>
               <w:t xml:space="preserve">De </w:t>
             </w:r>
+            <w:proofErr w:type="spellStart"/>
             <w:r>
               <w:rPr>
                 <w:rStyle w:val="normaltextrun"/>
                 <w:color w:val="000000" w:themeColor="text1"/>
               </w:rPr>
-              <w:t>admin is ingelogd in het systeem</w:t>
+              <w:t>admin</w:t>
+            </w:r>
+            <w:proofErr w:type="spellEnd"/>
+            <w:r>
+              <w:rPr>
+                <w:rStyle w:val="normaltextrun"/>
+                <w:color w:val="000000" w:themeColor="text1"/>
+              </w:rPr>
+              <w:t xml:space="preserve"> is ingelogd in het systeem</w:t>
             </w:r>
           </w:p>
         </w:tc>
@@ -5284,7 +6432,27 @@
                 <w:lang w:eastAsia="nl-NL"/>
                 <w14:ligatures w14:val="none"/>
               </w:rPr>
-              <w:t>De admin navigeert naar het scores beheerpaneel.</w:t>
+              <w:t xml:space="preserve">De </w:t>
+            </w:r>
+            <w:proofErr w:type="spellStart"/>
+            <w:r>
+              <w:rPr>
+                <w:rFonts w:eastAsia="Times New Roman"/>
+                <w:kern w:val="0"/>
+                <w:lang w:eastAsia="nl-NL"/>
+                <w14:ligatures w14:val="none"/>
+              </w:rPr>
+              <w:t>admin</w:t>
+            </w:r>
+            <w:proofErr w:type="spellEnd"/>
+            <w:r>
+              <w:rPr>
+                <w:rFonts w:eastAsia="Times New Roman"/>
+                <w:kern w:val="0"/>
+                <w:lang w:eastAsia="nl-NL"/>
+                <w14:ligatures w14:val="none"/>
+              </w:rPr>
+              <w:t xml:space="preserve"> navigeert naar het scores beheerpaneel.</w:t>
             </w:r>
           </w:p>
           <w:p>
@@ -5336,7 +6504,27 @@
                 <w:lang w:eastAsia="nl-NL"/>
                 <w14:ligatures w14:val="none"/>
               </w:rPr>
-              <w:t xml:space="preserve">De admin voegt nieuwe scores toe of </w:t>
+              <w:t xml:space="preserve">De </w:t>
+            </w:r>
+            <w:proofErr w:type="spellStart"/>
+            <w:r>
+              <w:rPr>
+                <w:rFonts w:eastAsia="Times New Roman"/>
+                <w:kern w:val="0"/>
+                <w:lang w:eastAsia="nl-NL"/>
+                <w14:ligatures w14:val="none"/>
+              </w:rPr>
+              <w:t>admin</w:t>
+            </w:r>
+            <w:proofErr w:type="spellEnd"/>
+            <w:r>
+              <w:rPr>
+                <w:rFonts w:eastAsia="Times New Roman"/>
+                <w:kern w:val="0"/>
+                <w:lang w:eastAsia="nl-NL"/>
+                <w14:ligatures w14:val="none"/>
+              </w:rPr>
+              <w:t xml:space="preserve"> voegt nieuwe scores toe of </w:t>
             </w:r>
             <w:r>
               <w:rPr>
@@ -5651,6 +6839,7 @@
       <w:pPr>
         <w:spacing w:after="0" w:line="240" w:lineRule="auto"/>
       </w:pPr>
+      <w:proofErr w:type="spellStart"/>
       <w:r>
         <w:rPr>
           <w:rFonts w:eastAsia="Times New Roman"/>
@@ -5658,7 +6847,17 @@
           <w:bCs/>
           <w:lang w:eastAsia="nl-NL"/>
         </w:rPr>
-        <w:t>Retrospectives beheren</w:t>
+        <w:t>Retrospectives</w:t>
+      </w:r>
+      <w:proofErr w:type="spellEnd"/>
+      <w:r>
+        <w:rPr>
+          <w:rFonts w:eastAsia="Times New Roman"/>
+          <w:b/>
+          <w:bCs/>
+          <w:lang w:eastAsia="nl-NL"/>
+        </w:rPr>
+        <w:t xml:space="preserve"> beheren</w:t>
       </w:r>
     </w:p>
     <w:p>
@@ -5871,11 +7070,19 @@
             <w:pPr>
               <w:spacing w:after="0" w:line="240" w:lineRule="auto"/>
             </w:pPr>
+            <w:proofErr w:type="spellStart"/>
             <w:r>
               <w:rPr>
                 <w:rFonts w:ascii="Calibri" w:eastAsia="Calibri" w:hAnsi="Calibri" w:cs="Calibri"/>
               </w:rPr>
-              <w:t>Retrospectives beheren</w:t>
+              <w:t>Retrospectives</w:t>
+            </w:r>
+            <w:proofErr w:type="spellEnd"/>
+            <w:r>
+              <w:rPr>
+                <w:rFonts w:ascii="Calibri" w:eastAsia="Calibri" w:hAnsi="Calibri" w:cs="Calibri"/>
+              </w:rPr>
+              <w:t xml:space="preserve"> beheren</w:t>
             </w:r>
           </w:p>
         </w:tc>
@@ -5935,12 +7142,21 @@
                 <w:lang w:eastAsia="nl-NL"/>
               </w:rPr>
             </w:pPr>
-            <w:r>
-              <w:rPr>
-                <w:rFonts w:eastAsia="Times New Roman"/>
-                <w:lang w:eastAsia="nl-NL"/>
-              </w:rPr>
-              <w:t xml:space="preserve">Admin </w:t>
+            <w:proofErr w:type="spellStart"/>
+            <w:r>
+              <w:rPr>
+                <w:rFonts w:eastAsia="Times New Roman"/>
+                <w:lang w:eastAsia="nl-NL"/>
+              </w:rPr>
+              <w:t>Admin</w:t>
+            </w:r>
+            <w:proofErr w:type="spellEnd"/>
+            <w:r>
+              <w:rPr>
+                <w:rFonts w:eastAsia="Times New Roman"/>
+                <w:lang w:eastAsia="nl-NL"/>
+              </w:rPr>
+              <w:t xml:space="preserve"> </w:t>
             </w:r>
           </w:p>
         </w:tc>
@@ -6008,12 +7224,21 @@
               </w:rPr>
               <w:t xml:space="preserve">De </w:t>
             </w:r>
+            <w:proofErr w:type="spellStart"/>
             <w:r>
               <w:rPr>
                 <w:rStyle w:val="normaltextrun"/>
                 <w:color w:val="000000" w:themeColor="text1"/>
               </w:rPr>
-              <w:t>admin is ingelogd in het systeem</w:t>
+              <w:t>admin</w:t>
+            </w:r>
+            <w:proofErr w:type="spellEnd"/>
+            <w:r>
+              <w:rPr>
+                <w:rStyle w:val="normaltextrun"/>
+                <w:color w:val="000000" w:themeColor="text1"/>
+              </w:rPr>
+              <w:t xml:space="preserve"> is ingelogd in het systeem</w:t>
             </w:r>
           </w:p>
         </w:tc>
@@ -6083,7 +7308,39 @@
                 <w:rFonts w:eastAsia="Times New Roman"/>
                 <w:lang w:eastAsia="nl-NL"/>
               </w:rPr>
-              <w:t>De admin navigeert naar het retrospectie beheerpaneel.</w:t>
+              <w:t xml:space="preserve">De </w:t>
+            </w:r>
+            <w:proofErr w:type="spellStart"/>
+            <w:r>
+              <w:rPr>
+                <w:rFonts w:eastAsia="Times New Roman"/>
+                <w:lang w:eastAsia="nl-NL"/>
+              </w:rPr>
+              <w:t>admin</w:t>
+            </w:r>
+            <w:proofErr w:type="spellEnd"/>
+            <w:r>
+              <w:rPr>
+                <w:rFonts w:eastAsia="Times New Roman"/>
+                <w:lang w:eastAsia="nl-NL"/>
+              </w:rPr>
+              <w:t xml:space="preserve"> navigeert naar het </w:t>
+            </w:r>
+            <w:proofErr w:type="spellStart"/>
+            <w:r>
+              <w:rPr>
+                <w:rFonts w:eastAsia="Times New Roman"/>
+                <w:lang w:eastAsia="nl-NL"/>
+              </w:rPr>
+              <w:t>retrospectie</w:t>
+            </w:r>
+            <w:proofErr w:type="spellEnd"/>
+            <w:r>
+              <w:rPr>
+                <w:rFonts w:eastAsia="Times New Roman"/>
+                <w:lang w:eastAsia="nl-NL"/>
+              </w:rPr>
+              <w:t xml:space="preserve"> beheerpaneel.</w:t>
             </w:r>
           </w:p>
           <w:p>
@@ -6104,7 +7361,23 @@
                 <w:rFonts w:eastAsia="Times New Roman"/>
                 <w:lang w:eastAsia="nl-NL"/>
               </w:rPr>
-              <w:t>Het systeem toont een lijst met afgeronde retrospectives.</w:t>
+              <w:t xml:space="preserve">Het systeem toont een lijst met afgeronde </w:t>
+            </w:r>
+            <w:proofErr w:type="spellStart"/>
+            <w:r>
+              <w:rPr>
+                <w:rFonts w:eastAsia="Times New Roman"/>
+                <w:lang w:eastAsia="nl-NL"/>
+              </w:rPr>
+              <w:t>retrospectives</w:t>
+            </w:r>
+            <w:proofErr w:type="spellEnd"/>
+            <w:r>
+              <w:rPr>
+                <w:rFonts w:eastAsia="Times New Roman"/>
+                <w:lang w:eastAsia="nl-NL"/>
+              </w:rPr>
+              <w:t>.</w:t>
             </w:r>
           </w:p>
           <w:p>
@@ -6125,7 +7398,39 @@
                 <w:rFonts w:eastAsia="Times New Roman"/>
                 <w:lang w:eastAsia="nl-NL"/>
               </w:rPr>
-              <w:t>De admin kan retrospectives toevoegen</w:t>
+              <w:t xml:space="preserve">De </w:t>
+            </w:r>
+            <w:proofErr w:type="spellStart"/>
+            <w:r>
+              <w:rPr>
+                <w:rFonts w:eastAsia="Times New Roman"/>
+                <w:lang w:eastAsia="nl-NL"/>
+              </w:rPr>
+              <w:t>admin</w:t>
+            </w:r>
+            <w:proofErr w:type="spellEnd"/>
+            <w:r>
+              <w:rPr>
+                <w:rFonts w:eastAsia="Times New Roman"/>
+                <w:lang w:eastAsia="nl-NL"/>
+              </w:rPr>
+              <w:t xml:space="preserve"> kan </w:t>
+            </w:r>
+            <w:proofErr w:type="spellStart"/>
+            <w:r>
+              <w:rPr>
+                <w:rFonts w:eastAsia="Times New Roman"/>
+                <w:lang w:eastAsia="nl-NL"/>
+              </w:rPr>
+              <w:t>retrospectives</w:t>
+            </w:r>
+            <w:proofErr w:type="spellEnd"/>
+            <w:r>
+              <w:rPr>
+                <w:rFonts w:eastAsia="Times New Roman"/>
+                <w:lang w:eastAsia="nl-NL"/>
+              </w:rPr>
+              <w:t xml:space="preserve"> toevoegen</w:t>
             </w:r>
             <w:r>
               <w:rPr>
@@ -6211,7 +7516,23 @@
                 <w:rFonts w:eastAsia="Times New Roman"/>
                 <w:lang w:eastAsia="nl-NL"/>
               </w:rPr>
-              <w:t>Onjuiste gegevens bij het aanmaken van een retrospective.</w:t>
+              <w:t xml:space="preserve">Onjuiste gegevens bij het aanmaken van een </w:t>
+            </w:r>
+            <w:proofErr w:type="spellStart"/>
+            <w:r>
+              <w:rPr>
+                <w:rFonts w:eastAsia="Times New Roman"/>
+                <w:lang w:eastAsia="nl-NL"/>
+              </w:rPr>
+              <w:t>retrospective</w:t>
+            </w:r>
+            <w:proofErr w:type="spellEnd"/>
+            <w:r>
+              <w:rPr>
+                <w:rFonts w:eastAsia="Times New Roman"/>
+                <w:lang w:eastAsia="nl-NL"/>
+              </w:rPr>
+              <w:t>.</w:t>
             </w:r>
           </w:p>
         </w:tc>
@@ -6350,7 +7671,39 @@
                 <w:rFonts w:eastAsia="Times New Roman"/>
                 <w:lang w:eastAsia="nl-NL"/>
               </w:rPr>
-              <w:t>Nieuwe retrospectives worden toegevoegd of bestaande retrospectives worden aangepast.</w:t>
+              <w:t xml:space="preserve">Nieuwe </w:t>
+            </w:r>
+            <w:proofErr w:type="spellStart"/>
+            <w:r>
+              <w:rPr>
+                <w:rFonts w:eastAsia="Times New Roman"/>
+                <w:lang w:eastAsia="nl-NL"/>
+              </w:rPr>
+              <w:t>retrospectives</w:t>
+            </w:r>
+            <w:proofErr w:type="spellEnd"/>
+            <w:r>
+              <w:rPr>
+                <w:rFonts w:eastAsia="Times New Roman"/>
+                <w:lang w:eastAsia="nl-NL"/>
+              </w:rPr>
+              <w:t xml:space="preserve"> worden toegevoegd of bestaande </w:t>
+            </w:r>
+            <w:proofErr w:type="spellStart"/>
+            <w:r>
+              <w:rPr>
+                <w:rFonts w:eastAsia="Times New Roman"/>
+                <w:lang w:eastAsia="nl-NL"/>
+              </w:rPr>
+              <w:t>retrospectives</w:t>
+            </w:r>
+            <w:proofErr w:type="spellEnd"/>
+            <w:r>
+              <w:rPr>
+                <w:rFonts w:eastAsia="Times New Roman"/>
+                <w:lang w:eastAsia="nl-NL"/>
+              </w:rPr>
+              <w:t xml:space="preserve"> worden aangepast.</w:t>
             </w:r>
           </w:p>
         </w:tc>
@@ -6676,6 +8029,7 @@
                 <w:lang w:eastAsia="nl-NL"/>
               </w:rPr>
             </w:pPr>
+            <w:proofErr w:type="spellStart"/>
             <w:r>
               <w:rPr>
                 <w:rFonts w:eastAsia="Times New Roman"/>
@@ -6683,6 +8037,7 @@
               </w:rPr>
               <w:t>Admin</w:t>
             </w:r>
+            <w:proofErr w:type="spellEnd"/>
           </w:p>
         </w:tc>
       </w:tr>
@@ -6750,12 +8105,21 @@
               </w:rPr>
               <w:t xml:space="preserve">De </w:t>
             </w:r>
+            <w:proofErr w:type="spellStart"/>
             <w:r>
               <w:rPr>
                 <w:rStyle w:val="normaltextrun"/>
                 <w:color w:val="000000" w:themeColor="text1"/>
               </w:rPr>
-              <w:t>admin is ingelogd in het systeem</w:t>
+              <w:t>admin</w:t>
+            </w:r>
+            <w:proofErr w:type="spellEnd"/>
+            <w:r>
+              <w:rPr>
+                <w:rStyle w:val="normaltextrun"/>
+                <w:color w:val="000000" w:themeColor="text1"/>
+              </w:rPr>
+              <w:t xml:space="preserve"> is ingelogd in het systeem</w:t>
             </w:r>
           </w:p>
         </w:tc>
@@ -6825,7 +8189,23 @@
                 <w:rFonts w:eastAsia="Times New Roman"/>
                 <w:lang w:eastAsia="nl-NL"/>
               </w:rPr>
-              <w:t>De admin navigeert naar het bedrijfsbeheerpaneel.</w:t>
+              <w:t xml:space="preserve">De </w:t>
+            </w:r>
+            <w:proofErr w:type="spellStart"/>
+            <w:r>
+              <w:rPr>
+                <w:rFonts w:eastAsia="Times New Roman"/>
+                <w:lang w:eastAsia="nl-NL"/>
+              </w:rPr>
+              <w:t>admin</w:t>
+            </w:r>
+            <w:proofErr w:type="spellEnd"/>
+            <w:r>
+              <w:rPr>
+                <w:rFonts w:eastAsia="Times New Roman"/>
+                <w:lang w:eastAsia="nl-NL"/>
+              </w:rPr>
+              <w:t xml:space="preserve"> navigeert naar het bedrijfsbeheerpaneel.</w:t>
             </w:r>
           </w:p>
           <w:p>
@@ -6866,7 +8246,23 @@
                 <w:rFonts w:eastAsia="Times New Roman"/>
                 <w:lang w:eastAsia="nl-NL"/>
               </w:rPr>
-              <w:t>De admin kan bedrij</w:t>
+              <w:t xml:space="preserve">De </w:t>
+            </w:r>
+            <w:proofErr w:type="spellStart"/>
+            <w:r>
+              <w:rPr>
+                <w:rFonts w:eastAsia="Times New Roman"/>
+                <w:lang w:eastAsia="nl-NL"/>
+              </w:rPr>
+              <w:t>admin</w:t>
+            </w:r>
+            <w:proofErr w:type="spellEnd"/>
+            <w:r>
+              <w:rPr>
+                <w:rFonts w:eastAsia="Times New Roman"/>
+                <w:lang w:eastAsia="nl-NL"/>
+              </w:rPr>
+              <w:t xml:space="preserve"> kan bedrij</w:t>
             </w:r>
             <w:r>
               <w:rPr>
@@ -7421,6 +8817,7 @@
                 <w:lang w:eastAsia="nl-NL"/>
               </w:rPr>
             </w:pPr>
+            <w:proofErr w:type="spellStart"/>
             <w:r>
               <w:rPr>
                 <w:rFonts w:eastAsia="Times New Roman"/>
@@ -7428,6 +8825,7 @@
               </w:rPr>
               <w:t>Admin</w:t>
             </w:r>
+            <w:proofErr w:type="spellEnd"/>
           </w:p>
         </w:tc>
       </w:tr>
@@ -7493,12 +8891,21 @@
               </w:rPr>
               <w:t xml:space="preserve">De </w:t>
             </w:r>
+            <w:proofErr w:type="spellStart"/>
             <w:r>
               <w:rPr>
                 <w:rStyle w:val="normaltextrun"/>
                 <w:color w:val="000000" w:themeColor="text1"/>
               </w:rPr>
-              <w:t>admin is ingelogd in het systeem</w:t>
+              <w:t>admin</w:t>
+            </w:r>
+            <w:proofErr w:type="spellEnd"/>
+            <w:r>
+              <w:rPr>
+                <w:rStyle w:val="normaltextrun"/>
+                <w:color w:val="000000" w:themeColor="text1"/>
+              </w:rPr>
+              <w:t xml:space="preserve"> is ingelogd in het systeem</w:t>
             </w:r>
           </w:p>
         </w:tc>
@@ -7568,7 +8975,23 @@
                 <w:rFonts w:eastAsia="Times New Roman"/>
                 <w:lang w:eastAsia="nl-NL"/>
               </w:rPr>
-              <w:t>De admin navigeert naar het productenbeheerpaneel.</w:t>
+              <w:t xml:space="preserve">De </w:t>
+            </w:r>
+            <w:proofErr w:type="spellStart"/>
+            <w:r>
+              <w:rPr>
+                <w:rFonts w:eastAsia="Times New Roman"/>
+                <w:lang w:eastAsia="nl-NL"/>
+              </w:rPr>
+              <w:t>admin</w:t>
+            </w:r>
+            <w:proofErr w:type="spellEnd"/>
+            <w:r>
+              <w:rPr>
+                <w:rFonts w:eastAsia="Times New Roman"/>
+                <w:lang w:eastAsia="nl-NL"/>
+              </w:rPr>
+              <w:t xml:space="preserve"> navigeert naar het productenbeheerpaneel.</w:t>
             </w:r>
           </w:p>
           <w:p>
@@ -7612,7 +9035,23 @@
                 <w:rFonts w:eastAsia="Times New Roman"/>
                 <w:lang w:eastAsia="nl-NL"/>
               </w:rPr>
-              <w:t>De admin kan nieuwe producten toevoegen of bestaande producten</w:t>
+              <w:t xml:space="preserve">De </w:t>
+            </w:r>
+            <w:proofErr w:type="spellStart"/>
+            <w:r>
+              <w:rPr>
+                <w:rFonts w:eastAsia="Times New Roman"/>
+                <w:lang w:eastAsia="nl-NL"/>
+              </w:rPr>
+              <w:t>admin</w:t>
+            </w:r>
+            <w:proofErr w:type="spellEnd"/>
+            <w:r>
+              <w:rPr>
+                <w:rFonts w:eastAsia="Times New Roman"/>
+                <w:lang w:eastAsia="nl-NL"/>
+              </w:rPr>
+              <w:t xml:space="preserve"> kan nieuwe producten toevoegen of bestaande producten</w:t>
             </w:r>
             <w:r>
               <w:rPr>
@@ -8207,6 +9646,7 @@
                 <w14:ligatures w14:val="none"/>
               </w:rPr>
             </w:pPr>
+            <w:proofErr w:type="spellStart"/>
             <w:r>
               <w:rPr>
                 <w:rFonts w:eastAsia="Times New Roman"/>
@@ -8216,6 +9656,7 @@
               </w:rPr>
               <w:t>Admin</w:t>
             </w:r>
+            <w:proofErr w:type="spellEnd"/>
           </w:p>
         </w:tc>
       </w:tr>
@@ -8291,12 +9732,21 @@
               </w:rPr>
               <w:t xml:space="preserve">De </w:t>
             </w:r>
+            <w:proofErr w:type="spellStart"/>
             <w:r>
               <w:rPr>
                 <w:rStyle w:val="normaltextrun"/>
                 <w:color w:val="000000" w:themeColor="text1"/>
               </w:rPr>
-              <w:t>admin is ingelogd in het systeem</w:t>
+              <w:t>admin</w:t>
+            </w:r>
+            <w:proofErr w:type="spellEnd"/>
+            <w:r>
+              <w:rPr>
+                <w:rStyle w:val="normaltextrun"/>
+                <w:color w:val="000000" w:themeColor="text1"/>
+              </w:rPr>
+              <w:t xml:space="preserve"> is ingelogd in het systeem</w:t>
             </w:r>
           </w:p>
         </w:tc>
@@ -8373,7 +9823,23 @@
                 <w:rFonts w:eastAsia="Times New Roman"/>
                 <w:lang w:eastAsia="nl-NL"/>
               </w:rPr>
-              <w:t>De admin navigeert naar het reflectiebeheerpaneel.</w:t>
+              <w:t xml:space="preserve">De </w:t>
+            </w:r>
+            <w:proofErr w:type="spellStart"/>
+            <w:r>
+              <w:rPr>
+                <w:rFonts w:eastAsia="Times New Roman"/>
+                <w:lang w:eastAsia="nl-NL"/>
+              </w:rPr>
+              <w:t>admin</w:t>
+            </w:r>
+            <w:proofErr w:type="spellEnd"/>
+            <w:r>
+              <w:rPr>
+                <w:rFonts w:eastAsia="Times New Roman"/>
+                <w:lang w:eastAsia="nl-NL"/>
+              </w:rPr>
+              <w:t xml:space="preserve"> navigeert naar het reflectiebeheerpaneel.</w:t>
             </w:r>
           </w:p>
           <w:p>
@@ -8419,7 +9885,23 @@
                 <w:rFonts w:eastAsia="Times New Roman"/>
                 <w:lang w:eastAsia="nl-NL"/>
               </w:rPr>
-              <w:t>De admin kan nieuwe reflecties toevoegen of bestaande reflecties bekijken</w:t>
+              <w:t xml:space="preserve">De </w:t>
+            </w:r>
+            <w:proofErr w:type="spellStart"/>
+            <w:r>
+              <w:rPr>
+                <w:rFonts w:eastAsia="Times New Roman"/>
+                <w:lang w:eastAsia="nl-NL"/>
+              </w:rPr>
+              <w:t>admin</w:t>
+            </w:r>
+            <w:proofErr w:type="spellEnd"/>
+            <w:r>
+              <w:rPr>
+                <w:rFonts w:eastAsia="Times New Roman"/>
+                <w:lang w:eastAsia="nl-NL"/>
+              </w:rPr>
+              <w:t xml:space="preserve"> kan nieuwe reflecties toevoegen of bestaande reflecties bekijken</w:t>
             </w:r>
             <w:r>
               <w:rPr>
@@ -9015,6 +10497,7 @@
                 <w:lang w:eastAsia="nl-NL"/>
               </w:rPr>
             </w:pPr>
+            <w:proofErr w:type="spellStart"/>
             <w:r>
               <w:rPr>
                 <w:rFonts w:eastAsia="Times New Roman"/>
@@ -9022,6 +10505,7 @@
               </w:rPr>
               <w:t>Admin</w:t>
             </w:r>
+            <w:proofErr w:type="spellEnd"/>
           </w:p>
         </w:tc>
       </w:tr>
@@ -9087,12 +10571,21 @@
               </w:rPr>
               <w:t xml:space="preserve">De </w:t>
             </w:r>
+            <w:proofErr w:type="spellStart"/>
             <w:r>
               <w:rPr>
                 <w:rStyle w:val="normaltextrun"/>
                 <w:color w:val="000000" w:themeColor="text1"/>
               </w:rPr>
-              <w:t>admin is ingelogd in het systeem</w:t>
+              <w:t>admin</w:t>
+            </w:r>
+            <w:proofErr w:type="spellEnd"/>
+            <w:r>
+              <w:rPr>
+                <w:rStyle w:val="normaltextrun"/>
+                <w:color w:val="000000" w:themeColor="text1"/>
+              </w:rPr>
+              <w:t xml:space="preserve"> is ingelogd in het systeem</w:t>
             </w:r>
           </w:p>
         </w:tc>
@@ -9149,7 +10642,7 @@
               <w:pStyle w:val="Lijstalinea"/>
               <w:numPr>
                 <w:ilvl w:val="0"/>
-                <w:numId w:val="37"/>
+                <w:numId w:val="44"/>
               </w:numPr>
               <w:spacing w:after="0" w:line="240" w:lineRule="auto"/>
               <w:rPr>
@@ -9162,7 +10655,23 @@
                 <w:rFonts w:eastAsia="Times New Roman"/>
                 <w:lang w:eastAsia="nl-NL"/>
               </w:rPr>
-              <w:t>De admin navigeert naar het ledenbeheerpaneel.</w:t>
+              <w:t xml:space="preserve">De </w:t>
+            </w:r>
+            <w:proofErr w:type="spellStart"/>
+            <w:r>
+              <w:rPr>
+                <w:rFonts w:eastAsia="Times New Roman"/>
+                <w:lang w:eastAsia="nl-NL"/>
+              </w:rPr>
+              <w:t>admin</w:t>
+            </w:r>
+            <w:proofErr w:type="spellEnd"/>
+            <w:r>
+              <w:rPr>
+                <w:rFonts w:eastAsia="Times New Roman"/>
+                <w:lang w:eastAsia="nl-NL"/>
+              </w:rPr>
+              <w:t xml:space="preserve"> navigeert naar het ledenbeheerpaneel.</w:t>
             </w:r>
           </w:p>
           <w:p>
@@ -9170,7 +10679,7 @@
               <w:pStyle w:val="Lijstalinea"/>
               <w:numPr>
                 <w:ilvl w:val="0"/>
-                <w:numId w:val="37"/>
+                <w:numId w:val="44"/>
               </w:numPr>
               <w:spacing w:after="0" w:line="240" w:lineRule="auto"/>
               <w:rPr>
@@ -9190,7 +10699,7 @@
             <w:pPr>
               <w:numPr>
                 <w:ilvl w:val="0"/>
-                <w:numId w:val="37"/>
+                <w:numId w:val="44"/>
               </w:numPr>
               <w:spacing w:after="0" w:line="240" w:lineRule="auto"/>
               <w:rPr>
@@ -9203,7 +10712,23 @@
                 <w:rFonts w:eastAsia="Times New Roman"/>
                 <w:lang w:eastAsia="nl-NL"/>
               </w:rPr>
-              <w:t>De admin kan nieuwe leden toevoegen of bestaande leden bewerken.</w:t>
+              <w:t xml:space="preserve">De </w:t>
+            </w:r>
+            <w:proofErr w:type="spellStart"/>
+            <w:r>
+              <w:rPr>
+                <w:rFonts w:eastAsia="Times New Roman"/>
+                <w:lang w:eastAsia="nl-NL"/>
+              </w:rPr>
+              <w:t>admin</w:t>
+            </w:r>
+            <w:proofErr w:type="spellEnd"/>
+            <w:r>
+              <w:rPr>
+                <w:rFonts w:eastAsia="Times New Roman"/>
+                <w:lang w:eastAsia="nl-NL"/>
+              </w:rPr>
+              <w:t xml:space="preserve"> kan nieuwe leden toevoegen of bestaande leden bewerken.</w:t>
             </w:r>
           </w:p>
         </w:tc>
@@ -10021,8 +11546,6 @@
         <w:jc w:val="center"/>
       </w:pPr>
     </w:p>
-    <w:bookmarkStart w:id="13" w:name="_Toc145593096"/>
-    <w:bookmarkStart w:id="14" w:name="_Toc157415331"/>
     <w:p>
       <w:pPr>
         <w:pStyle w:val="Kop2"/>
@@ -10038,6 +11561,8 @@
           <w:szCs w:val="36"/>
         </w:rPr>
       </w:pPr>
+      <w:bookmarkStart w:id="13" w:name="_Toc145593096"/>
+      <w:bookmarkStart w:id="14" w:name="_Toc157415331"/>
       <w:r>
         <w:rPr>
           <w:b/>
@@ -10082,7 +11607,7 @@
           </mc:Choice>
           <mc:Fallback>
             <w:pict>
-              <v:shapetype w14:anchorId="70180D58" id="_x0000_t75" coordsize="21600,21600" o:spt="75" o:preferrelative="t" path="m@4@5l@4@11@9@11@9@5xe" filled="f" stroked="f">
+              <v:shapetype w14:anchorId="03405433" id="_x0000_t75" coordsize="21600,21600" o:spt="75" o:preferrelative="t" path="m@4@5l@4@11@9@11@9@5xe" filled="f" stroked="f">
                 <v:stroke joinstyle="miter"/>
                 <v:formulas>
                   <v:f eqn="if lineDrawn pixelLineWidth 0"/>
@@ -10151,7 +11676,7 @@
           </mc:Choice>
           <mc:Fallback>
             <w:pict>
-              <v:shape w14:anchorId="3CE82788" id="Inkt 3" o:spid="_x0000_s1026" type="#_x0000_t75" style="position:absolute;margin-left:415.65pt;margin-top:91.15pt;width:.75pt;height:.75pt;z-index:251659264;visibility:visible;mso-wrap-style:square;mso-wrap-distance-left:9pt;mso-wrap-distance-top:0;mso-wrap-distance-right:9pt;mso-wrap-distance-bottom:0;mso-position-horizontal:absolute;mso-position-horizontal-relative:text;mso-position-vertical:absolute;mso-position-vertical-relative:text" o:gfxdata="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">
+              <v:shape w14:anchorId="4DA740B0" id="Inkt 3" o:spid="_x0000_s1026" type="#_x0000_t75" style="position:absolute;margin-left:415.65pt;margin-top:91.15pt;width:.75pt;height:.75pt;z-index:251659264;visibility:visible;mso-wrap-style:square;mso-wrap-distance-left:9pt;mso-wrap-distance-top:0;mso-wrap-distance-right:9pt;mso-wrap-distance-bottom:0;mso-position-horizontal:absolute;mso-position-horizontal-relative:text;mso-position-vertical:absolute;mso-position-vertical-relative:text" o:gfxdata="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">
                 <v:imagedata r:id="rId32" o:title=""/>
               </v:shape>
             </w:pict>
@@ -10201,7 +11726,7 @@
           </mc:Choice>
           <mc:Fallback>
             <w:pict>
-              <v:shape w14:anchorId="17B52B85" id="Inkt 2" o:spid="_x0000_s1026" type="#_x0000_t75" style="position:absolute;margin-left:349.65pt;margin-top:150.5pt;width:.75pt;height:.75pt;z-index:251655168;visibility:visible;mso-wrap-style:square;mso-wrap-distance-left:9pt;mso-wrap-distance-top:0;mso-wrap-distance-right:9pt;mso-wrap-distance-bottom:0;mso-position-horizontal:absolute;mso-position-horizontal-relative:text;mso-position-vertical:absolute;mso-position-vertical-relative:text" o:gfxdata="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">
+              <v:shape w14:anchorId="2ECB172A" id="Inkt 2" o:spid="_x0000_s1026" type="#_x0000_t75" style="position:absolute;margin-left:349.65pt;margin-top:150.5pt;width:.75pt;height:.75pt;z-index:251655168;visibility:visible;mso-wrap-style:square;mso-wrap-distance-left:9pt;mso-wrap-distance-top:0;mso-wrap-distance-right:9pt;mso-wrap-distance-bottom:0;mso-position-horizontal:absolute;mso-position-horizontal-relative:text;mso-position-vertical:absolute;mso-position-vertical-relative:text" o:gfxdata="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">
                 <v:imagedata r:id="rId32" o:title=""/>
               </v:shape>
             </w:pict>
@@ -11296,8 +12821,21 @@
                 <w:lang w:eastAsia="nl-NL"/>
                 <w14:ligatures w14:val="none"/>
               </w:rPr>
-              <w:t xml:space="preserve"> Cees-Jan Berman</w:t>
-            </w:r>
+              <w:t xml:space="preserve"> Cees-Jan </w:t>
+            </w:r>
+            <w:proofErr w:type="spellStart"/>
+            <w:r>
+              <w:rPr>
+                <w:rFonts w:eastAsia="Times New Roman" w:cstheme="minorHAnsi"/>
+                <w:kern w:val="0"/>
+                <w:sz w:val="24"/>
+                <w:szCs w:val="24"/>
+                <w:lang w:eastAsia="nl-NL"/>
+                <w14:ligatures w14:val="none"/>
+              </w:rPr>
+              <w:t>Berman</w:t>
+            </w:r>
+            <w:proofErr w:type="spellEnd"/>
           </w:p>
           <w:p>
             <w:pPr>
@@ -11343,8 +12881,9 @@
                 <w:lang w:eastAsia="nl-NL"/>
                 <w14:ligatures w14:val="none"/>
               </w:rPr>
-              <w:t>xx-xx-xxxx</w:t>
-            </w:r>
+              <w:t>xx-xx-</w:t>
+            </w:r>
+            <w:proofErr w:type="spellStart"/>
             <w:r>
               <w:rPr>
                 <w:rFonts w:eastAsia="Times New Roman" w:cstheme="minorHAnsi"/>
@@ -11354,8 +12893,9 @@
                 <w:lang w:eastAsia="nl-NL"/>
                 <w14:ligatures w14:val="none"/>
               </w:rPr>
-              <w:t xml:space="preserve">                              Datum:</w:t>
-            </w:r>
+              <w:t>xxxx</w:t>
+            </w:r>
+            <w:proofErr w:type="spellEnd"/>
             <w:r>
               <w:rPr>
                 <w:rFonts w:eastAsia="Times New Roman" w:cstheme="minorHAnsi"/>
@@ -11365,7 +12905,7 @@
                 <w:lang w:eastAsia="nl-NL"/>
                 <w14:ligatures w14:val="none"/>
               </w:rPr>
-              <w:t xml:space="preserve"> </w:t>
+              <w:t xml:space="preserve">                              Datum:</w:t>
             </w:r>
             <w:r>
               <w:rPr>
@@ -11376,8 +12916,32 @@
                 <w:lang w:eastAsia="nl-NL"/>
                 <w14:ligatures w14:val="none"/>
               </w:rPr>
-              <w:t>xx-xx-xxxx</w:t>
-            </w:r>
+              <w:t xml:space="preserve"> </w:t>
+            </w:r>
+            <w:r>
+              <w:rPr>
+                <w:rFonts w:eastAsia="Times New Roman" w:cstheme="minorHAnsi"/>
+                <w:kern w:val="0"/>
+                <w:sz w:val="24"/>
+                <w:szCs w:val="24"/>
+                <w:lang w:eastAsia="nl-NL"/>
+                <w14:ligatures w14:val="none"/>
+              </w:rPr>
+              <w:t>xx-xx-</w:t>
+            </w:r>
+            <w:proofErr w:type="spellStart"/>
+            <w:r>
+              <w:rPr>
+                <w:rFonts w:eastAsia="Times New Roman" w:cstheme="minorHAnsi"/>
+                <w:kern w:val="0"/>
+                <w:sz w:val="24"/>
+                <w:szCs w:val="24"/>
+                <w:lang w:eastAsia="nl-NL"/>
+                <w14:ligatures w14:val="none"/>
+              </w:rPr>
+              <w:t>xxxx</w:t>
+            </w:r>
+            <w:proofErr w:type="spellEnd"/>
           </w:p>
         </w:tc>
         <w:tc>
@@ -11491,7 +13055,7 @@
                 </mc:Choice>
                 <mc:Fallback>
                   <w:pict>
-                    <v:shape w14:anchorId="782D075F" id="Inkt 13" o:spid="_x0000_s1026" type="#_x0000_t75" style="position:absolute;margin-left:47.65pt;margin-top:97.4pt;width:141.6pt;height:66.9pt;z-index:251658244;visibility:visible;mso-wrap-style:square;mso-width-percent:0;mso-height-percent:0;mso-wrap-distance-left:9pt;mso-wrap-distance-top:0;mso-wrap-distance-right:9pt;mso-wrap-distance-bottom:0;mso-position-horizontal:absolute;mso-position-horizontal-relative:text;mso-position-vertical:absolute;mso-position-vertical-relative:text;mso-width-percent:0;mso-height-percent:0;mso-width-relative:margin;mso-height-relative:margin" o:gfxdata="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">
+                    <v:shape w14:anchorId="660C707A" id="Inkt 13" o:spid="_x0000_s1026" type="#_x0000_t75" style="position:absolute;margin-left:47.65pt;margin-top:97.4pt;width:141.6pt;height:66.9pt;z-index:251658244;visibility:visible;mso-wrap-style:square;mso-width-percent:0;mso-height-percent:0;mso-wrap-distance-left:9pt;mso-wrap-distance-top:0;mso-wrap-distance-right:9pt;mso-wrap-distance-bottom:0;mso-position-horizontal:absolute;mso-position-horizontal-relative:text;mso-position-vertical:absolute;mso-position-vertical-relative:text;mso-width-percent:0;mso-height-percent:0;mso-width-relative:margin;mso-height-relative:margin" o:gfxdata="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">
                       <v:imagedata r:id="rId40" o:title=""/>
                     </v:shape>
                   </w:pict>
@@ -11541,7 +13105,7 @@
                 </mc:Choice>
                 <mc:Fallback>
                   <w:pict>
-                    <v:shape w14:anchorId="540AE58B" id="Inkt 1" o:spid="_x0000_s1026" type="#_x0000_t75" style="position:absolute;margin-left:29.55pt;margin-top:20.95pt;width:158.2pt;height:54.55pt;z-index:251658243;visibility:visible;mso-wrap-style:square;mso-wrap-distance-left:9pt;mso-wrap-distance-top:0;mso-wrap-distance-right:9pt;mso-wrap-distance-bottom:0;mso-position-horizontal:absolute;mso-position-horizontal-relative:text;mso-position-vertical:absolute;mso-position-vertical-relative:text" o:gfxdata="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">
+                    <v:shape w14:anchorId="4C35D706" id="Inkt 1" o:spid="_x0000_s1026" type="#_x0000_t75" style="position:absolute;margin-left:29.55pt;margin-top:20.95pt;width:158.2pt;height:54.55pt;z-index:251658243;visibility:visible;mso-wrap-style:square;mso-wrap-distance-left:9pt;mso-wrap-distance-top:0;mso-wrap-distance-right:9pt;mso-wrap-distance-bottom:0;mso-position-horizontal:absolute;mso-position-horizontal-relative:text;mso-position-vertical:absolute;mso-position-vertical-relative:text" o:gfxdata="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">
                       <v:imagedata r:id="rId42" o:title=""/>
                     </v:shape>
                   </w:pict>
@@ -11579,7 +13143,7 @@
                 <w:lang w:eastAsia="nl-NL"/>
                 <w14:ligatures w14:val="none"/>
               </w:rPr>
-              <w:t>29</w:t>
+              <w:t>07</w:t>
             </w:r>
             <w:r>
               <w:rPr>
@@ -11601,7 +13165,7 @@
                 <w:lang w:eastAsia="nl-NL"/>
                 <w14:ligatures w14:val="none"/>
               </w:rPr>
-              <w:t>1</w:t>
+              <w:t>02</w:t>
             </w:r>
             <w:r>
               <w:rPr>
@@ -11715,6 +13279,7 @@
         <w:docPartUnique/>
       </w:docPartObj>
     </w:sdtPr>
+    <w:sdtEndPr/>
     <w:sdtContent>
       <w:p>
         <w:pPr>
@@ -13401,6 +14966,95 @@
     </w:lvl>
   </w:abstractNum>
   <w:abstractNum w:abstractNumId="15" w15:restartNumberingAfterBreak="0">
+    <w:nsid w:val="29804902"/>
+    <w:multiLevelType w:val="hybridMultilevel"/>
+    <w:tmpl w:val="40D6A120"/>
+    <w:lvl w:ilvl="0" w:tplc="36629FA0">
+      <w:start w:val="1"/>
+      <w:numFmt w:val="decimal"/>
+      <w:lvlText w:val="%1."/>
+      <w:lvlJc w:val="left"/>
+      <w:pPr>
+        <w:ind w:left="1080" w:hanging="360"/>
+      </w:pPr>
+      <w:rPr>
+        <w:rFonts w:hint="default"/>
+      </w:rPr>
+    </w:lvl>
+    <w:lvl w:ilvl="1" w:tplc="04130019" w:tentative="1">
+      <w:start w:val="1"/>
+      <w:numFmt w:val="lowerLetter"/>
+      <w:lvlText w:val="%2."/>
+      <w:lvlJc w:val="left"/>
+      <w:pPr>
+        <w:ind w:left="1800" w:hanging="360"/>
+      </w:pPr>
+    </w:lvl>
+    <w:lvl w:ilvl="2" w:tplc="0413001B" w:tentative="1">
+      <w:start w:val="1"/>
+      <w:numFmt w:val="lowerRoman"/>
+      <w:lvlText w:val="%3."/>
+      <w:lvlJc w:val="right"/>
+      <w:pPr>
+        <w:ind w:left="2520" w:hanging="180"/>
+      </w:pPr>
+    </w:lvl>
+    <w:lvl w:ilvl="3" w:tplc="0413000F" w:tentative="1">
+      <w:start w:val="1"/>
+      <w:numFmt w:val="decimal"/>
+      <w:lvlText w:val="%4."/>
+      <w:lvlJc w:val="left"/>
+      <w:pPr>
+        <w:ind w:left="3240" w:hanging="360"/>
+      </w:pPr>
+    </w:lvl>
+    <w:lvl w:ilvl="4" w:tplc="04130019" w:tentative="1">
+      <w:start w:val="1"/>
+      <w:numFmt w:val="lowerLetter"/>
+      <w:lvlText w:val="%5."/>
+      <w:lvlJc w:val="left"/>
+      <w:pPr>
+        <w:ind w:left="3960" w:hanging="360"/>
+      </w:pPr>
+    </w:lvl>
+    <w:lvl w:ilvl="5" w:tplc="0413001B" w:tentative="1">
+      <w:start w:val="1"/>
+      <w:numFmt w:val="lowerRoman"/>
+      <w:lvlText w:val="%6."/>
+      <w:lvlJc w:val="right"/>
+      <w:pPr>
+        <w:ind w:left="4680" w:hanging="180"/>
+      </w:pPr>
+    </w:lvl>
+    <w:lvl w:ilvl="6" w:tplc="0413000F" w:tentative="1">
+      <w:start w:val="1"/>
+      <w:numFmt w:val="decimal"/>
+      <w:lvlText w:val="%7."/>
+      <w:lvlJc w:val="left"/>
+      <w:pPr>
+        <w:ind w:left="5400" w:hanging="360"/>
+      </w:pPr>
+    </w:lvl>
+    <w:lvl w:ilvl="7" w:tplc="04130019" w:tentative="1">
+      <w:start w:val="1"/>
+      <w:numFmt w:val="lowerLetter"/>
+      <w:lvlText w:val="%8."/>
+      <w:lvlJc w:val="left"/>
+      <w:pPr>
+        <w:ind w:left="6120" w:hanging="360"/>
+      </w:pPr>
+    </w:lvl>
+    <w:lvl w:ilvl="8" w:tplc="0413001B" w:tentative="1">
+      <w:start w:val="1"/>
+      <w:numFmt w:val="lowerRoman"/>
+      <w:lvlText w:val="%9."/>
+      <w:lvlJc w:val="right"/>
+      <w:pPr>
+        <w:ind w:left="6840" w:hanging="180"/>
+      </w:pPr>
+    </w:lvl>
+  </w:abstractNum>
+  <w:abstractNum w:abstractNumId="16" w15:restartNumberingAfterBreak="0">
     <w:nsid w:val="2C6133E5"/>
     <w:multiLevelType w:val="hybridMultilevel"/>
     <w:tmpl w:val="4A306232"/>
@@ -13489,7 +15143,7 @@
       </w:pPr>
     </w:lvl>
   </w:abstractNum>
-  <w:abstractNum w:abstractNumId="16" w15:restartNumberingAfterBreak="0">
+  <w:abstractNum w:abstractNumId="17" w15:restartNumberingAfterBreak="0">
     <w:nsid w:val="2CEE582B"/>
     <w:multiLevelType w:val="multilevel"/>
     <w:tmpl w:val="4D2C058C"/>
@@ -13602,7 +15256,7 @@
       </w:pPr>
     </w:lvl>
   </w:abstractNum>
-  <w:abstractNum w:abstractNumId="17" w15:restartNumberingAfterBreak="0">
+  <w:abstractNum w:abstractNumId="18" w15:restartNumberingAfterBreak="0">
     <w:nsid w:val="315C1AF2"/>
     <w:multiLevelType w:val="hybridMultilevel"/>
     <w:tmpl w:val="82A46FE6"/>
@@ -13688,7 +15342,7 @@
       </w:pPr>
     </w:lvl>
   </w:abstractNum>
-  <w:abstractNum w:abstractNumId="18" w15:restartNumberingAfterBreak="0">
+  <w:abstractNum w:abstractNumId="19" w15:restartNumberingAfterBreak="0">
     <w:nsid w:val="348C2768"/>
     <w:multiLevelType w:val="hybridMultilevel"/>
     <w:tmpl w:val="8D187C38"/>
@@ -13777,7 +15431,7 @@
       </w:pPr>
     </w:lvl>
   </w:abstractNum>
-  <w:abstractNum w:abstractNumId="19" w15:restartNumberingAfterBreak="0">
+  <w:abstractNum w:abstractNumId="20" w15:restartNumberingAfterBreak="0">
     <w:nsid w:val="36034E55"/>
     <w:multiLevelType w:val="multilevel"/>
     <w:tmpl w:val="95CAD016"/>
@@ -13890,7 +15544,7 @@
       </w:rPr>
     </w:lvl>
   </w:abstractNum>
-  <w:abstractNum w:abstractNumId="20" w15:restartNumberingAfterBreak="0">
+  <w:abstractNum w:abstractNumId="21" w15:restartNumberingAfterBreak="0">
     <w:nsid w:val="3D605DDB"/>
     <w:multiLevelType w:val="hybridMultilevel"/>
     <w:tmpl w:val="EB3E5430"/>
@@ -13979,7 +15633,7 @@
       </w:pPr>
     </w:lvl>
   </w:abstractNum>
-  <w:abstractNum w:abstractNumId="21" w15:restartNumberingAfterBreak="0">
+  <w:abstractNum w:abstractNumId="22" w15:restartNumberingAfterBreak="0">
     <w:nsid w:val="3E725DF1"/>
     <w:multiLevelType w:val="multilevel"/>
     <w:tmpl w:val="4C26CF50"/>
@@ -14092,7 +15746,7 @@
       </w:pPr>
     </w:lvl>
   </w:abstractNum>
-  <w:abstractNum w:abstractNumId="22" w15:restartNumberingAfterBreak="0">
+  <w:abstractNum w:abstractNumId="23" w15:restartNumberingAfterBreak="0">
     <w:nsid w:val="400F2E57"/>
     <w:multiLevelType w:val="multilevel"/>
     <w:tmpl w:val="196E0C86"/>
@@ -14205,7 +15859,7 @@
       </w:pPr>
     </w:lvl>
   </w:abstractNum>
-  <w:abstractNum w:abstractNumId="23" w15:restartNumberingAfterBreak="0">
+  <w:abstractNum w:abstractNumId="24" w15:restartNumberingAfterBreak="0">
     <w:nsid w:val="45F75C0F"/>
     <w:multiLevelType w:val="hybridMultilevel"/>
     <w:tmpl w:val="CB3AF5B6"/>
@@ -14294,7 +15948,7 @@
       </w:pPr>
     </w:lvl>
   </w:abstractNum>
-  <w:abstractNum w:abstractNumId="24" w15:restartNumberingAfterBreak="0">
+  <w:abstractNum w:abstractNumId="25" w15:restartNumberingAfterBreak="0">
     <w:nsid w:val="484C4125"/>
     <w:multiLevelType w:val="multilevel"/>
     <w:tmpl w:val="CFD4B284"/>
@@ -14407,7 +16061,7 @@
       </w:pPr>
     </w:lvl>
   </w:abstractNum>
-  <w:abstractNum w:abstractNumId="25" w15:restartNumberingAfterBreak="0">
+  <w:abstractNum w:abstractNumId="26" w15:restartNumberingAfterBreak="0">
     <w:nsid w:val="490A43D0"/>
     <w:multiLevelType w:val="hybridMultilevel"/>
     <w:tmpl w:val="7E0E6072"/>
@@ -14496,7 +16150,7 @@
       </w:pPr>
     </w:lvl>
   </w:abstractNum>
-  <w:abstractNum w:abstractNumId="26" w15:restartNumberingAfterBreak="0">
+  <w:abstractNum w:abstractNumId="27" w15:restartNumberingAfterBreak="0">
     <w:nsid w:val="49975B38"/>
     <w:multiLevelType w:val="multilevel"/>
     <w:tmpl w:val="855C86AE"/>
@@ -14609,7 +16263,7 @@
       </w:pPr>
     </w:lvl>
   </w:abstractNum>
-  <w:abstractNum w:abstractNumId="27" w15:restartNumberingAfterBreak="0">
+  <w:abstractNum w:abstractNumId="28" w15:restartNumberingAfterBreak="0">
     <w:nsid w:val="499F1440"/>
     <w:multiLevelType w:val="multilevel"/>
     <w:tmpl w:val="28243EAC"/>
@@ -14722,7 +16376,7 @@
       </w:pPr>
     </w:lvl>
   </w:abstractNum>
-  <w:abstractNum w:abstractNumId="28" w15:restartNumberingAfterBreak="0">
+  <w:abstractNum w:abstractNumId="29" w15:restartNumberingAfterBreak="0">
     <w:nsid w:val="4B680B15"/>
     <w:multiLevelType w:val="multilevel"/>
     <w:tmpl w:val="D22441CC"/>
@@ -14835,7 +16489,7 @@
       </w:rPr>
     </w:lvl>
   </w:abstractNum>
-  <w:abstractNum w:abstractNumId="29" w15:restartNumberingAfterBreak="0">
+  <w:abstractNum w:abstractNumId="30" w15:restartNumberingAfterBreak="0">
     <w:nsid w:val="4C86027C"/>
     <w:multiLevelType w:val="hybridMultilevel"/>
     <w:tmpl w:val="C12E7568"/>
@@ -14924,7 +16578,7 @@
       </w:pPr>
     </w:lvl>
   </w:abstractNum>
-  <w:abstractNum w:abstractNumId="30" w15:restartNumberingAfterBreak="0">
+  <w:abstractNum w:abstractNumId="31" w15:restartNumberingAfterBreak="0">
     <w:nsid w:val="4CBF785E"/>
     <w:multiLevelType w:val="multilevel"/>
     <w:tmpl w:val="ECE48318"/>
@@ -15037,7 +16691,7 @@
       </w:pPr>
     </w:lvl>
   </w:abstractNum>
-  <w:abstractNum w:abstractNumId="31" w15:restartNumberingAfterBreak="0">
+  <w:abstractNum w:abstractNumId="32" w15:restartNumberingAfterBreak="0">
     <w:nsid w:val="4E4B4836"/>
     <w:multiLevelType w:val="hybridMultilevel"/>
     <w:tmpl w:val="D316B340"/>
@@ -15126,7 +16780,7 @@
       </w:pPr>
     </w:lvl>
   </w:abstractNum>
-  <w:abstractNum w:abstractNumId="32" w15:restartNumberingAfterBreak="0">
+  <w:abstractNum w:abstractNumId="33" w15:restartNumberingAfterBreak="0">
     <w:nsid w:val="50133C4B"/>
     <w:multiLevelType w:val="hybridMultilevel"/>
     <w:tmpl w:val="3CF62F38"/>
@@ -15239,7 +16893,7 @@
       </w:rPr>
     </w:lvl>
   </w:abstractNum>
-  <w:abstractNum w:abstractNumId="33" w15:restartNumberingAfterBreak="0">
+  <w:abstractNum w:abstractNumId="34" w15:restartNumberingAfterBreak="0">
     <w:nsid w:val="50342925"/>
     <w:multiLevelType w:val="multilevel"/>
     <w:tmpl w:val="5AE09EFC"/>
@@ -15352,7 +17006,7 @@
       </w:pPr>
     </w:lvl>
   </w:abstractNum>
-  <w:abstractNum w:abstractNumId="34" w15:restartNumberingAfterBreak="0">
+  <w:abstractNum w:abstractNumId="35" w15:restartNumberingAfterBreak="0">
     <w:nsid w:val="53466EF3"/>
     <w:multiLevelType w:val="multilevel"/>
     <w:tmpl w:val="5D3E672A"/>
@@ -15465,7 +17119,7 @@
       </w:rPr>
     </w:lvl>
   </w:abstractNum>
-  <w:abstractNum w:abstractNumId="35" w15:restartNumberingAfterBreak="0">
+  <w:abstractNum w:abstractNumId="36" w15:restartNumberingAfterBreak="0">
     <w:nsid w:val="57F179CF"/>
     <w:multiLevelType w:val="multilevel"/>
     <w:tmpl w:val="7C2E954C"/>
@@ -15578,7 +17232,7 @@
       </w:pPr>
     </w:lvl>
   </w:abstractNum>
-  <w:abstractNum w:abstractNumId="36" w15:restartNumberingAfterBreak="0">
+  <w:abstractNum w:abstractNumId="37" w15:restartNumberingAfterBreak="0">
     <w:nsid w:val="66F45B50"/>
     <w:multiLevelType w:val="multilevel"/>
     <w:tmpl w:val="A2EA72E4"/>
@@ -15691,7 +17345,7 @@
       </w:pPr>
     </w:lvl>
   </w:abstractNum>
-  <w:abstractNum w:abstractNumId="37" w15:restartNumberingAfterBreak="0">
+  <w:abstractNum w:abstractNumId="38" w15:restartNumberingAfterBreak="0">
     <w:nsid w:val="678D6986"/>
     <w:multiLevelType w:val="multilevel"/>
     <w:tmpl w:val="FD6478F6"/>
@@ -15804,7 +17458,7 @@
       </w:pPr>
     </w:lvl>
   </w:abstractNum>
-  <w:abstractNum w:abstractNumId="38" w15:restartNumberingAfterBreak="0">
+  <w:abstractNum w:abstractNumId="39" w15:restartNumberingAfterBreak="0">
     <w:nsid w:val="6ECA0C68"/>
     <w:multiLevelType w:val="multilevel"/>
     <w:tmpl w:val="4A306232"/>
@@ -15894,7 +17548,7 @@
       </w:pPr>
     </w:lvl>
   </w:abstractNum>
-  <w:abstractNum w:abstractNumId="39" w15:restartNumberingAfterBreak="0">
+  <w:abstractNum w:abstractNumId="40" w15:restartNumberingAfterBreak="0">
     <w:nsid w:val="6F10361D"/>
     <w:multiLevelType w:val="hybridMultilevel"/>
     <w:tmpl w:val="9466A60E"/>
@@ -15980,7 +17634,7 @@
       </w:pPr>
     </w:lvl>
   </w:abstractNum>
-  <w:abstractNum w:abstractNumId="40" w15:restartNumberingAfterBreak="0">
+  <w:abstractNum w:abstractNumId="41" w15:restartNumberingAfterBreak="0">
     <w:nsid w:val="6F9D3279"/>
     <w:multiLevelType w:val="multilevel"/>
     <w:tmpl w:val="300483FE"/>
@@ -16093,7 +17747,7 @@
       </w:pPr>
     </w:lvl>
   </w:abstractNum>
-  <w:abstractNum w:abstractNumId="41" w15:restartNumberingAfterBreak="0">
+  <w:abstractNum w:abstractNumId="42" w15:restartNumberingAfterBreak="0">
     <w:nsid w:val="7B430198"/>
     <w:multiLevelType w:val="multilevel"/>
     <w:tmpl w:val="BAD89BC4"/>
@@ -16214,7 +17868,7 @@
       </w:rPr>
     </w:lvl>
   </w:abstractNum>
-  <w:abstractNum w:abstractNumId="42" w15:restartNumberingAfterBreak="0">
+  <w:abstractNum w:abstractNumId="43" w15:restartNumberingAfterBreak="0">
     <w:nsid w:val="7FDE2AC8"/>
     <w:multiLevelType w:val="hybridMultilevel"/>
     <w:tmpl w:val="FE1C2C12"/>
@@ -16331,40 +17985,40 @@
     <w:abstractNumId w:val="10"/>
   </w:num>
   <w:num w:numId="2" w16cid:durableId="1318537743">
-    <w:abstractNumId w:val="18"/>
+    <w:abstractNumId w:val="19"/>
   </w:num>
   <w:num w:numId="3" w16cid:durableId="1427383281">
-    <w:abstractNumId w:val="41"/>
+    <w:abstractNumId w:val="42"/>
   </w:num>
   <w:num w:numId="4" w16cid:durableId="1651590620">
-    <w:abstractNumId w:val="36"/>
+    <w:abstractNumId w:val="37"/>
   </w:num>
   <w:num w:numId="5" w16cid:durableId="1564100941">
-    <w:abstractNumId w:val="37"/>
+    <w:abstractNumId w:val="38"/>
   </w:num>
   <w:num w:numId="6" w16cid:durableId="1253204038">
     <w:abstractNumId w:val="6"/>
   </w:num>
   <w:num w:numId="7" w16cid:durableId="635373838">
-    <w:abstractNumId w:val="24"/>
+    <w:abstractNumId w:val="25"/>
   </w:num>
   <w:num w:numId="8" w16cid:durableId="359597541">
     <w:abstractNumId w:val="5"/>
   </w:num>
   <w:num w:numId="9" w16cid:durableId="1790658286">
-    <w:abstractNumId w:val="32"/>
+    <w:abstractNumId w:val="33"/>
   </w:num>
   <w:num w:numId="10" w16cid:durableId="244075245">
     <w:abstractNumId w:val="13"/>
   </w:num>
   <w:num w:numId="11" w16cid:durableId="2059238458">
-    <w:abstractNumId w:val="42"/>
+    <w:abstractNumId w:val="43"/>
   </w:num>
   <w:num w:numId="12" w16cid:durableId="1399550196">
-    <w:abstractNumId w:val="22"/>
+    <w:abstractNumId w:val="23"/>
   </w:num>
   <w:num w:numId="13" w16cid:durableId="91904133">
-    <w:abstractNumId w:val="35"/>
+    <w:abstractNumId w:val="36"/>
   </w:num>
   <w:num w:numId="14" w16cid:durableId="756638824">
     <w:abstractNumId w:val="4"/>
@@ -16373,25 +18027,25 @@
     <w:abstractNumId w:val="12"/>
   </w:num>
   <w:num w:numId="16" w16cid:durableId="1274435112">
-    <w:abstractNumId w:val="27"/>
+    <w:abstractNumId w:val="28"/>
   </w:num>
   <w:num w:numId="17" w16cid:durableId="2008170133">
-    <w:abstractNumId w:val="30"/>
+    <w:abstractNumId w:val="31"/>
   </w:num>
   <w:num w:numId="18" w16cid:durableId="710956937">
     <w:abstractNumId w:val="14"/>
   </w:num>
   <w:num w:numId="19" w16cid:durableId="1967927943">
-    <w:abstractNumId w:val="21"/>
+    <w:abstractNumId w:val="22"/>
   </w:num>
   <w:num w:numId="20" w16cid:durableId="637880897">
-    <w:abstractNumId w:val="33"/>
+    <w:abstractNumId w:val="34"/>
   </w:num>
   <w:num w:numId="21" w16cid:durableId="1899364593">
     <w:abstractNumId w:val="9"/>
   </w:num>
   <w:num w:numId="22" w16cid:durableId="1353385370">
-    <w:abstractNumId w:val="26"/>
+    <w:abstractNumId w:val="27"/>
   </w:num>
   <w:num w:numId="23" w16cid:durableId="403374881">
     <w:abstractNumId w:val="11"/>
@@ -16406,55 +18060,58 @@
     <w:abstractNumId w:val="0"/>
   </w:num>
   <w:num w:numId="27" w16cid:durableId="258685924">
-    <w:abstractNumId w:val="16"/>
+    <w:abstractNumId w:val="17"/>
   </w:num>
   <w:num w:numId="28" w16cid:durableId="2008823350">
-    <w:abstractNumId w:val="40"/>
+    <w:abstractNumId w:val="41"/>
   </w:num>
   <w:num w:numId="29" w16cid:durableId="1120803473">
     <w:abstractNumId w:val="8"/>
   </w:num>
   <w:num w:numId="30" w16cid:durableId="1697152145">
-    <w:abstractNumId w:val="39"/>
+    <w:abstractNumId w:val="40"/>
   </w:num>
   <w:num w:numId="31" w16cid:durableId="1029720748">
-    <w:abstractNumId w:val="17"/>
+    <w:abstractNumId w:val="18"/>
   </w:num>
   <w:num w:numId="32" w16cid:durableId="1739590690">
-    <w:abstractNumId w:val="31"/>
+    <w:abstractNumId w:val="32"/>
   </w:num>
   <w:num w:numId="33" w16cid:durableId="1419325995">
-    <w:abstractNumId w:val="23"/>
+    <w:abstractNumId w:val="24"/>
   </w:num>
   <w:num w:numId="34" w16cid:durableId="935022290">
-    <w:abstractNumId w:val="15"/>
+    <w:abstractNumId w:val="16"/>
   </w:num>
   <w:num w:numId="35" w16cid:durableId="1765029463">
     <w:abstractNumId w:val="3"/>
   </w:num>
   <w:num w:numId="36" w16cid:durableId="1709060670">
-    <w:abstractNumId w:val="25"/>
+    <w:abstractNumId w:val="26"/>
   </w:num>
   <w:num w:numId="37" w16cid:durableId="1343704955">
-    <w:abstractNumId w:val="20"/>
+    <w:abstractNumId w:val="21"/>
   </w:num>
   <w:num w:numId="38" w16cid:durableId="993803586">
     <w:abstractNumId w:val="2"/>
   </w:num>
   <w:num w:numId="39" w16cid:durableId="1175919243">
-    <w:abstractNumId w:val="28"/>
+    <w:abstractNumId w:val="29"/>
   </w:num>
   <w:num w:numId="40" w16cid:durableId="680622675">
-    <w:abstractNumId w:val="19"/>
+    <w:abstractNumId w:val="20"/>
   </w:num>
   <w:num w:numId="41" w16cid:durableId="95298259">
-    <w:abstractNumId w:val="34"/>
+    <w:abstractNumId w:val="35"/>
   </w:num>
   <w:num w:numId="42" w16cid:durableId="369302129">
-    <w:abstractNumId w:val="38"/>
+    <w:abstractNumId w:val="39"/>
   </w:num>
   <w:num w:numId="43" w16cid:durableId="591815067">
-    <w:abstractNumId w:val="29"/>
+    <w:abstractNumId w:val="30"/>
+  </w:num>
+  <w:num w:numId="44" w16cid:durableId="1335033979">
+    <w:abstractNumId w:val="15"/>
   </w:num>
 </w:numbering>
 </file>

</xml_diff>